<commit_message>
Added some documentation updates clarified the scope of the table a little more as well as setup the two different tables we will have for our system.
</commit_message>
<xml_diff>
--- a/Project report template.docx
+++ b/Project report template.docx
@@ -84,16 +84,34 @@
         <w:ind w:left="0" w:firstLine="0"/>
         <w:jc w:val="both"/>
       </w:pPr>
-      <w:r>
-        <w:t xml:space="preserve">For Google </w:t>
-      </w:r>
       <w:proofErr w:type="spellStart"/>
       <w:r>
         <w:t>Oauth</w:t>
       </w:r>
       <w:proofErr w:type="spellEnd"/>
       <w:r>
-        <w:t xml:space="preserve"> Google has to manage information about tokens handed to the client by the provider (Google). Such as scope, access/refresh token, client ID/Secret, Token binding (user, client, or session), and expiration times. </w:t>
+        <w:t xml:space="preserve"> systems</w:t>
+      </w:r>
+      <w:r>
+        <w:t xml:space="preserve"> </w:t>
+      </w:r>
+      <w:r>
+        <w:t>must</w:t>
+      </w:r>
+      <w:r>
+        <w:t xml:space="preserve"> manage information about tokens handed to the client by the provider</w:t>
+      </w:r>
+      <w:r>
+        <w:t xml:space="preserve"> </w:t>
+      </w:r>
+      <w:r>
+        <w:t>(</w:t>
+      </w:r>
+      <w:r>
+        <w:t xml:space="preserve">ex: </w:t>
+      </w:r>
+      <w:r>
+        <w:t xml:space="preserve">Google). Such as scope, access/refresh token, client ID/Secret, Token binding (user, client, or session), and expiration times. </w:t>
       </w:r>
     </w:p>
     <w:p>
@@ -112,23 +130,70 @@
         <w:ind w:left="0" w:firstLine="0"/>
       </w:pPr>
       <w:r>
-        <w:t xml:space="preserve">Google </w:t>
-      </w:r>
-      <w:proofErr w:type="spellStart"/>
-      <w:r>
-        <w:t>Oauth</w:t>
-      </w:r>
-      <w:proofErr w:type="spellEnd"/>
-      <w:r>
-        <w:t xml:space="preserve"> provider system database for managing client and session information. </w:t>
-      </w:r>
-      <w:proofErr w:type="spellStart"/>
-      <w:r>
-        <w:t>Etc</w:t>
-      </w:r>
-      <w:proofErr w:type="spellEnd"/>
-      <w:r>
-        <w:t xml:space="preserve"> . . . </w:t>
+        <w:t>Authentication</w:t>
+      </w:r>
+      <w:r>
+        <w:t xml:space="preserve"> </w:t>
+      </w:r>
+      <w:r>
+        <w:t>provides</w:t>
+      </w:r>
+      <w:r>
+        <w:t xml:space="preserve"> system database for managing client and session information. </w:t>
+      </w:r>
+      <w:r>
+        <w:t>Clients (Users) for different application</w:t>
+      </w:r>
+      <w:r>
+        <w:t>s</w:t>
+      </w:r>
+      <w:r>
+        <w:t xml:space="preserve"> will be provided with </w:t>
+      </w:r>
+      <w:r>
+        <w:t>an</w:t>
+      </w:r>
+      <w:r>
+        <w:t xml:space="preserve"> auth token</w:t>
+      </w:r>
+      <w:r>
+        <w:t xml:space="preserve"> and refresh token for that website. The website owner sets up the configuration settings</w:t>
+      </w:r>
+      <w:r>
+        <w:t>. It also has a session</w:t>
+      </w:r>
+      <w:r>
+        <w:t>/master</w:t>
+      </w:r>
+      <w:r>
+        <w:t xml:space="preserve"> </w:t>
+      </w:r>
+      <w:r>
+        <w:t xml:space="preserve">token system the same as the </w:t>
+      </w:r>
+      <w:r>
+        <w:t>client,</w:t>
+      </w:r>
+      <w:r>
+        <w:t xml:space="preserve"> </w:t>
+      </w:r>
+      <w:r>
+        <w:t xml:space="preserve">except </w:t>
+      </w:r>
+      <w:r>
+        <w:t xml:space="preserve">it has an extra field to validate tokens with a key. </w:t>
+      </w:r>
+      <w:r>
+        <w:t>Therefore,</w:t>
+      </w:r>
+      <w:r>
+        <w:t xml:space="preserve"> an owner can distribute authentication to </w:t>
+      </w:r>
+      <w:r>
+        <w:t>other users with different roles</w:t>
+      </w:r>
+      <w:r>
+        <w:t>.</w:t>
       </w:r>
     </w:p>
     <w:p>
@@ -288,7 +353,19 @@
               <w:rPr>
                 <w:highlight w:val="white"/>
               </w:rPr>
-              <w:t>Any client requesting token access to a session from Google</w:t>
+              <w:t xml:space="preserve">Any client </w:t>
+            </w:r>
+            <w:r>
+              <w:rPr>
+                <w:highlight w:val="white"/>
+              </w:rPr>
+              <w:t>requesting</w:t>
+            </w:r>
+            <w:r>
+              <w:rPr>
+                <w:highlight w:val="white"/>
+              </w:rPr>
+              <w:t xml:space="preserve"> access to a session from Google</w:t>
             </w:r>
           </w:p>
         </w:tc>
@@ -319,6 +396,18 @@
                 <w:highlight w:val="white"/>
               </w:rPr>
               <w:t>Session</w:t>
+            </w:r>
+            <w:r>
+              <w:rPr>
+                <w:highlight w:val="white"/>
+              </w:rPr>
+              <w:t>/</w:t>
+            </w:r>
+            <w:r>
+              <w:rPr>
+                <w:highlight w:val="white"/>
+              </w:rPr>
+              <w:t>Master</w:t>
             </w:r>
           </w:p>
         </w:tc>
@@ -478,7 +567,7 @@
               <w:rPr>
                 <w:highlight w:val="white"/>
               </w:rPr>
-              <w:t>US1</w:t>
+              <w:t>Client</w:t>
             </w:r>
           </w:p>
         </w:tc>
@@ -506,7 +595,74 @@
               <w:rPr>
                 <w:highlight w:val="white"/>
               </w:rPr>
-              <w:t>As a &lt;role&gt;, I want to &lt;need/feature&gt; so that &lt;reason/benefit&gt;</w:t>
+              <w:t xml:space="preserve">As a </w:t>
+            </w:r>
+            <w:r>
+              <w:rPr>
+                <w:highlight w:val="white"/>
+              </w:rPr>
+              <w:t>client</w:t>
+            </w:r>
+            <w:r>
+              <w:rPr>
+                <w:highlight w:val="white"/>
+              </w:rPr>
+              <w:t xml:space="preserve"> I want to </w:t>
+            </w:r>
+            <w:r>
+              <w:rPr>
+                <w:highlight w:val="white"/>
+              </w:rPr>
+              <w:t xml:space="preserve">provide secure access to my website without managing passwords, usernames, and other information and only </w:t>
+            </w:r>
+            <w:r>
+              <w:rPr>
+                <w:highlight w:val="white"/>
+              </w:rPr>
+              <w:t>must</w:t>
+            </w:r>
+            <w:r>
+              <w:rPr>
+                <w:highlight w:val="white"/>
+              </w:rPr>
+              <w:t xml:space="preserve"> manage keys</w:t>
+            </w:r>
+            <w:r>
+              <w:rPr>
+                <w:highlight w:val="white"/>
+              </w:rPr>
+              <w:t xml:space="preserve"> so that </w:t>
+            </w:r>
+            <w:r>
+              <w:rPr>
+                <w:highlight w:val="white"/>
+              </w:rPr>
+              <w:t xml:space="preserve">I can </w:t>
+            </w:r>
+            <w:r>
+              <w:rPr>
+                <w:highlight w:val="white"/>
+              </w:rPr>
+              <w:lastRenderedPageBreak/>
+              <w:t xml:space="preserve">increase time </w:t>
+            </w:r>
+            <w:r>
+              <w:rPr>
+                <w:highlight w:val="white"/>
+              </w:rPr>
+              <w:t>producing features rather than focusing on non-</w:t>
+            </w:r>
+            <w:r>
+              <w:rPr>
+                <w:highlight w:val="white"/>
+              </w:rPr>
+              <w:t>user-facing</w:t>
+            </w:r>
+            <w:r>
+              <w:rPr>
+                <w:highlight w:val="white"/>
+              </w:rPr>
+              <w:t xml:space="preserve"> features like authentication while having it secure as possible.</w:t>
             </w:r>
           </w:p>
         </w:tc>
@@ -536,7 +692,14 @@
               <w:rPr>
                 <w:highlight w:val="white"/>
               </w:rPr>
-              <w:t>...</w:t>
+              <w:lastRenderedPageBreak/>
+              <w:t>Session</w:t>
+            </w:r>
+            <w:r>
+              <w:rPr>
+                <w:highlight w:val="white"/>
+              </w:rPr>
+              <w:t>/Master</w:t>
             </w:r>
           </w:p>
         </w:tc>
@@ -564,7 +727,49 @@
               <w:rPr>
                 <w:highlight w:val="white"/>
               </w:rPr>
-              <w:t>...</w:t>
+              <w:t xml:space="preserve">As a system owner I want to provide a way to login without managing </w:t>
+            </w:r>
+            <w:r>
+              <w:rPr>
+                <w:highlight w:val="white"/>
+              </w:rPr>
+              <w:t>admin and users</w:t>
+            </w:r>
+            <w:r>
+              <w:rPr>
+                <w:highlight w:val="white"/>
+              </w:rPr>
+              <w:t xml:space="preserve">. This increases the </w:t>
+            </w:r>
+            <w:r>
+              <w:rPr>
+                <w:highlight w:val="white"/>
+              </w:rPr>
+              <w:t>number</w:t>
+            </w:r>
+            <w:r>
+              <w:rPr>
+                <w:highlight w:val="white"/>
+              </w:rPr>
+              <w:t xml:space="preserve"> of people that can login with other providers as well as </w:t>
+            </w:r>
+            <w:r>
+              <w:rPr>
+                <w:highlight w:val="white"/>
+              </w:rPr>
+              <w:t>increases</w:t>
+            </w:r>
+            <w:r>
+              <w:rPr>
+                <w:highlight w:val="white"/>
+              </w:rPr>
+              <w:t xml:space="preserve"> the security of my application by handing it off to a larger team. </w:t>
+            </w:r>
+            <w:r>
+              <w:rPr>
+                <w:highlight w:val="white"/>
+              </w:rPr>
+              <w:t>They manage who are users and admins with keys and only admins can do the things I want them to do.</w:t>
             </w:r>
           </w:p>
         </w:tc>
@@ -595,21 +800,30 @@
     </w:p>
     <w:p>
       <w:r>
-        <w:lastRenderedPageBreak/>
-        <w:tab/>
-      </w:r>
-      <w:r>
-        <w:tab/>
-        <w:t>Entity 1</w:t>
-      </w:r>
-    </w:p>
-    <w:p>
-      <w:r>
-        <w:tab/>
-      </w:r>
-      <w:r>
-        <w:tab/>
-        <w:t>Entity 2</w:t>
+        <w:tab/>
+      </w:r>
+      <w:r>
+        <w:tab/>
+      </w:r>
+      <w:r>
+        <w:t>Client Tokens</w:t>
+      </w:r>
+    </w:p>
+    <w:p>
+      <w:r>
+        <w:tab/>
+      </w:r>
+      <w:r>
+        <w:tab/>
+      </w:r>
+      <w:r>
+        <w:t>Session</w:t>
+      </w:r>
+      <w:r>
+        <w:t>/Master</w:t>
+      </w:r>
+      <w:r>
+        <w:t xml:space="preserve"> Tokens</w:t>
       </w:r>
     </w:p>
     <w:p>

</xml_diff>

<commit_message>
Added the update to remove the client table thing and only use the master to client setup making the relationships easier and also making it make more sense
</commit_message>
<xml_diff>
--- a/Project report template.docx
+++ b/Project report template.docx
@@ -84,13 +84,14 @@
         <w:ind w:left="0" w:firstLine="0"/>
         <w:jc w:val="both"/>
       </w:pPr>
-      <w:proofErr w:type="spellStart"/>
-      <w:r>
-        <w:t>Oauth</w:t>
-      </w:r>
-      <w:proofErr w:type="spellEnd"/>
-      <w:r>
-        <w:t xml:space="preserve"> systems</w:t>
+      <w:r>
+        <w:t>O</w:t>
+      </w:r>
+      <w:r>
+        <w:t>A</w:t>
+      </w:r>
+      <w:r>
+        <w:t>uth systems</w:t>
       </w:r>
       <w:r>
         <w:t xml:space="preserve"> </w:t>
@@ -111,7 +112,7 @@
         <w:t xml:space="preserve">ex: </w:t>
       </w:r>
       <w:r>
-        <w:t xml:space="preserve">Google). Such as scope, access/refresh token, client ID/Secret, Token binding (user, client, or session), and expiration times. </w:t>
+        <w:t xml:space="preserve">Google). Such as access/refresh token, client ID/Secret, Token binding (user, client, or session), and expiration times. </w:t>
       </w:r>
     </w:p>
     <w:p>
@@ -142,58 +143,28 @@
         <w:t xml:space="preserve"> system database for managing client and session information. </w:t>
       </w:r>
       <w:r>
-        <w:t>Clients (Users) for different application</w:t>
-      </w:r>
-      <w:r>
-        <w:t>s</w:t>
-      </w:r>
-      <w:r>
-        <w:t xml:space="preserve"> will be provided with </w:t>
-      </w:r>
-      <w:r>
-        <w:t>an</w:t>
-      </w:r>
-      <w:r>
-        <w:t xml:space="preserve"> auth token</w:t>
-      </w:r>
-      <w:r>
-        <w:t xml:space="preserve"> and refresh token for that website. The website owner sets up the configuration settings</w:t>
-      </w:r>
-      <w:r>
-        <w:t>. It also has a session</w:t>
-      </w:r>
-      <w:r>
-        <w:t>/master</w:t>
-      </w:r>
-      <w:r>
-        <w:t xml:space="preserve"> </w:t>
-      </w:r>
-      <w:r>
-        <w:t xml:space="preserve">token system the same as the </w:t>
-      </w:r>
-      <w:r>
-        <w:t>client,</w:t>
-      </w:r>
-      <w:r>
-        <w:t xml:space="preserve"> </w:t>
-      </w:r>
-      <w:r>
-        <w:t xml:space="preserve">except </w:t>
-      </w:r>
-      <w:r>
-        <w:t xml:space="preserve">it has an extra field to validate tokens with a key. </w:t>
-      </w:r>
-      <w:r>
-        <w:t>Therefore,</w:t>
-      </w:r>
-      <w:r>
-        <w:t xml:space="preserve"> an owner can distribute authentication to </w:t>
-      </w:r>
-      <w:r>
-        <w:t>other users with different roles</w:t>
-      </w:r>
-      <w:r>
-        <w:t>.</w:t>
+        <w:t xml:space="preserve">There is a master table which holds information about the system owner. </w:t>
+      </w:r>
+      <w:r>
+        <w:t xml:space="preserve">There is another table </w:t>
+      </w:r>
+      <w:r>
+        <w:t>designed</w:t>
+      </w:r>
+      <w:r>
+        <w:t xml:space="preserve"> for the system owner to distribute their own keys with certain attributes. This allows for the owner to distribute authentication without ever giving admin access to anyone but themselves.</w:t>
+      </w:r>
+      <w:r>
+        <w:t xml:space="preserve"> This also allows the OAuth system managers to have a simple 2 table setup for a large amount of admins and users</w:t>
+      </w:r>
+      <w:r>
+        <w:t xml:space="preserve"> with each client being associated with a Master Entity and having </w:t>
+      </w:r>
+      <w:r>
+        <w:t>their own</w:t>
+      </w:r>
+      <w:r>
+        <w:t xml:space="preserve"> special access token.</w:t>
       </w:r>
     </w:p>
     <w:p>
@@ -325,7 +296,19 @@
               <w:rPr>
                 <w:highlight w:val="white"/>
               </w:rPr>
-              <w:t>Client</w:t>
+              <w:t>Session</w:t>
+            </w:r>
+            <w:r>
+              <w:rPr>
+                <w:highlight w:val="white"/>
+              </w:rPr>
+              <w:t>/</w:t>
+            </w:r>
+            <w:r>
+              <w:rPr>
+                <w:highlight w:val="white"/>
+              </w:rPr>
+              <w:t>Master</w:t>
             </w:r>
           </w:p>
         </w:tc>
@@ -353,19 +336,7 @@
               <w:rPr>
                 <w:highlight w:val="white"/>
               </w:rPr>
-              <w:t xml:space="preserve">Any client </w:t>
-            </w:r>
-            <w:r>
-              <w:rPr>
-                <w:highlight w:val="white"/>
-              </w:rPr>
-              <w:t>requesting</w:t>
-            </w:r>
-            <w:r>
-              <w:rPr>
-                <w:highlight w:val="white"/>
-              </w:rPr>
-              <w:t xml:space="preserve"> access to a session from Google</w:t>
+              <w:t>Any system requesting token access for prolonged or intermittent use</w:t>
             </w:r>
           </w:p>
         </w:tc>
@@ -395,19 +366,13 @@
               <w:rPr>
                 <w:highlight w:val="white"/>
               </w:rPr>
-              <w:t>Session</w:t>
+              <w:t xml:space="preserve">Master/Session </w:t>
             </w:r>
             <w:r>
               <w:rPr>
                 <w:highlight w:val="white"/>
               </w:rPr>
-              <w:t>/</w:t>
-            </w:r>
-            <w:r>
-              <w:rPr>
-                <w:highlight w:val="white"/>
-              </w:rPr>
-              <w:t>Master</w:t>
+              <w:t>Users</w:t>
             </w:r>
           </w:p>
         </w:tc>
@@ -435,7 +400,7 @@
               <w:rPr>
                 <w:highlight w:val="white"/>
               </w:rPr>
-              <w:t>Any system requesting token access for prolonged or intermittent use</w:t>
+              <w:t>Stores access tokens, roles, and expiration from the master/session</w:t>
             </w:r>
           </w:p>
         </w:tc>
@@ -567,7 +532,20 @@
               <w:rPr>
                 <w:highlight w:val="white"/>
               </w:rPr>
-              <w:t>Client</w:t>
+              <w:t>Session</w:t>
+            </w:r>
+            <w:r>
+              <w:rPr>
+                <w:highlight w:val="white"/>
+              </w:rPr>
+              <w:t>/</w:t>
+            </w:r>
+            <w:r>
+              <w:rPr>
+                <w:highlight w:val="white"/>
+              </w:rPr>
+              <w:lastRenderedPageBreak/>
+              <w:t>Master</w:t>
             </w:r>
           </w:p>
         </w:tc>
@@ -595,74 +573,57 @@
               <w:rPr>
                 <w:highlight w:val="white"/>
               </w:rPr>
-              <w:t xml:space="preserve">As a </w:t>
+              <w:lastRenderedPageBreak/>
+              <w:t xml:space="preserve">As a system owner I want to provide a way to login </w:t>
             </w:r>
             <w:r>
               <w:rPr>
                 <w:highlight w:val="white"/>
               </w:rPr>
-              <w:t>client</w:t>
+              <w:lastRenderedPageBreak/>
+              <w:t xml:space="preserve">without managing </w:t>
             </w:r>
             <w:r>
               <w:rPr>
                 <w:highlight w:val="white"/>
               </w:rPr>
-              <w:t xml:space="preserve"> I want to </w:t>
+              <w:t>admin and users</w:t>
             </w:r>
             <w:r>
               <w:rPr>
                 <w:highlight w:val="white"/>
               </w:rPr>
-              <w:t xml:space="preserve">provide secure access to my website without managing passwords, usernames, and other information and only </w:t>
+              <w:t xml:space="preserve">. This increases the </w:t>
             </w:r>
             <w:r>
               <w:rPr>
                 <w:highlight w:val="white"/>
               </w:rPr>
-              <w:t>must</w:t>
+              <w:t>number</w:t>
             </w:r>
             <w:r>
               <w:rPr>
                 <w:highlight w:val="white"/>
               </w:rPr>
-              <w:t xml:space="preserve"> manage keys</w:t>
+              <w:t xml:space="preserve"> of people that can login with other providers as well as </w:t>
             </w:r>
             <w:r>
               <w:rPr>
                 <w:highlight w:val="white"/>
               </w:rPr>
-              <w:t xml:space="preserve"> so that </w:t>
+              <w:t>increases</w:t>
             </w:r>
             <w:r>
               <w:rPr>
                 <w:highlight w:val="white"/>
               </w:rPr>
-              <w:t xml:space="preserve">I can </w:t>
+              <w:t xml:space="preserve"> the security of my application by handing it off to a larger team. </w:t>
             </w:r>
             <w:r>
               <w:rPr>
                 <w:highlight w:val="white"/>
               </w:rPr>
-              <w:lastRenderedPageBreak/>
-              <w:t xml:space="preserve">increase time </w:t>
-            </w:r>
-            <w:r>
-              <w:rPr>
-                <w:highlight w:val="white"/>
-              </w:rPr>
-              <w:t>producing features rather than focusing on non-</w:t>
-            </w:r>
-            <w:r>
-              <w:rPr>
-                <w:highlight w:val="white"/>
-              </w:rPr>
-              <w:t>user-facing</w:t>
-            </w:r>
-            <w:r>
-              <w:rPr>
-                <w:highlight w:val="white"/>
-              </w:rPr>
-              <w:t xml:space="preserve"> features like authentication while having it secure as possible.</w:t>
+              <w:t>They manage who are users and admins with keys and only admins can do the things I want them to do.</w:t>
             </w:r>
           </w:p>
         </w:tc>
@@ -693,13 +654,13 @@
                 <w:highlight w:val="white"/>
               </w:rPr>
               <w:lastRenderedPageBreak/>
-              <w:t>Session</w:t>
+              <w:t xml:space="preserve">Master/Session </w:t>
             </w:r>
             <w:r>
               <w:rPr>
                 <w:highlight w:val="white"/>
               </w:rPr>
-              <w:t>/Master</w:t>
+              <w:t>Users</w:t>
             </w:r>
           </w:p>
         </w:tc>
@@ -727,49 +688,43 @@
               <w:rPr>
                 <w:highlight w:val="white"/>
               </w:rPr>
-              <w:t xml:space="preserve">As a system owner I want to provide a way to login without managing </w:t>
+              <w:t xml:space="preserve">When a </w:t>
             </w:r>
             <w:r>
               <w:rPr>
                 <w:highlight w:val="white"/>
               </w:rPr>
-              <w:t>admin and users</w:t>
+              <w:t>developer</w:t>
             </w:r>
             <w:r>
               <w:rPr>
                 <w:highlight w:val="white"/>
               </w:rPr>
-              <w:t xml:space="preserve">. This increases the </w:t>
+              <w:t xml:space="preserve"> opts to use the Master/Session system then a separate table is needed to keep track of the users they assign in </w:t>
             </w:r>
             <w:r>
               <w:rPr>
                 <w:highlight w:val="white"/>
               </w:rPr>
-              <w:t>number</w:t>
+              <w:t>their</w:t>
             </w:r>
             <w:r>
               <w:rPr>
                 <w:highlight w:val="white"/>
               </w:rPr>
-              <w:t xml:space="preserve"> of people that can login with other providers as well as </w:t>
+              <w:t xml:space="preserve"> own project as well as the original table to keep track of the owner of the application</w:t>
             </w:r>
             <w:r>
               <w:rPr>
                 <w:highlight w:val="white"/>
               </w:rPr>
-              <w:t>increases</w:t>
+              <w:t>s</w:t>
             </w:r>
             <w:r>
               <w:rPr>
                 <w:highlight w:val="white"/>
               </w:rPr>
-              <w:t xml:space="preserve"> the security of my application by handing it off to a larger team. </w:t>
-            </w:r>
-            <w:r>
-              <w:rPr>
-                <w:highlight w:val="white"/>
-              </w:rPr>
-              <w:t>They manage who are users and admins with keys and only admins can do the things I want them to do.</w:t>
+              <w:t>.</w:t>
             </w:r>
           </w:p>
         </w:tc>
@@ -806,34 +761,82 @@
         <w:tab/>
       </w:r>
       <w:r>
-        <w:t>Client Tokens</w:t>
-      </w:r>
-    </w:p>
-    <w:p>
-      <w:r>
-        <w:tab/>
-      </w:r>
-      <w:r>
-        <w:tab/>
-      </w:r>
-      <w:r>
         <w:t>Session</w:t>
       </w:r>
       <w:r>
-        <w:t>/Master</w:t>
-      </w:r>
-      <w:r>
-        <w:t xml:space="preserve"> Tokens</w:t>
-      </w:r>
-    </w:p>
-    <w:p>
-      <w:r>
-        <w:tab/>
-      </w:r>
-      <w:r>
-        <w:tab/>
-        <w:t>…</w:t>
-      </w:r>
+        <w:t>/Maste</w:t>
+      </w:r>
+      <w:r>
+        <w:t>r</w:t>
+      </w:r>
+      <w:r>
+        <w:t>:</w:t>
+      </w:r>
+    </w:p>
+    <w:p>
+      <w:r>
+        <w:t>ID</w:t>
+      </w:r>
+    </w:p>
+    <w:p>
+      <w:r>
+        <w:t>Entity ID</w:t>
+      </w:r>
+    </w:p>
+    <w:p>
+      <w:r>
+        <w:t>Master Token</w:t>
+      </w:r>
+    </w:p>
+    <w:p>
+      <w:r>
+        <w:tab/>
+      </w:r>
+      <w:r>
+        <w:tab/>
+      </w:r>
+      <w:r>
+        <w:tab/>
+        <w:t xml:space="preserve">Session/Master </w:t>
+      </w:r>
+      <w:r>
+        <w:t>Users</w:t>
+      </w:r>
+      <w:r>
+        <w:t>:</w:t>
+      </w:r>
+    </w:p>
+    <w:p>
+      <w:r>
+        <w:t>Client ID</w:t>
+      </w:r>
+    </w:p>
+    <w:p>
+      <w:r>
+        <w:t>Access Token</w:t>
+      </w:r>
+      <w:r>
+        <w:t>/Secret</w:t>
+      </w:r>
+    </w:p>
+    <w:p>
+      <w:pPr>
+        <w:ind w:left="0" w:firstLine="360"/>
+      </w:pPr>
+      <w:r>
+        <w:t>Role</w:t>
+      </w:r>
+    </w:p>
+    <w:p>
+      <w:r>
+        <w:t>Expires In</w:t>
+      </w:r>
+    </w:p>
+    <w:p/>
+    <w:p>
+      <w:pPr>
+        <w:ind w:left="0" w:firstLine="0"/>
+      </w:pPr>
     </w:p>
     <w:p>
       <w:r>
@@ -842,16 +845,120 @@
       </w:r>
     </w:p>
     <w:p>
-      <w:r>
-        <w:tab/>
-      </w:r>
-      <w:r>
-        <w:tab/>
-        <w:t>Entity 1 &lt;relationship phrase&gt; Entity 2</w:t>
-      </w:r>
-      <w:r>
-        <w:br w:type="page"/>
-      </w:r>
+      <w:pPr>
+        <w:ind w:left="0" w:firstLine="0"/>
+      </w:pPr>
+      <w:r>
+        <w:tab/>
+      </w:r>
+      <w:r>
+        <w:tab/>
+        <w:t>Session/Maste</w:t>
+      </w:r>
+      <w:r>
+        <w:t>r</w:t>
+      </w:r>
+      <w:r>
+        <w:t>:</w:t>
+      </w:r>
+    </w:p>
+    <w:p>
+      <w:pPr>
+        <w:ind w:left="0" w:firstLine="0"/>
+      </w:pPr>
+      <w:r>
+        <w:tab/>
+      </w:r>
+      <w:r>
+        <w:tab/>
+      </w:r>
+      <w:r>
+        <w:tab/>
+      </w:r>
+      <w:r>
+        <w:t>Master Token references Entity ID</w:t>
+      </w:r>
+      <w:r>
+        <w:t xml:space="preserve"> (one to one)</w:t>
+      </w:r>
+    </w:p>
+    <w:p>
+      <w:pPr>
+        <w:ind w:left="0" w:firstLine="0"/>
+      </w:pPr>
+      <w:r>
+        <w:tab/>
+      </w:r>
+      <w:r>
+        <w:tab/>
+        <w:t xml:space="preserve">Session/Master </w:t>
+      </w:r>
+      <w:r>
+        <w:t>Users</w:t>
+      </w:r>
+      <w:r>
+        <w:t>:</w:t>
+      </w:r>
+    </w:p>
+    <w:p>
+      <w:pPr>
+        <w:ind w:left="0" w:firstLine="0"/>
+      </w:pPr>
+      <w:r>
+        <w:tab/>
+      </w:r>
+      <w:r>
+        <w:tab/>
+      </w:r>
+      <w:r>
+        <w:tab/>
+      </w:r>
+      <w:r>
+        <w:t>Client ID</w:t>
+      </w:r>
+      <w:r>
+        <w:t xml:space="preserve"> references Master Token (many to one)</w:t>
+      </w:r>
+    </w:p>
+    <w:p>
+      <w:pPr>
+        <w:ind w:left="0" w:firstLine="0"/>
+      </w:pPr>
+    </w:p>
+    <w:p>
+      <w:pPr>
+        <w:ind w:left="0" w:firstLine="0"/>
+      </w:pPr>
+    </w:p>
+    <w:p>
+      <w:pPr>
+        <w:ind w:left="0" w:firstLine="0"/>
+      </w:pPr>
+    </w:p>
+    <w:p>
+      <w:pPr>
+        <w:ind w:left="0" w:firstLine="0"/>
+      </w:pPr>
+    </w:p>
+    <w:p>
+      <w:pPr>
+        <w:ind w:left="0" w:firstLine="0"/>
+      </w:pPr>
+    </w:p>
+    <w:p>
+      <w:pPr>
+        <w:ind w:left="0" w:firstLine="0"/>
+      </w:pPr>
+    </w:p>
+    <w:p>
+      <w:pPr>
+        <w:ind w:left="0" w:firstLine="0"/>
+      </w:pPr>
+    </w:p>
+    <w:p>
+      <w:pPr>
+        <w:ind w:left="0" w:firstLine="0"/>
+      </w:pPr>
     </w:p>
     <w:p>
       <w:pPr>

</xml_diff>

<commit_message>
Added some of Sprint 1 to wrap my brain around design
</commit_message>
<xml_diff>
--- a/Project report template.docx
+++ b/Project report template.docx
@@ -155,7 +155,13 @@
         <w:t xml:space="preserve"> for the system owner to distribute their own keys with certain attributes. This allows for the owner to distribute authentication without ever giving admin access to anyone but themselves.</w:t>
       </w:r>
       <w:r>
-        <w:t xml:space="preserve"> This also allows the OAuth system managers to have a simple 2 table setup for a large amount of admins and users</w:t>
+        <w:t xml:space="preserve"> This also allows the OAuth system managers to have a simple 2 table setup for </w:t>
+      </w:r>
+      <w:r>
+        <w:t>many</w:t>
+      </w:r>
+      <w:r>
+        <w:t xml:space="preserve"> admins and users</w:t>
       </w:r>
       <w:r>
         <w:t xml:space="preserve"> with each client being associated with a Master Entity and having </w:t>
@@ -336,7 +342,13 @@
               <w:rPr>
                 <w:highlight w:val="white"/>
               </w:rPr>
-              <w:t>Any system requesting token access for prolonged or intermittent use</w:t>
+              <w:t>Any system requesting tok</w:t>
+            </w:r>
+            <w:r>
+              <w:rPr>
+                <w:highlight w:val="white"/>
+              </w:rPr>
+              <w:t>en to generate user tokens from</w:t>
             </w:r>
           </w:p>
         </w:tc>
@@ -401,6 +413,12 @@
                 <w:highlight w:val="white"/>
               </w:rPr>
               <w:t>Stores access tokens, roles, and expiration from the master/session</w:t>
+            </w:r>
+            <w:r>
+              <w:rPr>
+                <w:highlight w:val="white"/>
+              </w:rPr>
+              <w:t xml:space="preserve"> token</w:t>
             </w:r>
           </w:p>
         </w:tc>
@@ -545,7 +563,7 @@
                 <w:highlight w:val="white"/>
               </w:rPr>
               <w:lastRenderedPageBreak/>
-              <w:t>Master</w:t>
+              <w:t>Master Developer</w:t>
             </w:r>
           </w:p>
         </w:tc>
@@ -574,56 +592,14 @@
                 <w:highlight w:val="white"/>
               </w:rPr>
               <w:lastRenderedPageBreak/>
-              <w:t xml:space="preserve">As a system owner I want to provide a way to login </w:t>
+              <w:t xml:space="preserve">I want to allow users to login once with username and </w:t>
             </w:r>
             <w:r>
               <w:rPr>
                 <w:highlight w:val="white"/>
               </w:rPr>
               <w:lastRenderedPageBreak/>
-              <w:t xml:space="preserve">without managing </w:t>
-            </w:r>
-            <w:r>
-              <w:rPr>
-                <w:highlight w:val="white"/>
-              </w:rPr>
-              <w:t>admin and users</w:t>
-            </w:r>
-            <w:r>
-              <w:rPr>
-                <w:highlight w:val="white"/>
-              </w:rPr>
-              <w:t xml:space="preserve">. This increases the </w:t>
-            </w:r>
-            <w:r>
-              <w:rPr>
-                <w:highlight w:val="white"/>
-              </w:rPr>
-              <w:t>number</w:t>
-            </w:r>
-            <w:r>
-              <w:rPr>
-                <w:highlight w:val="white"/>
-              </w:rPr>
-              <w:t xml:space="preserve"> of people that can login with other providers as well as </w:t>
-            </w:r>
-            <w:r>
-              <w:rPr>
-                <w:highlight w:val="white"/>
-              </w:rPr>
-              <w:t>increases</w:t>
-            </w:r>
-            <w:r>
-              <w:rPr>
-                <w:highlight w:val="white"/>
-              </w:rPr>
-              <w:t xml:space="preserve"> the security of my application by handing it off to a larger team. </w:t>
-            </w:r>
-            <w:r>
-              <w:rPr>
-                <w:highlight w:val="white"/>
-              </w:rPr>
-              <w:t>They manage who are users and admins with keys and only admins can do the things I want them to do.</w:t>
+              <w:t>password and provide them with a valid token. This token can be used to login on later requests and expires at a certain time past the issue date. This allows users to not have to re-login on each request and allows the system developer to distribute different types of tokens to their users.</w:t>
             </w:r>
           </w:p>
         </w:tc>
@@ -688,43 +664,31 @@
               <w:rPr>
                 <w:highlight w:val="white"/>
               </w:rPr>
-              <w:t xml:space="preserve">When a </w:t>
+              <w:t xml:space="preserve">Logging into a website once and then being able to come back and remember that I’m logged in is amazing. My friend also </w:t>
             </w:r>
             <w:r>
               <w:rPr>
                 <w:highlight w:val="white"/>
               </w:rPr>
-              <w:t>developer</w:t>
+              <w:t>uses</w:t>
             </w:r>
             <w:r>
               <w:rPr>
                 <w:highlight w:val="white"/>
               </w:rPr>
-              <w:t xml:space="preserve"> opts to use the Master/Session system then a separate table is needed to keep track of the users they assign in </w:t>
+              <w:t xml:space="preserve"> a special role that allowed them to do certain things which </w:t>
             </w:r>
             <w:r>
               <w:rPr>
                 <w:highlight w:val="white"/>
               </w:rPr>
-              <w:t>their</w:t>
+              <w:t>were</w:t>
             </w:r>
             <w:r>
               <w:rPr>
                 <w:highlight w:val="white"/>
               </w:rPr>
-              <w:t xml:space="preserve"> own project as well as the original table to keep track of the owner of the application</w:t>
-            </w:r>
-            <w:r>
-              <w:rPr>
-                <w:highlight w:val="white"/>
-              </w:rPr>
-              <w:t>s</w:t>
-            </w:r>
-            <w:r>
-              <w:rPr>
-                <w:highlight w:val="white"/>
-              </w:rPr>
-              <w:t>.</w:t>
+              <w:t xml:space="preserve"> awesome to see in action!</w:t>
             </w:r>
           </w:p>
         </w:tc>
@@ -777,16 +741,25 @@
       <w:r>
         <w:t>ID</w:t>
       </w:r>
+      <w:r>
+        <w:t xml:space="preserve"> (primary key for database)</w:t>
+      </w:r>
     </w:p>
     <w:p>
       <w:r>
         <w:t>Entity ID</w:t>
       </w:r>
+      <w:r>
+        <w:t xml:space="preserve"> (name of the owner of the master token)</w:t>
+      </w:r>
     </w:p>
     <w:p>
       <w:r>
         <w:t>Master Token</w:t>
       </w:r>
+      <w:r>
+        <w:t xml:space="preserve"> (Used to validate other users within that system)</w:t>
+      </w:r>
     </w:p>
     <w:p>
       <w:r>
@@ -810,6 +783,9 @@
       <w:r>
         <w:t>Client ID</w:t>
       </w:r>
+      <w:r>
+        <w:t xml:space="preserve"> (generated from the master token is the same as a username)</w:t>
+      </w:r>
     </w:p>
     <w:p>
       <w:r>
@@ -820,16 +796,32 @@
       </w:r>
     </w:p>
     <w:p>
+      <w:r>
+        <w:t>(Generated from the system when instantiating a new client to authenticate on their application/system)</w:t>
+      </w:r>
+    </w:p>
+    <w:p>
       <w:pPr>
         <w:ind w:left="0" w:firstLine="360"/>
       </w:pPr>
       <w:r>
         <w:t>Role</w:t>
       </w:r>
+      <w:r>
+        <w:t xml:space="preserve"> (Role of the users, roles are determined by system manager)</w:t>
+      </w:r>
     </w:p>
     <w:p>
       <w:r>
         <w:t>Expires In</w:t>
+      </w:r>
+      <w:r>
+        <w:t xml:space="preserve"> </w:t>
+      </w:r>
+    </w:p>
+    <w:p>
+      <w:r>
+        <w:t>(How long a token is valid for before a user is required to relog in again)</w:t>
       </w:r>
     </w:p>
     <w:p/>
@@ -968,7 +960,6 @@
       <w:bookmarkStart w:id="7" w:name="_hgy3vkryl1p1" w:colFirst="0" w:colLast="0"/>
       <w:bookmarkEnd w:id="7"/>
       <w:r>
-        <w:lastRenderedPageBreak/>
         <w:t>Sprint 1</w:t>
       </w:r>
     </w:p>
@@ -1278,7 +1269,7 @@
           <w:b/>
           <w:highlight w:val="white"/>
         </w:rPr>
-        <w:t>Entity1</w:t>
+        <w:t>Session/Master</w:t>
       </w:r>
     </w:p>
     <w:p>
@@ -1315,7 +1306,7 @@
         <w:rPr>
           <w:highlight w:val="white"/>
         </w:rPr>
-        <w:t>attr1_a</w:t>
+        <w:t>ID (primary key)</w:t>
       </w:r>
     </w:p>
     <w:p>
@@ -1330,6 +1321,63 @@
         <w:rPr>
           <w:highlight w:val="white"/>
         </w:rPr>
+        <w:t>Entity ID</w:t>
+      </w:r>
+    </w:p>
+    <w:p>
+      <w:pPr>
+        <w:ind w:firstLine="1440"/>
+        <w:jc w:val="both"/>
+        <w:rPr>
+          <w:highlight w:val="white"/>
+        </w:rPr>
+      </w:pPr>
+      <w:r>
+        <w:rPr>
+          <w:highlight w:val="white"/>
+        </w:rPr>
+        <w:t>Master Token</w:t>
+      </w:r>
+    </w:p>
+    <w:p>
+      <w:pPr>
+        <w:ind w:firstLine="1440"/>
+        <w:jc w:val="both"/>
+        <w:rPr>
+          <w:i/>
+          <w:iCs/>
+          <w:highlight w:val="white"/>
+          <w:u w:val="single"/>
+        </w:rPr>
+      </w:pPr>
+      <w:r>
+        <w:rPr>
+          <w:i/>
+          <w:iCs/>
+          <w:highlight w:val="white"/>
+          <w:u w:val="single"/>
+        </w:rPr>
+        <w:t>Examples:</w:t>
+      </w:r>
+    </w:p>
+    <w:p>
+      <w:pPr>
+        <w:ind w:firstLine="1440"/>
+        <w:jc w:val="both"/>
+        <w:rPr>
+          <w:i/>
+          <w:iCs/>
+          <w:highlight w:val="white"/>
+          <w:u w:val="single"/>
+        </w:rPr>
+      </w:pPr>
+      <w:r>
+        <w:rPr>
+          <w:i/>
+          <w:iCs/>
+          <w:highlight w:val="white"/>
+          <w:u w:val="single"/>
+        </w:rPr>
         <w:t>attr1_b [composite]</w:t>
       </w:r>
     </w:p>
@@ -1338,20 +1386,35 @@
         <w:ind w:firstLine="720"/>
         <w:jc w:val="both"/>
         <w:rPr>
-          <w:highlight w:val="white"/>
-        </w:rPr>
-      </w:pPr>
-      <w:r>
-        <w:rPr>
-          <w:highlight w:val="white"/>
-        </w:rPr>
-        <w:tab/>
-      </w:r>
-      <w:r>
-        <w:rPr>
-          <w:highlight w:val="white"/>
-        </w:rPr>
-        <w:tab/>
+          <w:i/>
+          <w:iCs/>
+          <w:highlight w:val="white"/>
+          <w:u w:val="single"/>
+        </w:rPr>
+      </w:pPr>
+      <w:r>
+        <w:rPr>
+          <w:i/>
+          <w:iCs/>
+          <w:highlight w:val="white"/>
+        </w:rPr>
+        <w:tab/>
+      </w:r>
+      <w:r>
+        <w:rPr>
+          <w:i/>
+          <w:iCs/>
+          <w:highlight w:val="white"/>
+        </w:rPr>
+        <w:tab/>
+      </w:r>
+      <w:r>
+        <w:rPr>
+          <w:i/>
+          <w:iCs/>
+          <w:highlight w:val="white"/>
+          <w:u w:val="single"/>
+        </w:rPr>
         <w:t>part_1</w:t>
       </w:r>
     </w:p>
@@ -1360,20 +1423,35 @@
         <w:ind w:firstLine="720"/>
         <w:jc w:val="both"/>
         <w:rPr>
-          <w:highlight w:val="white"/>
-        </w:rPr>
-      </w:pPr>
-      <w:r>
-        <w:rPr>
-          <w:highlight w:val="white"/>
-        </w:rPr>
-        <w:tab/>
-      </w:r>
-      <w:r>
-        <w:rPr>
-          <w:highlight w:val="white"/>
-        </w:rPr>
-        <w:tab/>
+          <w:i/>
+          <w:iCs/>
+          <w:highlight w:val="white"/>
+          <w:u w:val="single"/>
+        </w:rPr>
+      </w:pPr>
+      <w:r>
+        <w:rPr>
+          <w:i/>
+          <w:iCs/>
+          <w:highlight w:val="white"/>
+        </w:rPr>
+        <w:tab/>
+      </w:r>
+      <w:r>
+        <w:rPr>
+          <w:i/>
+          <w:iCs/>
+          <w:highlight w:val="white"/>
+        </w:rPr>
+        <w:tab/>
+      </w:r>
+      <w:r>
+        <w:rPr>
+          <w:i/>
+          <w:iCs/>
+          <w:highlight w:val="white"/>
+          <w:u w:val="single"/>
+        </w:rPr>
         <w:t>part_2</w:t>
       </w:r>
     </w:p>
@@ -1406,15 +1484,14 @@
           <w:b/>
           <w:highlight w:val="white"/>
         </w:rPr>
-        <w:t>Entity2</w:t>
-      </w:r>
-    </w:p>
-    <w:p>
-      <w:pPr>
-        <w:ind w:firstLine="720"/>
-        <w:jc w:val="both"/>
-        <w:rPr>
-          <w:b/>
+        <w:t>Session/Master Users</w:t>
+      </w:r>
+    </w:p>
+    <w:p>
+      <w:pPr>
+        <w:ind w:firstLine="720"/>
+        <w:jc w:val="both"/>
+        <w:rPr>
           <w:highlight w:val="white"/>
         </w:rPr>
       </w:pPr>
@@ -1443,6 +1520,100 @@
         <w:rPr>
           <w:highlight w:val="white"/>
         </w:rPr>
+        <w:t>Client ID</w:t>
+      </w:r>
+      <w:r>
+        <w:rPr>
+          <w:highlight w:val="white"/>
+        </w:rPr>
+        <w:t xml:space="preserve"> [derived]</w:t>
+      </w:r>
+    </w:p>
+    <w:p>
+      <w:pPr>
+        <w:ind w:firstLine="1440"/>
+        <w:jc w:val="both"/>
+        <w:rPr>
+          <w:highlight w:val="white"/>
+        </w:rPr>
+      </w:pPr>
+      <w:r>
+        <w:rPr>
+          <w:highlight w:val="white"/>
+        </w:rPr>
+        <w:t>Access Token/Secret</w:t>
+      </w:r>
+    </w:p>
+    <w:p>
+      <w:pPr>
+        <w:ind w:firstLine="1440"/>
+        <w:jc w:val="both"/>
+        <w:rPr>
+          <w:highlight w:val="white"/>
+        </w:rPr>
+      </w:pPr>
+      <w:r>
+        <w:rPr>
+          <w:highlight w:val="white"/>
+        </w:rPr>
+        <w:t>Role</w:t>
+      </w:r>
+    </w:p>
+    <w:p>
+      <w:pPr>
+        <w:ind w:firstLine="1440"/>
+        <w:jc w:val="both"/>
+        <w:rPr>
+          <w:highlight w:val="white"/>
+        </w:rPr>
+      </w:pPr>
+      <w:r>
+        <w:rPr>
+          <w:highlight w:val="white"/>
+        </w:rPr>
+        <w:lastRenderedPageBreak/>
+        <w:t>Expiry</w:t>
+      </w:r>
+    </w:p>
+    <w:p>
+      <w:pPr>
+        <w:ind w:firstLine="1440"/>
+        <w:jc w:val="both"/>
+        <w:rPr>
+          <w:i/>
+          <w:iCs/>
+          <w:highlight w:val="white"/>
+          <w:u w:val="single"/>
+        </w:rPr>
+      </w:pPr>
+      <w:r>
+        <w:rPr>
+          <w:i/>
+          <w:iCs/>
+          <w:highlight w:val="white"/>
+          <w:u w:val="single"/>
+        </w:rPr>
+        <w:t>Examples:</w:t>
+      </w:r>
+    </w:p>
+    <w:p>
+      <w:pPr>
+        <w:ind w:firstLine="1440"/>
+        <w:jc w:val="both"/>
+        <w:rPr>
+          <w:i/>
+          <w:iCs/>
+          <w:highlight w:val="white"/>
+          <w:u w:val="single"/>
+        </w:rPr>
+      </w:pPr>
+      <w:r>
+        <w:rPr>
+          <w:i/>
+          <w:iCs/>
+          <w:highlight w:val="white"/>
+          <w:u w:val="single"/>
+        </w:rPr>
         <w:t xml:space="preserve">attr2_a </w:t>
       </w:r>
     </w:p>
@@ -1451,12 +1622,18 @@
         <w:ind w:firstLine="1440"/>
         <w:jc w:val="both"/>
         <w:rPr>
-          <w:highlight w:val="white"/>
-        </w:rPr>
-      </w:pPr>
-      <w:r>
-        <w:rPr>
-          <w:highlight w:val="white"/>
+          <w:i/>
+          <w:iCs/>
+          <w:highlight w:val="white"/>
+          <w:u w:val="single"/>
+        </w:rPr>
+      </w:pPr>
+      <w:r>
+        <w:rPr>
+          <w:i/>
+          <w:iCs/>
+          <w:highlight w:val="white"/>
+          <w:u w:val="single"/>
         </w:rPr>
         <w:t>attr2_b [multi-valued]</w:t>
       </w:r>
@@ -1466,12 +1643,18 @@
         <w:ind w:firstLine="1440"/>
         <w:jc w:val="both"/>
         <w:rPr>
-          <w:highlight w:val="white"/>
-        </w:rPr>
-      </w:pPr>
-      <w:r>
-        <w:rPr>
-          <w:highlight w:val="white"/>
+          <w:i/>
+          <w:iCs/>
+          <w:highlight w:val="white"/>
+          <w:u w:val="single"/>
+        </w:rPr>
+      </w:pPr>
+      <w:r>
+        <w:rPr>
+          <w:i/>
+          <w:iCs/>
+          <w:highlight w:val="white"/>
+          <w:u w:val="single"/>
         </w:rPr>
         <w:t>attr2_c [derived]</w:t>
       </w:r>
@@ -1481,6 +1664,8 @@
         <w:ind w:firstLine="1440"/>
         <w:jc w:val="both"/>
         <w:rPr>
+          <w:i/>
+          <w:iCs/>
           <w:highlight w:val="white"/>
         </w:rPr>
       </w:pPr>
@@ -1505,35 +1690,65 @@
           <w:b/>
           <w:highlight w:val="white"/>
         </w:rPr>
-        <w:t>Entity1</w:t>
-      </w:r>
-      <w:r>
-        <w:rPr>
-          <w:highlight w:val="white"/>
-        </w:rPr>
-        <w:t xml:space="preserve"> relationship-phrase </w:t>
-      </w:r>
-      <w:r>
-        <w:rPr>
-          <w:b/>
-          <w:highlight w:val="white"/>
-        </w:rPr>
-        <w:t>Entity2</w:t>
-      </w:r>
-    </w:p>
-    <w:p>
-      <w:pPr>
-        <w:ind w:firstLine="720"/>
-        <w:jc w:val="both"/>
-        <w:rPr>
-          <w:highlight w:val="white"/>
-        </w:rPr>
-      </w:pPr>
-      <w:r>
-        <w:rPr>
-          <w:highlight w:val="white"/>
-        </w:rPr>
-        <w:t>Cardinality: &lt;One/Many&gt; to &lt;One/Many&gt;</w:t>
+        <w:t>Master/Session</w:t>
+      </w:r>
+      <w:r>
+        <w:rPr>
+          <w:highlight w:val="white"/>
+        </w:rPr>
+        <w:t xml:space="preserve"> </w:t>
+      </w:r>
+      <w:r>
+        <w:rPr>
+          <w:highlight w:val="white"/>
+        </w:rPr>
+        <w:t>manages</w:t>
+      </w:r>
+      <w:r>
+        <w:rPr>
+          <w:highlight w:val="white"/>
+        </w:rPr>
+        <w:t xml:space="preserve"> </w:t>
+      </w:r>
+      <w:r>
+        <w:rPr>
+          <w:b/>
+          <w:highlight w:val="white"/>
+        </w:rPr>
+        <w:t>Master/Session Users</w:t>
+      </w:r>
+    </w:p>
+    <w:p>
+      <w:pPr>
+        <w:ind w:firstLine="720"/>
+        <w:jc w:val="both"/>
+        <w:rPr>
+          <w:highlight w:val="white"/>
+        </w:rPr>
+      </w:pPr>
+      <w:r>
+        <w:rPr>
+          <w:highlight w:val="white"/>
+        </w:rPr>
+        <w:t xml:space="preserve">Cardinality: </w:t>
+      </w:r>
+      <w:r>
+        <w:rPr>
+          <w:highlight w:val="white"/>
+        </w:rPr>
+        <w:t>One</w:t>
+      </w:r>
+      <w:r>
+        <w:rPr>
+          <w:highlight w:val="white"/>
+        </w:rPr>
+        <w:t xml:space="preserve"> </w:t>
+      </w:r>
+      <w:r>
+        <w:rPr>
+          <w:highlight w:val="white"/>
+        </w:rPr>
+        <w:t>to Many</w:t>
       </w:r>
     </w:p>
     <w:p>
@@ -1550,34 +1765,79 @@
         </w:rPr>
         <w:t>Participation:</w:t>
       </w:r>
-    </w:p>
-    <w:p>
-      <w:pPr>
-        <w:ind w:firstLine="720"/>
-        <w:jc w:val="both"/>
-        <w:rPr>
-          <w:highlight w:val="white"/>
-        </w:rPr>
-      </w:pPr>
-      <w:r>
-        <w:rPr>
-          <w:highlight w:val="white"/>
-        </w:rPr>
-        <w:tab/>
-        <w:t>Entity1 has &lt;partial/total&gt; participation</w:t>
-      </w:r>
-    </w:p>
-    <w:p>
-      <w:pPr>
-        <w:ind w:firstLine="720"/>
-        <w:jc w:val="both"/>
-      </w:pPr>
-      <w:r>
-        <w:rPr>
-          <w:highlight w:val="white"/>
-        </w:rPr>
-        <w:tab/>
-        <w:t>Entity2 has &lt;partial/total&gt; participation</w:t>
+      <w:r>
+        <w:rPr>
+          <w:highlight w:val="white"/>
+        </w:rPr>
+        <w:t xml:space="preserve"> </w:t>
+      </w:r>
+    </w:p>
+    <w:p>
+      <w:pPr>
+        <w:ind w:firstLine="720"/>
+        <w:jc w:val="both"/>
+        <w:rPr>
+          <w:highlight w:val="white"/>
+        </w:rPr>
+      </w:pPr>
+      <w:r>
+        <w:rPr>
+          <w:highlight w:val="white"/>
+        </w:rPr>
+        <w:t>(A master could have no users but there can be no users without a master)</w:t>
+      </w:r>
+    </w:p>
+    <w:p>
+      <w:pPr>
+        <w:ind w:firstLine="720"/>
+        <w:jc w:val="both"/>
+        <w:rPr>
+          <w:highlight w:val="white"/>
+        </w:rPr>
+      </w:pPr>
+      <w:r>
+        <w:rPr>
+          <w:highlight w:val="white"/>
+        </w:rPr>
+        <w:tab/>
+        <w:t xml:space="preserve">Entity1 has </w:t>
+      </w:r>
+      <w:r>
+        <w:rPr>
+          <w:highlight w:val="white"/>
+        </w:rPr>
+        <w:t>total</w:t>
+      </w:r>
+      <w:r>
+        <w:rPr>
+          <w:highlight w:val="white"/>
+        </w:rPr>
+        <w:t xml:space="preserve"> participation</w:t>
+      </w:r>
+    </w:p>
+    <w:p>
+      <w:pPr>
+        <w:ind w:firstLine="720"/>
+        <w:jc w:val="both"/>
+      </w:pPr>
+      <w:r>
+        <w:rPr>
+          <w:highlight w:val="white"/>
+        </w:rPr>
+        <w:tab/>
+        <w:t xml:space="preserve">Entity2 has </w:t>
+      </w:r>
+      <w:r>
+        <w:rPr>
+          <w:highlight w:val="white"/>
+        </w:rPr>
+        <w:t xml:space="preserve">partial </w:t>
+      </w:r>
+      <w:r>
+        <w:rPr>
+          <w:highlight w:val="white"/>
+        </w:rPr>
+        <w:t>participation</w:t>
       </w:r>
     </w:p>
     <w:p>
@@ -1588,7 +1848,6 @@
       <w:bookmarkStart w:id="10" w:name="_eguj2hxaog60" w:colFirst="0" w:colLast="0"/>
       <w:bookmarkEnd w:id="10"/>
       <w:r>
-        <w:lastRenderedPageBreak/>
         <w:t>LOGICAL DESIGN</w:t>
       </w:r>
     </w:p>
@@ -1633,223 +1892,488 @@
           <w:b/>
           <w:highlight w:val="white"/>
         </w:rPr>
+        <w:t>Admin</w:t>
+      </w:r>
+    </w:p>
+    <w:p>
+      <w:pPr>
+        <w:ind w:firstLine="720"/>
+        <w:jc w:val="both"/>
+        <w:rPr>
+          <w:highlight w:val="white"/>
+        </w:rPr>
+      </w:pPr>
+      <w:r>
+        <w:rPr>
+          <w:highlight w:val="white"/>
+        </w:rPr>
+        <w:t>Columns:</w:t>
+      </w:r>
+    </w:p>
+    <w:p>
+      <w:pPr>
+        <w:ind w:firstLine="720"/>
+        <w:jc w:val="both"/>
+        <w:rPr>
+          <w:highlight w:val="white"/>
+        </w:rPr>
+      </w:pPr>
+      <w:r>
+        <w:rPr>
+          <w:highlight w:val="white"/>
+        </w:rPr>
+        <w:tab/>
+      </w:r>
+      <w:r>
+        <w:rPr>
+          <w:highlight w:val="white"/>
+        </w:rPr>
+        <w:t>ID</w:t>
+      </w:r>
+    </w:p>
+    <w:p>
+      <w:pPr>
+        <w:ind w:firstLine="720"/>
+        <w:jc w:val="both"/>
+        <w:rPr>
+          <w:highlight w:val="white"/>
+        </w:rPr>
+      </w:pPr>
+      <w:r>
+        <w:rPr>
+          <w:highlight w:val="white"/>
+        </w:rPr>
+        <w:tab/>
+        <w:t>Entity_ID</w:t>
+      </w:r>
+    </w:p>
+    <w:p>
+      <w:pPr>
+        <w:ind w:firstLine="720"/>
+        <w:jc w:val="both"/>
+        <w:rPr>
+          <w:highlight w:val="white"/>
+        </w:rPr>
+      </w:pPr>
+      <w:r>
+        <w:rPr>
+          <w:highlight w:val="white"/>
+        </w:rPr>
+        <w:tab/>
+        <w:t>Master_Token</w:t>
+      </w:r>
+    </w:p>
+    <w:p>
+      <w:pPr>
+        <w:ind w:firstLine="720"/>
+        <w:jc w:val="both"/>
+        <w:rPr>
+          <w:highlight w:val="white"/>
+        </w:rPr>
+      </w:pPr>
+    </w:p>
+    <w:p>
+      <w:pPr>
+        <w:ind w:firstLine="720"/>
+        <w:jc w:val="both"/>
+        <w:rPr>
+          <w:highlight w:val="white"/>
+        </w:rPr>
+      </w:pPr>
+    </w:p>
+    <w:p>
+      <w:pPr>
+        <w:ind w:firstLine="720"/>
+        <w:jc w:val="both"/>
+        <w:rPr>
+          <w:b/>
+          <w:highlight w:val="white"/>
+        </w:rPr>
+      </w:pPr>
+      <w:r>
+        <w:rPr>
+          <w:highlight w:val="white"/>
+        </w:rPr>
+        <w:tab/>
+      </w:r>
+      <w:r>
+        <w:rPr>
+          <w:i/>
+          <w:iCs/>
+          <w:highlight w:val="white"/>
+          <w:u w:val="single"/>
+        </w:rPr>
+        <w:t>Examples:</w:t>
+      </w:r>
+      <w:r>
+        <w:rPr>
+          <w:highlight w:val="white"/>
+        </w:rPr>
+        <w:tab/>
+      </w:r>
+    </w:p>
+    <w:p>
+      <w:pPr>
+        <w:ind w:firstLine="720"/>
+        <w:jc w:val="both"/>
+        <w:rPr>
+          <w:highlight w:val="white"/>
+          <w:u w:val="single"/>
+        </w:rPr>
+      </w:pPr>
+      <w:r>
+        <w:rPr>
+          <w:highlight w:val="white"/>
+        </w:rPr>
+        <w:tab/>
+      </w:r>
+      <w:r>
+        <w:rPr>
+          <w:highlight w:val="white"/>
+          <w:u w:val="single"/>
+        </w:rPr>
+        <w:t>pk_1</w:t>
+      </w:r>
+    </w:p>
+    <w:p>
+      <w:pPr>
+        <w:ind w:firstLine="1440"/>
+        <w:jc w:val="both"/>
+        <w:rPr>
+          <w:highlight w:val="white"/>
+        </w:rPr>
+      </w:pPr>
+      <w:r>
+        <w:rPr>
+          <w:highlight w:val="white"/>
+        </w:rPr>
+        <w:t>column_1a</w:t>
+      </w:r>
+    </w:p>
+    <w:p>
+      <w:pPr>
+        <w:ind w:firstLine="1440"/>
+        <w:jc w:val="both"/>
+        <w:rPr>
+          <w:highlight w:val="white"/>
+        </w:rPr>
+      </w:pPr>
+      <w:r>
+        <w:rPr>
+          <w:highlight w:val="white"/>
+        </w:rPr>
+        <w:t>column_1b</w:t>
+      </w:r>
+    </w:p>
+    <w:p>
+      <w:pPr>
+        <w:ind w:firstLine="720"/>
+        <w:jc w:val="both"/>
+        <w:rPr>
+          <w:highlight w:val="white"/>
+        </w:rPr>
+      </w:pPr>
+    </w:p>
+    <w:p>
+      <w:pPr>
+        <w:ind w:firstLine="720"/>
+        <w:jc w:val="both"/>
+      </w:pPr>
+      <w:r>
+        <w:rPr>
+          <w:i/>
+          <w:highlight w:val="white"/>
+        </w:rPr>
+        <w:t>Justification (if needed)</w:t>
+      </w:r>
+    </w:p>
+    <w:p>
+      <w:pPr>
+        <w:ind w:left="0" w:firstLine="0"/>
+      </w:pPr>
+      <w:r>
+        <w:tab/>
+      </w:r>
+    </w:p>
+    <w:p>
+      <w:pPr>
+        <w:ind w:left="0" w:firstLine="0"/>
+        <w:rPr>
+          <w:b/>
+          <w:highlight w:val="white"/>
+        </w:rPr>
+      </w:pPr>
+      <w:r>
+        <w:t xml:space="preserve">     </w:t>
+      </w:r>
+      <w:r>
+        <w:rPr>
+          <w:highlight w:val="white"/>
+        </w:rPr>
+        <w:t xml:space="preserve">Table: </w:t>
+      </w:r>
+      <w:r>
+        <w:rPr>
+          <w:b/>
+          <w:highlight w:val="white"/>
+        </w:rPr>
+        <w:t>Users</w:t>
+      </w:r>
+    </w:p>
+    <w:p>
+      <w:pPr>
+        <w:ind w:firstLine="720"/>
+        <w:jc w:val="both"/>
+        <w:rPr>
+          <w:highlight w:val="white"/>
+        </w:rPr>
+      </w:pPr>
+      <w:r>
+        <w:rPr>
+          <w:highlight w:val="white"/>
+        </w:rPr>
+        <w:t>Columns:</w:t>
+      </w:r>
+    </w:p>
+    <w:p>
+      <w:pPr>
+        <w:ind w:firstLine="720"/>
+        <w:jc w:val="both"/>
+        <w:rPr>
+          <w:highlight w:val="white"/>
+        </w:rPr>
+      </w:pPr>
+      <w:r>
+        <w:rPr>
+          <w:highlight w:val="white"/>
+        </w:rPr>
+        <w:tab/>
+        <w:t xml:space="preserve">Client_ID </w:t>
+      </w:r>
+    </w:p>
+    <w:p>
+      <w:pPr>
+        <w:ind w:left="2160" w:firstLine="720"/>
+        <w:jc w:val="both"/>
+        <w:rPr>
+          <w:highlight w:val="white"/>
+        </w:rPr>
+      </w:pPr>
+      <w:r>
+        <w:rPr>
+          <w:highlight w:val="white"/>
+        </w:rPr>
+        <w:t xml:space="preserve">[foreign key; references </w:t>
+      </w:r>
+      <w:r>
+        <w:rPr>
+          <w:b/>
+          <w:bCs/>
+          <w:highlight w:val="white"/>
+        </w:rPr>
+        <w:t>Master</w:t>
+      </w:r>
+      <w:r>
+        <w:rPr>
+          <w:b/>
+          <w:bCs/>
+          <w:highlight w:val="white"/>
+        </w:rPr>
+        <w:t>_</w:t>
+      </w:r>
+      <w:r>
+        <w:rPr>
+          <w:b/>
+          <w:bCs/>
+          <w:highlight w:val="white"/>
+        </w:rPr>
+        <w:t>Token</w:t>
+      </w:r>
+      <w:r>
+        <w:rPr>
+          <w:highlight w:val="white"/>
+        </w:rPr>
+        <w:t xml:space="preserve"> of </w:t>
+      </w:r>
+      <w:r>
+        <w:rPr>
+          <w:b/>
+          <w:bCs/>
+          <w:highlight w:val="white"/>
+        </w:rPr>
+        <w:t>Admin</w:t>
+      </w:r>
+      <w:r>
+        <w:rPr>
+          <w:highlight w:val="white"/>
+        </w:rPr>
+        <w:t>]</w:t>
+      </w:r>
+    </w:p>
+    <w:p>
+      <w:pPr>
+        <w:ind w:firstLine="720"/>
+        <w:jc w:val="both"/>
+        <w:rPr>
+          <w:highlight w:val="white"/>
+        </w:rPr>
+      </w:pPr>
+      <w:r>
+        <w:rPr>
+          <w:highlight w:val="white"/>
+        </w:rPr>
+        <w:tab/>
+        <w:t>Access_Token</w:t>
+      </w:r>
+    </w:p>
+    <w:p>
+      <w:pPr>
+        <w:ind w:firstLine="720"/>
+        <w:jc w:val="both"/>
+        <w:rPr>
+          <w:highlight w:val="white"/>
+        </w:rPr>
+      </w:pPr>
+      <w:r>
+        <w:rPr>
+          <w:highlight w:val="white"/>
+        </w:rPr>
+        <w:tab/>
+        <w:t>Role</w:t>
+      </w:r>
+    </w:p>
+    <w:p>
+      <w:pPr>
+        <w:ind w:firstLine="720"/>
+        <w:jc w:val="both"/>
+        <w:rPr>
+          <w:highlight w:val="white"/>
+        </w:rPr>
+      </w:pPr>
+      <w:r>
+        <w:rPr>
+          <w:highlight w:val="white"/>
+        </w:rPr>
+        <w:tab/>
+        <w:t>Expiry</w:t>
+      </w:r>
+    </w:p>
+    <w:p>
+      <w:pPr>
+        <w:ind w:firstLine="720"/>
+        <w:jc w:val="both"/>
+        <w:rPr>
+          <w:highlight w:val="white"/>
+        </w:rPr>
+      </w:pPr>
+    </w:p>
+    <w:p>
+      <w:pPr>
+        <w:ind w:firstLine="720"/>
+        <w:jc w:val="both"/>
+        <w:rPr>
+          <w:highlight w:val="white"/>
+        </w:rPr>
+      </w:pPr>
+    </w:p>
+    <w:p>
+      <w:pPr>
+        <w:ind w:firstLine="720"/>
+        <w:jc w:val="both"/>
+        <w:rPr>
+          <w:bCs/>
+          <w:i/>
+          <w:iCs/>
+          <w:highlight w:val="white"/>
+          <w:u w:val="single"/>
+        </w:rPr>
+      </w:pPr>
+      <w:r>
+        <w:rPr>
+          <w:b/>
+          <w:iCs/>
+          <w:highlight w:val="white"/>
+        </w:rPr>
+        <w:tab/>
+      </w:r>
+      <w:r>
+        <w:rPr>
+          <w:bCs/>
+          <w:i/>
+          <w:iCs/>
+          <w:highlight w:val="white"/>
+          <w:u w:val="single"/>
+        </w:rPr>
+        <w:t>Examples:</w:t>
+      </w:r>
+    </w:p>
+    <w:p>
+      <w:pPr>
+        <w:ind w:firstLine="720"/>
+        <w:jc w:val="both"/>
+        <w:rPr>
+          <w:highlight w:val="white"/>
+          <w:u w:val="single"/>
+        </w:rPr>
+      </w:pPr>
+      <w:r>
+        <w:rPr>
+          <w:highlight w:val="white"/>
+          <w:u w:val="single"/>
+        </w:rPr>
+        <w:tab/>
+        <w:t>pk_2</w:t>
+      </w:r>
+    </w:p>
+    <w:p>
+      <w:pPr>
+        <w:ind w:firstLine="1440"/>
+        <w:jc w:val="both"/>
+        <w:rPr>
+          <w:highlight w:val="white"/>
+        </w:rPr>
+      </w:pPr>
+      <w:r>
+        <w:rPr>
+          <w:highlight w:val="white"/>
+        </w:rPr>
+        <w:t>column_2a</w:t>
+      </w:r>
+    </w:p>
+    <w:p>
+      <w:pPr>
+        <w:ind w:firstLine="1440"/>
+        <w:jc w:val="both"/>
+        <w:rPr>
+          <w:highlight w:val="white"/>
+        </w:rPr>
+      </w:pPr>
+      <w:r>
+        <w:rPr>
+          <w:highlight w:val="white"/>
+        </w:rPr>
+        <w:t xml:space="preserve">column_2b [foreign key; references </w:t>
+      </w:r>
+      <w:r>
+        <w:rPr>
+          <w:b/>
+          <w:highlight w:val="white"/>
+        </w:rPr>
+        <w:t>pk_1</w:t>
+      </w:r>
+      <w:r>
+        <w:rPr>
+          <w:highlight w:val="white"/>
+        </w:rPr>
+        <w:t xml:space="preserve"> of </w:t>
+      </w:r>
+      <w:r>
+        <w:rPr>
+          <w:b/>
+          <w:highlight w:val="white"/>
+        </w:rPr>
         <w:t>Table1</w:t>
       </w:r>
-    </w:p>
-    <w:p>
-      <w:pPr>
-        <w:ind w:firstLine="720"/>
-        <w:jc w:val="both"/>
-        <w:rPr>
-          <w:b/>
-          <w:highlight w:val="white"/>
-        </w:rPr>
-      </w:pPr>
-      <w:r>
-        <w:rPr>
-          <w:highlight w:val="white"/>
-        </w:rPr>
-        <w:t>Columns:</w:t>
-      </w:r>
-      <w:r>
-        <w:rPr>
-          <w:highlight w:val="white"/>
-        </w:rPr>
-        <w:tab/>
-      </w:r>
-    </w:p>
-    <w:p>
-      <w:pPr>
-        <w:ind w:firstLine="720"/>
-        <w:jc w:val="both"/>
-        <w:rPr>
-          <w:highlight w:val="white"/>
-          <w:u w:val="single"/>
-        </w:rPr>
-      </w:pPr>
-      <w:r>
-        <w:rPr>
-          <w:highlight w:val="white"/>
-          <w:u w:val="single"/>
-        </w:rPr>
-        <w:tab/>
-        <w:t>pk_1</w:t>
-      </w:r>
-    </w:p>
-    <w:p>
-      <w:pPr>
-        <w:ind w:firstLine="1440"/>
-        <w:jc w:val="both"/>
-        <w:rPr>
-          <w:highlight w:val="white"/>
-        </w:rPr>
-      </w:pPr>
-      <w:r>
-        <w:rPr>
-          <w:highlight w:val="white"/>
-        </w:rPr>
-        <w:t>column_1a</w:t>
-      </w:r>
-    </w:p>
-    <w:p>
-      <w:pPr>
-        <w:ind w:firstLine="1440"/>
-        <w:jc w:val="both"/>
-        <w:rPr>
-          <w:highlight w:val="white"/>
-        </w:rPr>
-      </w:pPr>
-      <w:r>
-        <w:rPr>
-          <w:highlight w:val="white"/>
-        </w:rPr>
-        <w:t>column_1b</w:t>
-      </w:r>
-    </w:p>
-    <w:p>
-      <w:pPr>
-        <w:ind w:firstLine="720"/>
-        <w:jc w:val="both"/>
-        <w:rPr>
-          <w:highlight w:val="white"/>
-        </w:rPr>
-      </w:pPr>
-    </w:p>
-    <w:p>
-      <w:pPr>
-        <w:ind w:firstLine="720"/>
-        <w:jc w:val="both"/>
-      </w:pPr>
-      <w:r>
-        <w:rPr>
-          <w:i/>
-          <w:highlight w:val="white"/>
-        </w:rPr>
-        <w:t>Justification (if needed)</w:t>
-      </w:r>
-    </w:p>
-    <w:p>
-      <w:pPr>
-        <w:ind w:left="0" w:firstLine="0"/>
-      </w:pPr>
-      <w:r>
-        <w:tab/>
-      </w:r>
-    </w:p>
-    <w:p>
-      <w:pPr>
-        <w:ind w:left="0" w:firstLine="0"/>
-        <w:rPr>
-          <w:b/>
-          <w:highlight w:val="white"/>
-        </w:rPr>
-      </w:pPr>
-      <w:r>
-        <w:t xml:space="preserve">     </w:t>
-      </w:r>
-      <w:r>
-        <w:rPr>
-          <w:highlight w:val="white"/>
-        </w:rPr>
-        <w:t xml:space="preserve">Table: </w:t>
-      </w:r>
-      <w:r>
-        <w:rPr>
-          <w:b/>
-          <w:highlight w:val="white"/>
-        </w:rPr>
-        <w:t>Table2</w:t>
-      </w:r>
-    </w:p>
-    <w:p>
-      <w:pPr>
-        <w:ind w:firstLine="720"/>
-        <w:jc w:val="both"/>
-        <w:rPr>
-          <w:b/>
-          <w:highlight w:val="white"/>
-        </w:rPr>
-      </w:pPr>
-      <w:r>
-        <w:rPr>
-          <w:highlight w:val="white"/>
-        </w:rPr>
-        <w:t>Columns:</w:t>
-      </w:r>
-      <w:r>
-        <w:rPr>
-          <w:highlight w:val="white"/>
-        </w:rPr>
-        <w:tab/>
-      </w:r>
-    </w:p>
-    <w:p>
-      <w:pPr>
-        <w:ind w:firstLine="720"/>
-        <w:jc w:val="both"/>
-        <w:rPr>
-          <w:highlight w:val="white"/>
-          <w:u w:val="single"/>
-        </w:rPr>
-      </w:pPr>
-      <w:r>
-        <w:rPr>
-          <w:highlight w:val="white"/>
-          <w:u w:val="single"/>
-        </w:rPr>
-        <w:tab/>
-        <w:t>pk_2</w:t>
-      </w:r>
-    </w:p>
-    <w:p>
-      <w:pPr>
-        <w:ind w:firstLine="1440"/>
-        <w:jc w:val="both"/>
-        <w:rPr>
-          <w:highlight w:val="white"/>
-        </w:rPr>
-      </w:pPr>
-      <w:r>
-        <w:rPr>
-          <w:highlight w:val="white"/>
-        </w:rPr>
-        <w:t>column_2a</w:t>
-      </w:r>
-    </w:p>
-    <w:p>
-      <w:pPr>
-        <w:ind w:firstLine="1440"/>
-        <w:jc w:val="both"/>
-        <w:rPr>
-          <w:highlight w:val="white"/>
-        </w:rPr>
-      </w:pPr>
-      <w:r>
-        <w:rPr>
-          <w:highlight w:val="white"/>
-        </w:rPr>
-        <w:t xml:space="preserve">column_2b [foreign key; references </w:t>
-      </w:r>
-      <w:r>
-        <w:rPr>
-          <w:b/>
-          <w:highlight w:val="white"/>
-        </w:rPr>
-        <w:t>pk_1</w:t>
-      </w:r>
-      <w:r>
-        <w:rPr>
-          <w:highlight w:val="white"/>
-        </w:rPr>
-        <w:t xml:space="preserve"> of </w:t>
-      </w:r>
-      <w:r>
-        <w:rPr>
-          <w:b/>
-          <w:highlight w:val="white"/>
-        </w:rPr>
-        <w:t>Table1</w:t>
-      </w:r>
       <w:r>
         <w:rPr>
           <w:highlight w:val="white"/>
@@ -1871,16 +2395,16 @@
         <w:ind w:firstLine="720"/>
         <w:jc w:val="both"/>
         <w:rPr>
-          <w:i/>
-          <w:highlight w:val="white"/>
-        </w:rPr>
-      </w:pPr>
-      <w:r>
-        <w:rPr>
-          <w:i/>
-          <w:highlight w:val="white"/>
-        </w:rPr>
-        <w:t>Justification (if needed)</w:t>
+          <w:iCs/>
+          <w:highlight w:val="white"/>
+        </w:rPr>
+      </w:pPr>
+      <w:r>
+        <w:rPr>
+          <w:iCs/>
+          <w:highlight w:val="white"/>
+        </w:rPr>
+        <w:t>The client ID’s will contain information from the master token therefore each client will have an identifier being its respective master token. It must be unique as two clients cannot have the same name as they may be issues the same token which is an issue.</w:t>
       </w:r>
     </w:p>
     <w:p>

</xml_diff>

<commit_message>
Coverted word template to pdf
</commit_message>
<xml_diff>
--- a/Project report template.docx
+++ b/Project report template.docx
@@ -112,7 +112,13 @@
         <w:t xml:space="preserve">ex: </w:t>
       </w:r>
       <w:r>
-        <w:t xml:space="preserve">Google). Such as access/refresh token, client ID/Secret, Token binding (user, client, or session), and expiration times. </w:t>
+        <w:t>Google). Such as access/refresh token, client ID/Secret, Token binding (</w:t>
+      </w:r>
+      <w:r>
+        <w:t>roles</w:t>
+      </w:r>
+      <w:r>
+        <w:t xml:space="preserve">), and expiration times. </w:t>
       </w:r>
     </w:p>
     <w:p>
@@ -821,7 +827,15 @@
     </w:p>
     <w:p>
       <w:r>
-        <w:t>(How long a token is valid for before a user is required to relog in again)</w:t>
+        <w:t xml:space="preserve">(How long </w:t>
+      </w:r>
+      <w:proofErr w:type="gramStart"/>
+      <w:r>
+        <w:t>a token is</w:t>
+      </w:r>
+      <w:proofErr w:type="gramEnd"/>
+      <w:r>
+        <w:t xml:space="preserve"> valid for before a user is required to relog in again)</w:t>
       </w:r>
     </w:p>
     <w:p/>
@@ -1520,13 +1534,7 @@
         <w:rPr>
           <w:highlight w:val="white"/>
         </w:rPr>
-        <w:t>Client ID</w:t>
-      </w:r>
-      <w:r>
-        <w:rPr>
-          <w:highlight w:val="white"/>
-        </w:rPr>
-        <w:t xml:space="preserve"> [derived]</w:t>
+        <w:t>Client ID [derived]</w:t>
       </w:r>
     </w:p>
     <w:p>
@@ -1698,6 +1706,7 @@
         </w:rPr>
         <w:t xml:space="preserve"> </w:t>
       </w:r>
+      <w:proofErr w:type="gramStart"/>
       <w:r>
         <w:rPr>
           <w:highlight w:val="white"/>
@@ -1717,6 +1726,7 @@
         </w:rPr>
         <w:t>Master/Session Users</w:t>
       </w:r>
+      <w:proofErr w:type="gramEnd"/>
     </w:p>
     <w:p>
       <w:pPr>
@@ -1744,11 +1754,19 @@
         </w:rPr>
         <w:t xml:space="preserve"> </w:t>
       </w:r>
-      <w:r>
-        <w:rPr>
-          <w:highlight w:val="white"/>
-        </w:rPr>
-        <w:t>to Many</w:t>
+      <w:proofErr w:type="gramStart"/>
+      <w:r>
+        <w:rPr>
+          <w:highlight w:val="white"/>
+        </w:rPr>
+        <w:t>to</w:t>
+      </w:r>
+      <w:proofErr w:type="gramEnd"/>
+      <w:r>
+        <w:rPr>
+          <w:highlight w:val="white"/>
+        </w:rPr>
+        <w:t xml:space="preserve"> Many</w:t>
       </w:r>
     </w:p>
     <w:p>
@@ -1944,24 +1962,38 @@
           <w:highlight w:val="white"/>
         </w:rPr>
         <w:tab/>
+      </w:r>
+      <w:proofErr w:type="spellStart"/>
+      <w:r>
+        <w:rPr>
+          <w:highlight w:val="white"/>
+        </w:rPr>
         <w:t>Entity_ID</w:t>
       </w:r>
-    </w:p>
-    <w:p>
-      <w:pPr>
-        <w:ind w:firstLine="720"/>
-        <w:jc w:val="both"/>
-        <w:rPr>
-          <w:highlight w:val="white"/>
-        </w:rPr>
-      </w:pPr>
-      <w:r>
-        <w:rPr>
-          <w:highlight w:val="white"/>
-        </w:rPr>
-        <w:tab/>
+      <w:proofErr w:type="spellEnd"/>
+    </w:p>
+    <w:p>
+      <w:pPr>
+        <w:ind w:firstLine="720"/>
+        <w:jc w:val="both"/>
+        <w:rPr>
+          <w:highlight w:val="white"/>
+        </w:rPr>
+      </w:pPr>
+      <w:r>
+        <w:rPr>
+          <w:highlight w:val="white"/>
+        </w:rPr>
+        <w:tab/>
+      </w:r>
+      <w:proofErr w:type="spellStart"/>
+      <w:r>
+        <w:rPr>
+          <w:highlight w:val="white"/>
+        </w:rPr>
         <w:t>Master_Token</w:t>
       </w:r>
+      <w:proofErr w:type="spellEnd"/>
     </w:p>
     <w:p>
       <w:pPr>
@@ -2148,7 +2180,20 @@
           <w:highlight w:val="white"/>
         </w:rPr>
         <w:tab/>
-        <w:t xml:space="preserve">Client_ID </w:t>
+      </w:r>
+      <w:proofErr w:type="spellStart"/>
+      <w:r>
+        <w:rPr>
+          <w:highlight w:val="white"/>
+        </w:rPr>
+        <w:t>Client_ID</w:t>
+      </w:r>
+      <w:proofErr w:type="spellEnd"/>
+      <w:r>
+        <w:rPr>
+          <w:highlight w:val="white"/>
+        </w:rPr>
+        <w:t xml:space="preserve"> </w:t>
       </w:r>
     </w:p>
     <w:p>
@@ -2165,6 +2210,7 @@
         </w:rPr>
         <w:t xml:space="preserve">[foreign key; references </w:t>
       </w:r>
+      <w:proofErr w:type="spellStart"/>
       <w:r>
         <w:rPr>
           <w:b/>
@@ -2189,6 +2235,7 @@
         </w:rPr>
         <w:t>Token</w:t>
       </w:r>
+      <w:proofErr w:type="spellEnd"/>
       <w:r>
         <w:rPr>
           <w:highlight w:val="white"/>
@@ -2223,8 +2270,15 @@
           <w:highlight w:val="white"/>
         </w:rPr>
         <w:tab/>
+      </w:r>
+      <w:proofErr w:type="spellStart"/>
+      <w:r>
+        <w:rPr>
+          <w:highlight w:val="white"/>
+        </w:rPr>
         <w:t>Access_Token</w:t>
       </w:r>
+      <w:proofErr w:type="spellEnd"/>
     </w:p>
     <w:p>
       <w:pPr>
@@ -2753,11 +2807,19 @@
       <w:r>
         <w:t xml:space="preserve">Include your </w:t>
       </w:r>
+      <w:proofErr w:type="gramStart"/>
       <w:r>
         <w:rPr>
           <w:color w:val="FF00FF"/>
         </w:rPr>
-        <w:t>complete updated conceptual design</w:t>
+        <w:t>complete</w:t>
+      </w:r>
+      <w:proofErr w:type="gramEnd"/>
+      <w:r>
+        <w:rPr>
+          <w:color w:val="FF00FF"/>
+        </w:rPr>
+        <w:t xml:space="preserve"> updated conceptual design</w:t>
       </w:r>
       <w:r>
         <w:t xml:space="preserve"> here. Use the format shown below.</w:t>
@@ -3074,20 +3136,46 @@
           <w:highlight w:val="white"/>
         </w:rPr>
         <w:tab/>
-        <w:t>Entity1 has &lt;partial/total&gt; participation</w:t>
-      </w:r>
-    </w:p>
-    <w:p>
-      <w:pPr>
-        <w:ind w:firstLine="720"/>
-        <w:jc w:val="both"/>
-      </w:pPr>
-      <w:r>
-        <w:rPr>
-          <w:highlight w:val="white"/>
-        </w:rPr>
-        <w:tab/>
-        <w:t>Entity2 has &lt;partial/total&gt; participation</w:t>
+      </w:r>
+      <w:proofErr w:type="gramStart"/>
+      <w:r>
+        <w:rPr>
+          <w:highlight w:val="white"/>
+        </w:rPr>
+        <w:t>Entity1</w:t>
+      </w:r>
+      <w:proofErr w:type="gramEnd"/>
+      <w:r>
+        <w:rPr>
+          <w:highlight w:val="white"/>
+        </w:rPr>
+        <w:t xml:space="preserve"> has &lt;partial/total&gt; participation</w:t>
+      </w:r>
+    </w:p>
+    <w:p>
+      <w:pPr>
+        <w:ind w:firstLine="720"/>
+        <w:jc w:val="both"/>
+      </w:pPr>
+      <w:r>
+        <w:rPr>
+          <w:highlight w:val="white"/>
+        </w:rPr>
+        <w:tab/>
+      </w:r>
+      <w:proofErr w:type="gramStart"/>
+      <w:r>
+        <w:rPr>
+          <w:highlight w:val="white"/>
+        </w:rPr>
+        <w:t>Entity2</w:t>
+      </w:r>
+      <w:proofErr w:type="gramEnd"/>
+      <w:r>
+        <w:rPr>
+          <w:highlight w:val="white"/>
+        </w:rPr>
+        <w:t xml:space="preserve"> has &lt;partial/total&gt; participation</w:t>
       </w:r>
     </w:p>
     <w:p>
@@ -3883,11 +3971,19 @@
       <w:r>
         <w:t xml:space="preserve">Include your </w:t>
       </w:r>
+      <w:proofErr w:type="gramStart"/>
       <w:r>
         <w:rPr>
           <w:color w:val="FF00FF"/>
         </w:rPr>
-        <w:t>complete updated conceptual design</w:t>
+        <w:t>complete</w:t>
+      </w:r>
+      <w:proofErr w:type="gramEnd"/>
+      <w:r>
+        <w:rPr>
+          <w:color w:val="FF00FF"/>
+        </w:rPr>
+        <w:t xml:space="preserve"> updated conceptual design</w:t>
       </w:r>
       <w:r>
         <w:t xml:space="preserve"> here. Use the format shown below.</w:t>
@@ -4204,7 +4300,20 @@
           <w:highlight w:val="white"/>
         </w:rPr>
         <w:tab/>
-        <w:t>Entity1 has &lt;partial/total&gt; participation</w:t>
+      </w:r>
+      <w:proofErr w:type="gramStart"/>
+      <w:r>
+        <w:rPr>
+          <w:highlight w:val="white"/>
+        </w:rPr>
+        <w:t>Entity1</w:t>
+      </w:r>
+      <w:proofErr w:type="gramEnd"/>
+      <w:r>
+        <w:rPr>
+          <w:highlight w:val="white"/>
+        </w:rPr>
+        <w:t xml:space="preserve"> has &lt;partial/total&gt; participation</w:t>
       </w:r>
     </w:p>
     <w:p>
@@ -4218,7 +4327,20 @@
         </w:rPr>
         <w:lastRenderedPageBreak/>
         <w:tab/>
-        <w:t>Entity2 has &lt;partial/total&gt; participation</w:t>
+      </w:r>
+      <w:proofErr w:type="gramStart"/>
+      <w:r>
+        <w:rPr>
+          <w:highlight w:val="white"/>
+        </w:rPr>
+        <w:t>Entity2</w:t>
+      </w:r>
+      <w:proofErr w:type="gramEnd"/>
+      <w:r>
+        <w:rPr>
+          <w:highlight w:val="white"/>
+        </w:rPr>
+        <w:t xml:space="preserve"> has &lt;partial/total&gt; participation</w:t>
       </w:r>
     </w:p>
     <w:p>

</xml_diff>

<commit_message>
Updated project report template with updated table information for submission
</commit_message>
<xml_diff>
--- a/Project report template.docx
+++ b/Project report template.docx
@@ -12,8 +12,13 @@
       <w:r>
         <w:t xml:space="preserve">Project team # - </w:t>
       </w:r>
-      <w:r>
-        <w:t>Oauth Database Project</w:t>
+      <w:proofErr w:type="spellStart"/>
+      <w:r>
+        <w:t>Oauth</w:t>
+      </w:r>
+      <w:proofErr w:type="spellEnd"/>
+      <w:r>
+        <w:t xml:space="preserve"> Database Project</w:t>
       </w:r>
     </w:p>
     <w:p/>
@@ -30,9 +35,11 @@
       <w:r>
         <w:t xml:space="preserve"> Tommy, </w:t>
       </w:r>
+      <w:proofErr w:type="spellStart"/>
       <w:r>
         <w:t>Lansina</w:t>
       </w:r>
+      <w:proofErr w:type="spellEnd"/>
     </w:p>
     <w:p>
       <w:pPr>
@@ -164,7 +171,13 @@
         <w:t>designed</w:t>
       </w:r>
       <w:r>
-        <w:t xml:space="preserve"> for the system owner to distribute their own keys with certain attributes. This allows for the owner to distribute authentication without ever giving admin access to anyone but themselves.</w:t>
+        <w:t xml:space="preserve"> for the system owner to distribute their own keys with certain attributes</w:t>
+      </w:r>
+      <w:r>
+        <w:t xml:space="preserve"> (User table)</w:t>
+      </w:r>
+      <w:r>
+        <w:t>. This allows for the owner to distribute authentication without ever giving admin access to anyone but themselves.</w:t>
       </w:r>
       <w:r>
         <w:t xml:space="preserve"> This also allows the OAuth system managers to have a simple 2 table setup for </w:t>
@@ -574,7 +587,6 @@
               <w:rPr>
                 <w:highlight w:val="white"/>
               </w:rPr>
-              <w:lastRenderedPageBreak/>
               <w:t>Master Developer</w:t>
             </w:r>
           </w:p>
@@ -603,15 +615,7 @@
               <w:rPr>
                 <w:highlight w:val="white"/>
               </w:rPr>
-              <w:lastRenderedPageBreak/>
-              <w:t xml:space="preserve">I want to allow users to login once with username and </w:t>
-            </w:r>
-            <w:r>
-              <w:rPr>
-                <w:highlight w:val="white"/>
-              </w:rPr>
-              <w:lastRenderedPageBreak/>
-              <w:t>password and provide them with a valid token. This token can be used to login on later requests and expires at a certain time past the issue date. This allows users to not have to re-login on each request and allows the system developer to distribute different types of tokens to their users.</w:t>
+              <w:t>I want to allow users to login once with username and password and provide them with a valid token. This token can be used to login on later requests and expires at a certain time past the issue date. This allows users to not have to re-login on each request and allows the system developer to distribute different types of tokens to their users.</w:t>
             </w:r>
           </w:p>
         </w:tc>
@@ -641,7 +645,6 @@
               <w:rPr>
                 <w:highlight w:val="white"/>
               </w:rPr>
-              <w:lastRenderedPageBreak/>
               <w:t xml:space="preserve">Master/Session </w:t>
             </w:r>
             <w:r>
@@ -730,22 +733,53 @@
       </w:r>
     </w:p>
     <w:p>
-      <w:r>
-        <w:tab/>
-      </w:r>
-      <w:r>
-        <w:tab/>
-      </w:r>
-      <w:r>
+      <w:pPr>
+        <w:rPr>
+          <w:b/>
+          <w:bCs/>
+          <w:i/>
+          <w:iCs/>
+          <w:u w:val="single"/>
+        </w:rPr>
+      </w:pPr>
+      <w:r>
+        <w:rPr>
+          <w:b/>
+          <w:bCs/>
+          <w:i/>
+          <w:iCs/>
+          <w:u w:val="single"/>
+        </w:rPr>
         <w:t>Session</w:t>
       </w:r>
       <w:r>
+        <w:rPr>
+          <w:b/>
+          <w:bCs/>
+          <w:i/>
+          <w:iCs/>
+          <w:u w:val="single"/>
+        </w:rPr>
         <w:t>/Maste</w:t>
       </w:r>
       <w:r>
+        <w:rPr>
+          <w:b/>
+          <w:bCs/>
+          <w:i/>
+          <w:iCs/>
+          <w:u w:val="single"/>
+        </w:rPr>
         <w:t>r</w:t>
       </w:r>
       <w:r>
+        <w:rPr>
+          <w:b/>
+          <w:bCs/>
+          <w:i/>
+          <w:iCs/>
+          <w:u w:val="single"/>
+        </w:rPr>
         <w:t>:</w:t>
       </w:r>
     </w:p>
@@ -774,20 +808,35 @@
       </w:r>
     </w:p>
     <w:p>
-      <w:r>
-        <w:tab/>
-      </w:r>
-      <w:r>
-        <w:tab/>
-      </w:r>
-      <w:r>
-        <w:tab/>
+      <w:pPr>
+        <w:rPr>
+          <w:b/>
+          <w:i/>
+          <w:u w:val="single"/>
+        </w:rPr>
+      </w:pPr>
+      <w:r>
+        <w:rPr>
+          <w:b/>
+          <w:i/>
+          <w:u w:val="single"/>
+        </w:rPr>
         <w:t xml:space="preserve">Session/Master </w:t>
       </w:r>
       <w:r>
+        <w:rPr>
+          <w:b/>
+          <w:i/>
+          <w:u w:val="single"/>
+        </w:rPr>
         <w:t>Users</w:t>
       </w:r>
       <w:r>
+        <w:rPr>
+          <w:b/>
+          <w:i/>
+          <w:u w:val="single"/>
+        </w:rPr>
         <w:t>:</w:t>
       </w:r>
     </w:p>
@@ -796,7 +845,13 @@
         <w:t>Client ID</w:t>
       </w:r>
       <w:r>
-        <w:t xml:space="preserve"> (generated from the master token is the same as a username)</w:t>
+        <w:t xml:space="preserve"> (</w:t>
+      </w:r>
+      <w:r>
+        <w:t>username</w:t>
+      </w:r>
+      <w:r>
+        <w:t>)</w:t>
       </w:r>
     </w:p>
     <w:p>
@@ -809,7 +864,13 @@
     </w:p>
     <w:p>
       <w:r>
-        <w:t>(Generated from the system when instantiating a new client to authenticate on their application/system)</w:t>
+        <w:t>(Generated from the system when instantiating a new client to</w:t>
+      </w:r>
+      <w:r>
+        <w:t xml:space="preserve"> </w:t>
+      </w:r>
+      <w:r>
+        <w:t>authenticate on their application/system)</w:t>
       </w:r>
     </w:p>
     <w:p>
@@ -833,7 +894,26 @@
     </w:p>
     <w:p>
       <w:r>
-        <w:t>(How long a token is valid for before a user is required to relog in again)</w:t>
+        <w:t xml:space="preserve">(How long </w:t>
+      </w:r>
+      <w:r>
+        <w:t>is a token</w:t>
+      </w:r>
+      <w:r>
+        <w:t xml:space="preserve"> </w:t>
+      </w:r>
+      <w:r>
+        <w:t>valid for before a user is required to relog in again)</w:t>
+      </w:r>
+    </w:p>
+    <w:p>
+      <w:r>
+        <w:t>Created At (When that user was created)</w:t>
+      </w:r>
+    </w:p>
+    <w:p>
+      <w:r>
+        <w:t>Admin ID (Foreign key to ADMIN table)</w:t>
       </w:r>
     </w:p>
     <w:p/>
@@ -918,46 +998,20 @@
         <w:tab/>
       </w:r>
       <w:r>
-        <w:t>Client ID</w:t>
-      </w:r>
-      <w:r>
-        <w:t xml:space="preserve"> references Master Token (many to one)</w:t>
-      </w:r>
-    </w:p>
-    <w:p>
-      <w:pPr>
-        <w:ind w:left="0" w:firstLine="0"/>
-      </w:pPr>
-    </w:p>
-    <w:p>
-      <w:pPr>
-        <w:ind w:left="0" w:firstLine="0"/>
-      </w:pPr>
-    </w:p>
-    <w:p>
-      <w:pPr>
-        <w:ind w:left="0" w:firstLine="0"/>
-      </w:pPr>
-    </w:p>
-    <w:p>
-      <w:pPr>
-        <w:ind w:left="0" w:firstLine="0"/>
-      </w:pPr>
-    </w:p>
-    <w:p>
-      <w:pPr>
-        <w:ind w:left="0" w:firstLine="0"/>
-      </w:pPr>
-    </w:p>
-    <w:p>
-      <w:pPr>
-        <w:ind w:left="0" w:firstLine="0"/>
-      </w:pPr>
-    </w:p>
-    <w:p>
-      <w:pPr>
-        <w:ind w:left="0" w:firstLine="0"/>
-      </w:pPr>
+        <w:t>Admin</w:t>
+      </w:r>
+      <w:r>
+        <w:t xml:space="preserve"> ID</w:t>
+      </w:r>
+      <w:r>
+        <w:t xml:space="preserve"> references </w:t>
+      </w:r>
+      <w:r>
+        <w:t>(Admin) ID</w:t>
+      </w:r>
+      <w:r>
+        <w:t xml:space="preserve"> (many to one)</w:t>
+      </w:r>
     </w:p>
     <w:p>
       <w:pPr>
@@ -1577,7 +1631,6 @@
         <w:rPr>
           <w:highlight w:val="white"/>
         </w:rPr>
-        <w:lastRenderedPageBreak/>
         <w:t>Expiry</w:t>
       </w:r>
     </w:p>
@@ -1704,6 +1757,7 @@
         </w:rPr>
         <w:t xml:space="preserve"> </w:t>
       </w:r>
+      <w:proofErr w:type="gramStart"/>
       <w:r>
         <w:rPr>
           <w:highlight w:val="white"/>
@@ -1723,6 +1777,7 @@
         </w:rPr>
         <w:t>Master/Session Users</w:t>
       </w:r>
+      <w:proofErr w:type="gramEnd"/>
     </w:p>
     <w:p>
       <w:pPr>
@@ -1750,11 +1805,19 @@
         </w:rPr>
         <w:t xml:space="preserve"> </w:t>
       </w:r>
-      <w:r>
-        <w:rPr>
-          <w:highlight w:val="white"/>
-        </w:rPr>
-        <w:t>to Many</w:t>
+      <w:proofErr w:type="gramStart"/>
+      <w:r>
+        <w:rPr>
+          <w:highlight w:val="white"/>
+        </w:rPr>
+        <w:t>to</w:t>
+      </w:r>
+      <w:proofErr w:type="gramEnd"/>
+      <w:r>
+        <w:rPr>
+          <w:highlight w:val="white"/>
+        </w:rPr>
+        <w:t xml:space="preserve"> Many</w:t>
       </w:r>
     </w:p>
     <w:p>
@@ -1950,24 +2013,38 @@
           <w:highlight w:val="white"/>
         </w:rPr>
         <w:tab/>
+      </w:r>
+      <w:proofErr w:type="spellStart"/>
+      <w:r>
+        <w:rPr>
+          <w:highlight w:val="white"/>
+        </w:rPr>
         <w:t>Entity_ID</w:t>
       </w:r>
-    </w:p>
-    <w:p>
-      <w:pPr>
-        <w:ind w:firstLine="720"/>
-        <w:jc w:val="both"/>
-        <w:rPr>
-          <w:highlight w:val="white"/>
-        </w:rPr>
-      </w:pPr>
-      <w:r>
-        <w:rPr>
-          <w:highlight w:val="white"/>
-        </w:rPr>
-        <w:tab/>
+      <w:proofErr w:type="spellEnd"/>
+    </w:p>
+    <w:p>
+      <w:pPr>
+        <w:ind w:firstLine="720"/>
+        <w:jc w:val="both"/>
+        <w:rPr>
+          <w:highlight w:val="white"/>
+        </w:rPr>
+      </w:pPr>
+      <w:r>
+        <w:rPr>
+          <w:highlight w:val="white"/>
+        </w:rPr>
+        <w:tab/>
+      </w:r>
+      <w:proofErr w:type="spellStart"/>
+      <w:r>
+        <w:rPr>
+          <w:highlight w:val="white"/>
+        </w:rPr>
         <w:t>Master_Token</w:t>
       </w:r>
+      <w:proofErr w:type="spellEnd"/>
     </w:p>
     <w:p>
       <w:pPr>
@@ -2154,7 +2231,20 @@
           <w:highlight w:val="white"/>
         </w:rPr>
         <w:tab/>
-        <w:t xml:space="preserve">Client_ID </w:t>
+      </w:r>
+      <w:proofErr w:type="spellStart"/>
+      <w:r>
+        <w:rPr>
+          <w:highlight w:val="white"/>
+        </w:rPr>
+        <w:t>Client_ID</w:t>
+      </w:r>
+      <w:proofErr w:type="spellEnd"/>
+      <w:r>
+        <w:rPr>
+          <w:highlight w:val="white"/>
+        </w:rPr>
+        <w:t xml:space="preserve"> </w:t>
       </w:r>
     </w:p>
     <w:p>
@@ -2171,6 +2261,7 @@
         </w:rPr>
         <w:t xml:space="preserve">[foreign key; references </w:t>
       </w:r>
+      <w:proofErr w:type="spellStart"/>
       <w:r>
         <w:rPr>
           <w:b/>
@@ -2195,6 +2286,7 @@
         </w:rPr>
         <w:t>Token</w:t>
       </w:r>
+      <w:proofErr w:type="spellEnd"/>
       <w:r>
         <w:rPr>
           <w:highlight w:val="white"/>
@@ -2229,8 +2321,15 @@
           <w:highlight w:val="white"/>
         </w:rPr>
         <w:tab/>
+      </w:r>
+      <w:proofErr w:type="spellStart"/>
+      <w:r>
+        <w:rPr>
+          <w:highlight w:val="white"/>
+        </w:rPr>
         <w:t>Access_Token</w:t>
       </w:r>
+      <w:proofErr w:type="spellEnd"/>
     </w:p>
     <w:p>
       <w:pPr>
@@ -2472,7 +2571,6 @@
       <w:bookmarkStart w:id="12" w:name="_f7lb7l8em74e" w:colFirst="0" w:colLast="0"/>
       <w:bookmarkEnd w:id="12"/>
       <w:r>
-        <w:lastRenderedPageBreak/>
         <w:t>Sprint 2</w:t>
       </w:r>
     </w:p>
@@ -2759,11 +2857,19 @@
       <w:r>
         <w:t xml:space="preserve">Include your </w:t>
       </w:r>
+      <w:proofErr w:type="gramStart"/>
       <w:r>
         <w:rPr>
           <w:color w:val="FF00FF"/>
         </w:rPr>
-        <w:t>complete updated conceptual design</w:t>
+        <w:t>complete</w:t>
+      </w:r>
+      <w:proofErr w:type="gramEnd"/>
+      <w:r>
+        <w:rPr>
+          <w:color w:val="FF00FF"/>
+        </w:rPr>
+        <w:t xml:space="preserve"> updated conceptual design</w:t>
       </w:r>
       <w:r>
         <w:t xml:space="preserve"> here. Use the format shown below.</w:t>
@@ -3080,20 +3186,46 @@
           <w:highlight w:val="white"/>
         </w:rPr>
         <w:tab/>
-        <w:t>Entity1 has &lt;partial/total&gt; participation</w:t>
-      </w:r>
-    </w:p>
-    <w:p>
-      <w:pPr>
-        <w:ind w:firstLine="720"/>
-        <w:jc w:val="both"/>
-      </w:pPr>
-      <w:r>
-        <w:rPr>
-          <w:highlight w:val="white"/>
-        </w:rPr>
-        <w:tab/>
-        <w:t>Entity2 has &lt;partial/total&gt; participation</w:t>
+      </w:r>
+      <w:proofErr w:type="gramStart"/>
+      <w:r>
+        <w:rPr>
+          <w:highlight w:val="white"/>
+        </w:rPr>
+        <w:t>Entity1</w:t>
+      </w:r>
+      <w:proofErr w:type="gramEnd"/>
+      <w:r>
+        <w:rPr>
+          <w:highlight w:val="white"/>
+        </w:rPr>
+        <w:t xml:space="preserve"> has &lt;partial/total&gt; participation</w:t>
+      </w:r>
+    </w:p>
+    <w:p>
+      <w:pPr>
+        <w:ind w:firstLine="720"/>
+        <w:jc w:val="both"/>
+      </w:pPr>
+      <w:r>
+        <w:rPr>
+          <w:highlight w:val="white"/>
+        </w:rPr>
+        <w:tab/>
+      </w:r>
+      <w:proofErr w:type="gramStart"/>
+      <w:r>
+        <w:rPr>
+          <w:highlight w:val="white"/>
+        </w:rPr>
+        <w:t>Entity2</w:t>
+      </w:r>
+      <w:proofErr w:type="gramEnd"/>
+      <w:r>
+        <w:rPr>
+          <w:highlight w:val="white"/>
+        </w:rPr>
+        <w:t xml:space="preserve"> has &lt;partial/total&gt; participation</w:t>
       </w:r>
     </w:p>
     <w:p>
@@ -3104,7 +3236,6 @@
       <w:bookmarkStart w:id="15" w:name="_6xf3zs2qcl1o" w:colFirst="0" w:colLast="0"/>
       <w:bookmarkEnd w:id="15"/>
       <w:r>
-        <w:lastRenderedPageBreak/>
         <w:t>LOGICAL DESIGN WITH NORMAL FORM IDENTIFICATION</w:t>
       </w:r>
     </w:p>
@@ -3593,7 +3724,6 @@
       <w:bookmarkStart w:id="17" w:name="_opv5kw17vp1v" w:colFirst="0" w:colLast="0"/>
       <w:bookmarkEnd w:id="17"/>
       <w:r>
-        <w:lastRenderedPageBreak/>
         <w:t>Sprint 3</w:t>
       </w:r>
     </w:p>
@@ -3889,11 +4019,19 @@
       <w:r>
         <w:t xml:space="preserve">Include your </w:t>
       </w:r>
+      <w:proofErr w:type="gramStart"/>
       <w:r>
         <w:rPr>
           <w:color w:val="FF00FF"/>
         </w:rPr>
-        <w:t>complete updated conceptual design</w:t>
+        <w:t>complete</w:t>
+      </w:r>
+      <w:proofErr w:type="gramEnd"/>
+      <w:r>
+        <w:rPr>
+          <w:color w:val="FF00FF"/>
+        </w:rPr>
+        <w:t xml:space="preserve"> updated conceptual design</w:t>
       </w:r>
       <w:r>
         <w:t xml:space="preserve"> here. Use the format shown below.</w:t>
@@ -4210,21 +4348,46 @@
           <w:highlight w:val="white"/>
         </w:rPr>
         <w:tab/>
-        <w:t>Entity1 has &lt;partial/total&gt; participation</w:t>
-      </w:r>
-    </w:p>
-    <w:p>
-      <w:pPr>
-        <w:ind w:firstLine="720"/>
-        <w:jc w:val="both"/>
-      </w:pPr>
-      <w:r>
-        <w:rPr>
-          <w:highlight w:val="white"/>
-        </w:rPr>
-        <w:lastRenderedPageBreak/>
-        <w:tab/>
-        <w:t>Entity2 has &lt;partial/total&gt; participation</w:t>
+      </w:r>
+      <w:proofErr w:type="gramStart"/>
+      <w:r>
+        <w:rPr>
+          <w:highlight w:val="white"/>
+        </w:rPr>
+        <w:t>Entity1</w:t>
+      </w:r>
+      <w:proofErr w:type="gramEnd"/>
+      <w:r>
+        <w:rPr>
+          <w:highlight w:val="white"/>
+        </w:rPr>
+        <w:t xml:space="preserve"> has &lt;partial/total&gt; participation</w:t>
+      </w:r>
+    </w:p>
+    <w:p>
+      <w:pPr>
+        <w:ind w:firstLine="720"/>
+        <w:jc w:val="both"/>
+      </w:pPr>
+      <w:r>
+        <w:rPr>
+          <w:highlight w:val="white"/>
+        </w:rPr>
+        <w:tab/>
+      </w:r>
+      <w:proofErr w:type="gramStart"/>
+      <w:r>
+        <w:rPr>
+          <w:highlight w:val="white"/>
+        </w:rPr>
+        <w:t>Entity2</w:t>
+      </w:r>
+      <w:proofErr w:type="gramEnd"/>
+      <w:r>
+        <w:rPr>
+          <w:highlight w:val="white"/>
+        </w:rPr>
+        <w:t xml:space="preserve"> has &lt;partial/total&gt; participation</w:t>
       </w:r>
     </w:p>
     <w:p>
@@ -4821,7 +4984,6 @@
       <w:bookmarkStart w:id="21" w:name="_43qywg4mki67" w:colFirst="0" w:colLast="0"/>
       <w:bookmarkEnd w:id="21"/>
       <w:r>
-        <w:lastRenderedPageBreak/>
         <w:t>VIEWS AND STORED PROGRAMS</w:t>
       </w:r>
     </w:p>
@@ -5019,7 +5181,15 @@
         </w:rPr>
       </w:pPr>
       <w:r>
-        <w:t>Goal:  &lt;1-2 sentence description of what the event does&gt;</w:t>
+        <w:t>Goal</w:t>
+      </w:r>
+      <w:proofErr w:type="gramStart"/>
+      <w:r>
+        <w:t>:  &lt;</w:t>
+      </w:r>
+      <w:proofErr w:type="gramEnd"/>
+      <w:r>
+        <w:t>1-2 sentence description of what the event does&gt;</w:t>
       </w:r>
     </w:p>
     <w:p>

</xml_diff>

<commit_message>
Added screenshots for SQL queries for submission
</commit_message>
<xml_diff>
--- a/Project report template.docx
+++ b/Project report template.docx
@@ -7,7 +7,7 @@
         <w:pStyle w:val="Title"/>
         <w:ind w:left="0" w:firstLine="0"/>
       </w:pPr>
-      <w:bookmarkStart w:name="_c0pbx241yydw" w:id="0"/>
+      <w:bookmarkStart w:id="0" w:name="_c0pbx241yydw"/>
       <w:bookmarkEnd w:id="0"/>
       <w:r>
         <w:rPr>
@@ -19,13 +19,7 @@
         <w:rPr>
           <w:lang w:val="en-US"/>
         </w:rPr>
-        <w:t>Oauth</w:t>
-      </w:r>
-      <w:r>
-        <w:rPr>
-          <w:lang w:val="en-US"/>
-        </w:rPr>
-        <w:t xml:space="preserve"> Database Project</w:t>
+        <w:t>Oauth Database Project</w:t>
       </w:r>
     </w:p>
     <w:p/>
@@ -37,7 +31,7 @@
           <w:lang w:val="en-US"/>
         </w:rPr>
       </w:pPr>
-      <w:bookmarkStart w:name="_z7qkzn2kkvoq" w:id="1"/>
+      <w:bookmarkStart w:id="1" w:name="_z7qkzn2kkvoq"/>
       <w:bookmarkEnd w:id="1"/>
       <w:r>
         <w:rPr>
@@ -75,7 +69,7 @@
         </w:pBdr>
         <w:ind w:left="0" w:firstLine="0"/>
       </w:pPr>
-      <w:bookmarkStart w:name="_7r3y5kxq32y" w:colFirst="0" w:colLast="0" w:id="2"/>
+      <w:bookmarkStart w:id="2" w:name="_7r3y5kxq32y" w:colFirst="0" w:colLast="0"/>
       <w:bookmarkEnd w:id="2"/>
       <w:r>
         <w:t>PROJECT PROPOSAL</w:t>
@@ -84,52 +78,36 @@
     <w:p>
       <w:pPr>
         <w:pBdr>
-          <w:top w:val="nil" w:color="000000" w:sz="0" w:space="0"/>
-          <w:left w:val="nil" w:color="000000" w:sz="0" w:space="0"/>
-          <w:bottom w:val="nil" w:color="000000" w:sz="0" w:space="0"/>
-          <w:right w:val="nil" w:color="000000" w:sz="0" w:space="0"/>
-          <w:between w:val="nil" w:color="000000" w:sz="0" w:space="0"/>
+          <w:top w:val="nil"/>
+          <w:left w:val="nil"/>
+          <w:bottom w:val="nil"/>
+          <w:right w:val="nil"/>
+          <w:between w:val="nil"/>
         </w:pBdr>
         <w:ind w:left="0" w:firstLine="0"/>
         <w:rPr>
-          <w:b w:val="1"/>
-          <w:bCs w:val="1"/>
-          <w:lang w:val="en-US"/>
-        </w:rPr>
-      </w:pPr>
-      <w:r>
-        <w:rPr>
-          <w:b w:val="1"/>
-          <w:bCs w:val="1"/>
-          <w:lang w:val="en-US"/>
-        </w:rPr>
-        <w:t xml:space="preserve">Content, </w:t>
-      </w:r>
-      <w:r>
-        <w:rPr>
-          <w:b w:val="1"/>
-          <w:bCs w:val="1"/>
-          <w:lang w:val="en-US"/>
-        </w:rPr>
-        <w:t>Scope</w:t>
-      </w:r>
-      <w:r>
-        <w:rPr>
-          <w:b w:val="1"/>
-          <w:bCs w:val="1"/>
-          <w:lang w:val="en-US"/>
-        </w:rPr>
-        <w:t xml:space="preserve"> and Objectives</w:t>
+          <w:b/>
+          <w:bCs/>
+          <w:lang w:val="en-US"/>
+        </w:rPr>
+      </w:pPr>
+      <w:r>
+        <w:rPr>
+          <w:b/>
+          <w:bCs/>
+          <w:lang w:val="en-US"/>
+        </w:rPr>
+        <w:t>Content, Scope and Objectives</w:t>
       </w:r>
     </w:p>
     <w:p>
       <w:pPr>
         <w:pBdr>
-          <w:top w:val="nil" w:color="000000" w:sz="0" w:space="0"/>
-          <w:left w:val="nil" w:color="000000" w:sz="0" w:space="0"/>
-          <w:bottom w:val="nil" w:color="000000" w:sz="0" w:space="0"/>
-          <w:right w:val="nil" w:color="000000" w:sz="0" w:space="0"/>
-          <w:between w:val="nil" w:color="000000" w:sz="0" w:space="0"/>
+          <w:top w:val="nil"/>
+          <w:left w:val="nil"/>
+          <w:bottom w:val="nil"/>
+          <w:right w:val="nil"/>
+          <w:between w:val="nil"/>
         </w:pBdr>
         <w:ind w:left="0" w:firstLine="0"/>
         <w:jc w:val="both"/>
@@ -204,19 +182,7 @@
         <w:rPr>
           <w:lang w:val="en-US"/>
         </w:rPr>
-        <w:t xml:space="preserve">), and </w:t>
-      </w:r>
-      <w:r>
-        <w:rPr>
-          <w:lang w:val="en-US"/>
-        </w:rPr>
-        <w:t>expiration</w:t>
-      </w:r>
-      <w:r>
-        <w:rPr>
-          <w:lang w:val="en-US"/>
-        </w:rPr>
-        <w:t xml:space="preserve"> times. </w:t>
+        <w:t xml:space="preserve">), and expiration times. </w:t>
       </w:r>
     </w:p>
     <w:p>
@@ -224,7 +190,7 @@
         <w:pStyle w:val="Heading2"/>
         <w:ind w:left="0" w:firstLine="0"/>
       </w:pPr>
-      <w:bookmarkStart w:name="_x86a5iv10xgj" w:colFirst="0" w:colLast="0" w:id="3"/>
+      <w:bookmarkStart w:id="3" w:name="_x86a5iv10xgj" w:colFirst="0" w:colLast="0"/>
       <w:bookmarkEnd w:id="3"/>
       <w:r>
         <w:t>PROJECT ENVIRONMENT</w:t>
@@ -316,19 +282,7 @@
         <w:rPr>
           <w:lang w:val="en-US"/>
         </w:rPr>
-        <w:t xml:space="preserve"> </w:t>
-      </w:r>
-      <w:r>
-        <w:rPr>
-          <w:lang w:val="en-US"/>
-        </w:rPr>
-        <w:t>special access</w:t>
-      </w:r>
-      <w:r>
-        <w:rPr>
-          <w:lang w:val="en-US"/>
-        </w:rPr>
-        <w:t xml:space="preserve"> token.</w:t>
+        <w:t xml:space="preserve"> special access token.</w:t>
       </w:r>
     </w:p>
     <w:p>
@@ -347,7 +301,7 @@
           <w:highlight w:val="white"/>
         </w:rPr>
       </w:pPr>
-      <w:bookmarkStart w:name="_mm60iz1l207z" w:colFirst="0" w:colLast="0" w:id="4"/>
+      <w:bookmarkStart w:id="4" w:name="_mm60iz1l207z" w:colFirst="0" w:colLast="0"/>
       <w:bookmarkEnd w:id="4"/>
       <w:r>
         <w:t>Initial user roles</w:t>
@@ -359,12 +313,12 @@
         <w:tblW w:w="8640" w:type="dxa"/>
         <w:tblInd w:w="820" w:type="dxa"/>
         <w:tblBorders>
-          <w:top w:val="single" w:color="000000" w:sz="8" w:space="0"/>
-          <w:left w:val="single" w:color="000000" w:sz="8" w:space="0"/>
-          <w:bottom w:val="single" w:color="000000" w:sz="8" w:space="0"/>
-          <w:right w:val="single" w:color="000000" w:sz="8" w:space="0"/>
-          <w:insideH w:val="single" w:color="000000" w:sz="8" w:space="0"/>
-          <w:insideV w:val="single" w:color="000000" w:sz="8" w:space="0"/>
+          <w:top w:val="single" w:sz="8" w:space="0" w:color="000000"/>
+          <w:left w:val="single" w:sz="8" w:space="0" w:color="000000"/>
+          <w:bottom w:val="single" w:sz="8" w:space="0" w:color="000000"/>
+          <w:right w:val="single" w:sz="8" w:space="0" w:color="000000"/>
+          <w:insideH w:val="single" w:sz="8" w:space="0" w:color="000000"/>
+          <w:insideV w:val="single" w:sz="8" w:space="0" w:color="000000"/>
         </w:tblBorders>
         <w:tblLayout w:type="fixed"/>
         <w:tblLook w:val="0600" w:firstRow="0" w:lastRow="0" w:firstColumn="0" w:lastColumn="0" w:noHBand="1" w:noVBand="1"/>
@@ -572,21 +526,7 @@
                 <w:highlight w:val="white"/>
                 <w:lang w:val="en-US"/>
               </w:rPr>
-              <w:t xml:space="preserve">Stores access tokens, roles, and </w:t>
-            </w:r>
-            <w:r>
-              <w:rPr>
-                <w:highlight w:val="white"/>
-                <w:lang w:val="en-US"/>
-              </w:rPr>
-              <w:t>expiration</w:t>
-            </w:r>
-            <w:r>
-              <w:rPr>
-                <w:highlight w:val="white"/>
-                <w:lang w:val="en-US"/>
-              </w:rPr>
-              <w:t xml:space="preserve"> from the master/session</w:t>
+              <w:t>Stores access tokens, roles, and expiration from the master/session</w:t>
             </w:r>
             <w:r>
               <w:rPr>
@@ -612,7 +552,7 @@
           <w:highlight w:val="white"/>
         </w:rPr>
       </w:pPr>
-      <w:bookmarkStart w:name="_pqwl529im3xe" w:colFirst="0" w:colLast="0" w:id="5"/>
+      <w:bookmarkStart w:id="5" w:name="_pqwl529im3xe" w:colFirst="0" w:colLast="0"/>
       <w:bookmarkEnd w:id="5"/>
       <w:r>
         <w:t>Initial user story descriptions</w:t>
@@ -624,12 +564,12 @@
         <w:tblW w:w="8640" w:type="dxa"/>
         <w:tblInd w:w="820" w:type="dxa"/>
         <w:tblBorders>
-          <w:top w:val="single" w:color="000000" w:sz="8" w:space="0"/>
-          <w:left w:val="single" w:color="000000" w:sz="8" w:space="0"/>
-          <w:bottom w:val="single" w:color="000000" w:sz="8" w:space="0"/>
-          <w:right w:val="single" w:color="000000" w:sz="8" w:space="0"/>
-          <w:insideH w:val="single" w:color="000000" w:sz="8" w:space="0"/>
-          <w:insideV w:val="single" w:color="000000" w:sz="8" w:space="0"/>
+          <w:top w:val="single" w:sz="8" w:space="0" w:color="000000"/>
+          <w:left w:val="single" w:sz="8" w:space="0" w:color="000000"/>
+          <w:bottom w:val="single" w:sz="8" w:space="0" w:color="000000"/>
+          <w:right w:val="single" w:sz="8" w:space="0" w:color="000000"/>
+          <w:insideH w:val="single" w:sz="8" w:space="0" w:color="000000"/>
+          <w:insideV w:val="single" w:sz="8" w:space="0" w:color="000000"/>
         </w:tblBorders>
         <w:tblLayout w:type="fixed"/>
         <w:tblLook w:val="0600" w:firstRow="0" w:lastRow="0" w:firstColumn="0" w:lastColumn="0" w:noHBand="1" w:noVBand="1"/>
@@ -737,6 +677,7 @@
               <w:rPr>
                 <w:highlight w:val="white"/>
               </w:rPr>
+              <w:lastRenderedPageBreak/>
               <w:t>Master Developer</w:t>
             </w:r>
           </w:p>
@@ -767,6 +708,7 @@
                 <w:highlight w:val="white"/>
                 <w:lang w:val="en-US"/>
               </w:rPr>
+              <w:lastRenderedPageBreak/>
               <w:t xml:space="preserve">I want to allow users to login once with username and </w:t>
             </w:r>
             <w:r>
@@ -774,21 +716,8 @@
                 <w:highlight w:val="white"/>
                 <w:lang w:val="en-US"/>
               </w:rPr>
-              <w:t xml:space="preserve">password and provide them with a valid token. This token can be used to login on later requests and expires at a certain time past the issue date. This allows users to not have to re-login on each request and allows the system developer to distribute </w:t>
-            </w:r>
-            <w:r>
-              <w:rPr>
-                <w:highlight w:val="white"/>
-                <w:lang w:val="en-US"/>
-              </w:rPr>
-              <w:t>different types</w:t>
-            </w:r>
-            <w:r>
-              <w:rPr>
-                <w:highlight w:val="white"/>
-                <w:lang w:val="en-US"/>
-              </w:rPr>
-              <w:t xml:space="preserve"> of tokens to their users.</w:t>
+              <w:lastRenderedPageBreak/>
+              <w:t>password and provide them with a valid token. This token can be used to login on later requests and expires at a certain time past the issue date. This allows users to not have to re-login on each request and allows the system developer to distribute different types of tokens to their users.</w:t>
             </w:r>
           </w:p>
         </w:tc>
@@ -818,6 +747,7 @@
               <w:rPr>
                 <w:highlight w:val="white"/>
               </w:rPr>
+              <w:lastRenderedPageBreak/>
               <w:t xml:space="preserve">Master/Session </w:t>
             </w:r>
             <w:r>
@@ -854,21 +784,7 @@
                 <w:highlight w:val="white"/>
                 <w:lang w:val="en-US"/>
               </w:rPr>
-              <w:t xml:space="preserve">Logging into a website once and then being able to come back and remember that </w:t>
-            </w:r>
-            <w:r>
-              <w:rPr>
-                <w:highlight w:val="white"/>
-                <w:lang w:val="en-US"/>
-              </w:rPr>
-              <w:t>I’m</w:t>
-            </w:r>
-            <w:r>
-              <w:rPr>
-                <w:highlight w:val="white"/>
-                <w:lang w:val="en-US"/>
-              </w:rPr>
-              <w:t xml:space="preserve"> logged in is amazing. My friend also </w:t>
+              <w:t xml:space="preserve">Logging into a website once and then being able to come back and remember that I’m logged in is amazing. My friend also </w:t>
             </w:r>
             <w:r>
               <w:rPr>
@@ -913,7 +829,7 @@
         <w:pStyle w:val="Heading2"/>
         <w:ind w:left="0" w:firstLine="0"/>
       </w:pPr>
-      <w:bookmarkStart w:name="_zf46x8gl2iud" w:colFirst="0" w:colLast="0" w:id="6"/>
+      <w:bookmarkStart w:id="6" w:name="_zf46x8gl2iud" w:colFirst="0" w:colLast="0"/>
       <w:bookmarkEnd w:id="6"/>
       <w:r>
         <w:t>HIGH LEVEL CONCEPTUAL DESIGN</w:t>
@@ -922,8 +838,6 @@
     <w:p>
       <w:r>
         <w:tab/>
-      </w:r>
-      <w:r>
         <w:t>Entities:</w:t>
       </w:r>
     </w:p>
@@ -974,32 +888,18 @@
         <w:rPr>
           <w:lang w:val="en-US"/>
         </w:rPr>
-        <w:t xml:space="preserve"> (Used to </w:t>
-      </w:r>
-      <w:r>
-        <w:rPr>
-          <w:lang w:val="en-US"/>
-        </w:rPr>
-        <w:t>validate</w:t>
-      </w:r>
-      <w:r>
-        <w:rPr>
-          <w:lang w:val="en-US"/>
-        </w:rPr>
-        <w:t xml:space="preserve"> other users within that system)</w:t>
-      </w:r>
-    </w:p>
-    <w:p>
-      <w:r>
-        <w:tab/>
-      </w:r>
-      <w:r>
-        <w:tab/>
-      </w:r>
-      <w:r>
-        <w:tab/>
-      </w:r>
-      <w:r>
+        <w:t xml:space="preserve"> (Used to validate other users within that system)</w:t>
+      </w:r>
+    </w:p>
+    <w:p>
+      <w:r>
+        <w:tab/>
+      </w:r>
+      <w:r>
+        <w:tab/>
+      </w:r>
+      <w:r>
+        <w:tab/>
         <w:t xml:space="preserve">Session/Master </w:t>
       </w:r>
       <w:r>
@@ -1044,19 +944,7 @@
         <w:rPr>
           <w:lang w:val="en-US"/>
         </w:rPr>
-        <w:t xml:space="preserve"> (Role of the users, roles are </w:t>
-      </w:r>
-      <w:r>
-        <w:rPr>
-          <w:lang w:val="en-US"/>
-        </w:rPr>
-        <w:t>determined</w:t>
-      </w:r>
-      <w:r>
-        <w:rPr>
-          <w:lang w:val="en-US"/>
-        </w:rPr>
-        <w:t xml:space="preserve"> by system manager)</w:t>
+        <w:t xml:space="preserve"> (Role of the users, roles are determined by system manager)</w:t>
       </w:r>
     </w:p>
     <w:p>
@@ -1072,19 +960,7 @@
         <w:rPr>
           <w:lang w:val="en-US"/>
         </w:rPr>
-        <w:t xml:space="preserve">(How long a token is valid for before a user </w:t>
-      </w:r>
-      <w:r>
-        <w:rPr>
-          <w:lang w:val="en-US"/>
-        </w:rPr>
-        <w:t>is required to</w:t>
-      </w:r>
-      <w:r>
-        <w:rPr>
-          <w:lang w:val="en-US"/>
-        </w:rPr>
-        <w:t xml:space="preserve"> relog in again)</w:t>
+        <w:t>(How long a token is valid for before a user is required to relog in again)</w:t>
       </w:r>
     </w:p>
     <w:p>
@@ -1103,8 +979,6 @@
     <w:p>
       <w:r>
         <w:tab/>
-      </w:r>
-      <w:r>
         <w:t>Relationships:</w:t>
       </w:r>
     </w:p>
@@ -1117,8 +991,6 @@
       </w:r>
       <w:r>
         <w:tab/>
-      </w:r>
-      <w:r>
         <w:t>Session/Maste</w:t>
       </w:r>
       <w:r>
@@ -1157,8 +1029,6 @@
       </w:r>
       <w:r>
         <w:tab/>
-      </w:r>
-      <w:r>
         <w:t xml:space="preserve">Session/Master </w:t>
       </w:r>
       <w:r>
@@ -1233,7 +1103,7 @@
         <w:pStyle w:val="Heading1"/>
         <w:ind w:left="0" w:firstLine="0"/>
       </w:pPr>
-      <w:bookmarkStart w:name="_hgy3vkryl1p1" w:colFirst="0" w:colLast="0" w:id="7"/>
+      <w:bookmarkStart w:id="7" w:name="_hgy3vkryl1p1" w:colFirst="0" w:colLast="0"/>
       <w:bookmarkEnd w:id="7"/>
       <w:r>
         <w:t>Sprint 1</w:t>
@@ -1244,7 +1114,7 @@
         <w:pStyle w:val="Heading2"/>
         <w:ind w:left="0" w:firstLine="0"/>
       </w:pPr>
-      <w:bookmarkStart w:name="_s14ldko6pncr" w:colFirst="0" w:colLast="0" w:id="8"/>
+      <w:bookmarkStart w:id="8" w:name="_s14ldko6pncr" w:colFirst="0" w:colLast="0"/>
       <w:bookmarkEnd w:id="8"/>
       <w:r>
         <w:t>REQUIREMENTS</w:t>
@@ -1259,19 +1129,7 @@
         <w:rPr>
           <w:lang w:val="en-US"/>
         </w:rPr>
-        <w:t xml:space="preserve">Refine the user stories that you made in </w:t>
-      </w:r>
-      <w:r>
-        <w:rPr>
-          <w:lang w:val="en-US"/>
-        </w:rPr>
-        <w:t>previous</w:t>
-      </w:r>
-      <w:r>
-        <w:rPr>
-          <w:lang w:val="en-US"/>
-        </w:rPr>
-        <w:t xml:space="preserve"> sprint. L</w:t>
+        <w:t>Refine the user stories that you made in previous sprint. L</w:t>
       </w:r>
       <w:r>
         <w:rPr>
@@ -1294,8 +1152,8 @@
       </w:r>
       <w:r>
         <w:rPr>
-          <w:i w:val="1"/>
-          <w:iCs w:val="1"/>
+          <w:i/>
+          <w:iCs/>
           <w:color w:val="0000FF"/>
           <w:lang w:val="en-US"/>
         </w:rPr>
@@ -1303,8 +1161,8 @@
       </w:r>
       <w:r>
         <w:rPr>
-          <w:i w:val="1"/>
-          <w:iCs w:val="1"/>
+          <w:i/>
+          <w:iCs/>
           <w:lang w:val="en-US"/>
         </w:rPr>
         <w:t>.</w:t>
@@ -1331,12 +1189,12 @@
         <w:tblW w:w="8640" w:type="dxa"/>
         <w:tblInd w:w="820" w:type="dxa"/>
         <w:tblBorders>
-          <w:top w:val="single" w:color="000000" w:sz="8" w:space="0"/>
-          <w:left w:val="single" w:color="000000" w:sz="8" w:space="0"/>
-          <w:bottom w:val="single" w:color="000000" w:sz="8" w:space="0"/>
-          <w:right w:val="single" w:color="000000" w:sz="8" w:space="0"/>
-          <w:insideH w:val="single" w:color="000000" w:sz="8" w:space="0"/>
-          <w:insideV w:val="single" w:color="000000" w:sz="8" w:space="0"/>
+          <w:top w:val="single" w:sz="8" w:space="0" w:color="000000"/>
+          <w:left w:val="single" w:sz="8" w:space="0" w:color="000000"/>
+          <w:bottom w:val="single" w:sz="8" w:space="0" w:color="000000"/>
+          <w:right w:val="single" w:sz="8" w:space="0" w:color="000000"/>
+          <w:insideH w:val="single" w:sz="8" w:space="0" w:color="000000"/>
+          <w:insideV w:val="single" w:sz="8" w:space="0" w:color="000000"/>
         </w:tblBorders>
         <w:tblLayout w:type="fixed"/>
         <w:tblLook w:val="0600" w:firstRow="0" w:lastRow="0" w:firstColumn="0" w:lastColumn="0" w:noHBand="1" w:noVBand="1"/>
@@ -1455,13 +1313,9 @@
           </w:tcPr>
           <w:p>
             <w:pPr>
-              <w:pStyle w:val="Normal"/>
               <w:widowControl w:val="0"/>
-              <w:suppressLineNumbers w:val="0"/>
-              <w:bidi w:val="0"/>
-              <w:spacing w:before="0" w:beforeAutospacing="off" w:after="0" w:afterAutospacing="off" w:line="240" w:lineRule="auto"/>
-              <w:ind w:left="0" w:right="0"/>
-              <w:jc w:val="left"/>
+              <w:spacing w:line="240" w:lineRule="auto"/>
+              <w:ind w:left="0"/>
               <w:rPr>
                 <w:highlight w:val="white"/>
                 <w:lang w:val="en-US"/>
@@ -1486,7 +1340,35 @@
                 <w:highlight w:val="white"/>
                 <w:lang w:val="en-US"/>
               </w:rPr>
-              <w:t xml:space="preserve"> admin I want to generator a master token for my entity so </w:t>
+              <w:t xml:space="preserve"> admin I want to </w:t>
+            </w:r>
+            <w:r>
+              <w:rPr>
+                <w:highlight w:val="white"/>
+                <w:lang w:val="en-US"/>
+              </w:rPr>
+              <w:t>generate</w:t>
+            </w:r>
+            <w:r>
+              <w:rPr>
+                <w:highlight w:val="white"/>
+                <w:lang w:val="en-US"/>
+              </w:rPr>
+              <w:t xml:space="preserve"> a master token for my entit</w:t>
+            </w:r>
+            <w:r>
+              <w:rPr>
+                <w:highlight w:val="white"/>
+                <w:lang w:val="en-US"/>
+              </w:rPr>
+              <w:t>ies</w:t>
+            </w:r>
+            <w:r>
+              <w:rPr>
+                <w:highlight w:val="white"/>
+                <w:lang w:val="en-US"/>
+              </w:rPr>
+              <w:t xml:space="preserve"> so </w:t>
             </w:r>
             <w:r>
               <w:rPr>
@@ -1561,77 +1443,17 @@
           <w:p>
             <w:pPr>
               <w:widowControl w:val="0"/>
-              <w:spacing w:before="240" w:beforeAutospacing="off" w:after="240" w:afterAutospacing="off" w:line="240" w:lineRule="auto"/>
-              <w:ind w:left="0" w:hanging="0"/>
-              <w:rPr>
-                <w:rFonts w:ascii="Verdana" w:hAnsi="Verdana" w:eastAsia="Verdana" w:cs="Verdana"/>
-                <w:b w:val="0"/>
-                <w:bCs w:val="0"/>
-                <w:noProof w:val="0"/>
-                <w:sz w:val="24"/>
-                <w:szCs w:val="24"/>
+              <w:spacing w:before="240" w:after="240" w:line="240" w:lineRule="auto"/>
+              <w:ind w:left="0" w:firstLine="0"/>
+              <w:rPr>
                 <w:lang w:val="en-US"/>
               </w:rPr>
             </w:pPr>
             <w:r>
               <w:rPr>
-                <w:rFonts w:ascii="Verdana" w:hAnsi="Verdana" w:eastAsia="Verdana" w:cs="Verdana"/>
-                <w:b w:val="0"/>
-                <w:bCs w:val="0"/>
-                <w:noProof w:val="0"/>
-                <w:sz w:val="24"/>
-                <w:szCs w:val="24"/>
                 <w:lang w:val="en-US"/>
               </w:rPr>
-              <w:t xml:space="preserve">As an admin I want to assign users with </w:t>
-            </w:r>
-            <w:r>
-              <w:rPr>
-                <w:rFonts w:ascii="Verdana" w:hAnsi="Verdana" w:eastAsia="Verdana" w:cs="Verdana"/>
-                <w:b w:val="0"/>
-                <w:bCs w:val="0"/>
-                <w:noProof w:val="0"/>
-                <w:sz w:val="24"/>
-                <w:szCs w:val="24"/>
-                <w:lang w:val="en-US"/>
-              </w:rPr>
-              <w:t>different roles</w:t>
-            </w:r>
-            <w:r>
-              <w:rPr>
-                <w:rFonts w:ascii="Verdana" w:hAnsi="Verdana" w:eastAsia="Verdana" w:cs="Verdana"/>
-                <w:b w:val="0"/>
-                <w:bCs w:val="0"/>
-                <w:noProof w:val="0"/>
-                <w:sz w:val="24"/>
-                <w:szCs w:val="24"/>
-                <w:lang w:val="en-US"/>
-              </w:rPr>
-              <w:t xml:space="preserve"> and </w:t>
-            </w:r>
-            <w:r>
-              <w:rPr>
-                <w:rFonts w:ascii="Verdana" w:hAnsi="Verdana" w:eastAsia="Verdana" w:cs="Verdana"/>
-                <w:b w:val="0"/>
-                <w:bCs w:val="0"/>
-                <w:noProof w:val="0"/>
-                <w:sz w:val="24"/>
-                <w:szCs w:val="24"/>
-                <w:lang w:val="en-US"/>
-              </w:rPr>
-              <w:t>expiration</w:t>
-            </w:r>
-            <w:r>
-              <w:rPr>
-                <w:rFonts w:ascii="Verdana" w:hAnsi="Verdana" w:eastAsia="Verdana" w:cs="Verdana"/>
-                <w:b w:val="0"/>
-                <w:bCs w:val="0"/>
-                <w:noProof w:val="0"/>
-                <w:sz w:val="24"/>
-                <w:szCs w:val="24"/>
-                <w:lang w:val="en-US"/>
-              </w:rPr>
-              <w:t xml:space="preserve"> times, so that users have controlled access.</w:t>
+              <w:t>As an admin I want to assign users with different roles and expiration times, so that users have controlled access.</w:t>
             </w:r>
           </w:p>
           <w:p>
@@ -1658,7 +1480,7 @@
         <w:pStyle w:val="Heading2"/>
         <w:ind w:left="0" w:firstLine="0"/>
       </w:pPr>
-      <w:bookmarkStart w:name="_hpmocx4srokg" w:colFirst="0" w:colLast="0" w:id="9"/>
+      <w:bookmarkStart w:id="9" w:name="_hpmocx4srokg" w:colFirst="0" w:colLast="0"/>
       <w:bookmarkEnd w:id="9"/>
       <w:r>
         <w:t>CONCEPTUAL DESIGN</w:t>
@@ -1705,8 +1527,8 @@
         <w:ind w:firstLine="720"/>
         <w:jc w:val="both"/>
         <w:rPr>
-          <w:b w:val="1"/>
-          <w:bCs w:val="1"/>
+          <w:b/>
+          <w:bCs/>
           <w:highlight w:val="white"/>
           <w:lang w:val="en-US"/>
         </w:rPr>
@@ -1789,21 +1611,13 @@
       <w:pPr>
         <w:ind w:firstLine="720"/>
         <w:jc w:val="both"/>
-        <w:rPr>
-          <w:i w:val="1"/>
-          <w:iCs w:val="1"/>
-          <w:highlight w:val="white"/>
-          <w:u w:val="single"/>
-        </w:rPr>
-      </w:pPr>
-      <w:r>
         <w:rPr>
           <w:i/>
           <w:iCs/>
           <w:highlight w:val="white"/>
-        </w:rPr>
-        <w:tab/>
-      </w:r>
+          <w:u w:val="single"/>
+        </w:rPr>
+      </w:pPr>
       <w:r>
         <w:rPr>
           <w:i/>
@@ -1828,243 +1642,22 @@
         </w:rPr>
         <w:tab/>
       </w:r>
-    </w:p>
-    <w:p>
-      <w:pPr>
-        <w:ind w:firstLine="720"/>
-        <w:jc w:val="both"/>
-        <w:rPr>
-          <w:highlight w:val="white"/>
-        </w:rPr>
-      </w:pPr>
-    </w:p>
-    <w:p>
-      <w:pPr>
-        <w:ind w:firstLine="720"/>
-        <w:jc w:val="both"/>
-        <w:rPr>
-          <w:b/>
-          <w:highlight w:val="white"/>
-        </w:rPr>
-      </w:pPr>
-      <w:r>
-        <w:rPr>
-          <w:highlight w:val="white"/>
-        </w:rPr>
-        <w:t xml:space="preserve">Entity: </w:t>
-      </w:r>
-      <w:r>
-        <w:rPr>
-          <w:b/>
-          <w:highlight w:val="white"/>
-        </w:rPr>
-        <w:t>Session/Master Users</w:t>
-      </w:r>
-    </w:p>
-    <w:p>
-      <w:pPr>
-        <w:ind w:firstLine="720"/>
-        <w:jc w:val="both"/>
-        <w:rPr>
-          <w:highlight w:val="white"/>
-          <w:lang w:val="en-US"/>
-        </w:rPr>
-      </w:pPr>
-      <w:r>
-        <w:rPr>
-          <w:highlight w:val="white"/>
-          <w:lang w:val="en-US"/>
-        </w:rPr>
-        <w:t>Attributes:</w:t>
-      </w:r>
-      <w:r>
-        <w:tab/>
-      </w:r>
-    </w:p>
-    <w:p>
-      <w:pPr>
-        <w:ind w:firstLine="1440"/>
-        <w:jc w:val="both"/>
-        <w:rPr>
-          <w:highlight w:val="white"/>
-          <w:lang w:val="en-US"/>
-        </w:rPr>
-      </w:pPr>
-      <w:r>
-        <w:rPr>
-          <w:highlight w:val="white"/>
-          <w:lang w:val="en-US"/>
-        </w:rPr>
-        <w:t>Client ID</w:t>
-      </w:r>
-      <w:r>
-        <w:rPr>
-          <w:highlight w:val="white"/>
-          <w:lang w:val="en-US"/>
-        </w:rPr>
-        <w:t xml:space="preserve"> (Primary Key)</w:t>
-      </w:r>
-      <w:r>
-        <w:rPr>
-          <w:highlight w:val="white"/>
-          <w:lang w:val="en-US"/>
-        </w:rPr>
-        <w:t xml:space="preserve"> </w:t>
-      </w:r>
-      <w:r>
-        <w:rPr>
-          <w:highlight w:val="white"/>
-          <w:lang w:val="en-US"/>
-        </w:rPr>
-        <w:t xml:space="preserve">- Simple. </w:t>
-      </w:r>
-      <w:r>
-        <w:rPr>
-          <w:highlight w:val="white"/>
-          <w:lang w:val="en-US"/>
-        </w:rPr>
-        <w:t>Single</w:t>
-      </w:r>
-      <w:r>
-        <w:rPr>
-          <w:highlight w:val="white"/>
-          <w:lang w:val="en-US"/>
-        </w:rPr>
-        <w:t>-Valued</w:t>
-      </w:r>
-      <w:r>
-        <w:rPr>
-          <w:highlight w:val="white"/>
-          <w:lang w:val="en-US"/>
-        </w:rPr>
-        <w:t>,Stored</w:t>
-      </w:r>
-    </w:p>
-    <w:p>
-      <w:pPr>
-        <w:ind w:firstLine="1440"/>
-        <w:jc w:val="both"/>
-        <w:rPr>
-          <w:highlight w:val="white"/>
-        </w:rPr>
-      </w:pPr>
-      <w:r>
-        <w:rPr>
-          <w:highlight w:val="white"/>
-        </w:rPr>
-        <w:t>Access Token/Secret</w:t>
-      </w:r>
-      <w:r>
-        <w:rPr>
-          <w:highlight w:val="white"/>
-        </w:rPr>
-        <w:t xml:space="preserve"> - Simple, Single-Valued, Stored</w:t>
-      </w:r>
-    </w:p>
-    <w:p>
-      <w:pPr>
-        <w:ind w:firstLine="1440"/>
-        <w:jc w:val="both"/>
-        <w:rPr>
-          <w:highlight w:val="white"/>
-        </w:rPr>
-      </w:pPr>
-      <w:r>
-        <w:rPr>
-          <w:highlight w:val="white"/>
-        </w:rPr>
-        <w:t>Role</w:t>
-      </w:r>
-      <w:r>
-        <w:rPr>
-          <w:highlight w:val="white"/>
-        </w:rPr>
-        <w:t xml:space="preserve"> - Simple, Single-Valued, Stored</w:t>
-      </w:r>
-    </w:p>
-    <w:p>
-      <w:pPr>
-        <w:ind w:firstLine="1440"/>
-        <w:jc w:val="both"/>
-        <w:rPr>
-          <w:highlight w:val="white"/>
-        </w:rPr>
-      </w:pPr>
-      <w:r>
-        <w:rPr>
-          <w:highlight w:val="white"/>
-        </w:rPr>
-        <w:t>Expiry</w:t>
-      </w:r>
-      <w:r>
-        <w:rPr>
-          <w:highlight w:val="white"/>
-        </w:rPr>
-        <w:t xml:space="preserve"> - Simple, Single-Valued, Stored</w:t>
-      </w:r>
-    </w:p>
-    <w:p>
-      <w:pPr>
-        <w:ind w:firstLine="1440"/>
-        <w:jc w:val="both"/>
-        <w:rPr>
-          <w:highlight w:val="white"/>
-          <w:lang w:val="en-US"/>
-        </w:rPr>
-      </w:pPr>
-      <w:r>
-        <w:rPr>
-          <w:highlight w:val="white"/>
-          <w:lang w:val="en-US"/>
-        </w:rPr>
-        <w:t xml:space="preserve">CREATED_AT - Simple, Single-Valued, Stored (default: </w:t>
-      </w:r>
-      <w:r>
-        <w:rPr>
-          <w:highlight w:val="white"/>
-          <w:lang w:val="en-US"/>
-        </w:rPr>
-        <w:t>NOW(</w:t>
-      </w:r>
-      <w:r>
-        <w:rPr>
-          <w:highlight w:val="white"/>
-          <w:lang w:val="en-US"/>
-        </w:rPr>
-        <w:t>))</w:t>
-      </w:r>
-    </w:p>
-    <w:p>
-      <w:pPr>
-        <w:ind w:firstLine="1440"/>
-        <w:jc w:val="both"/>
-        <w:rPr>
-          <w:highlight w:val="white"/>
-        </w:rPr>
-      </w:pPr>
-      <w:r>
-        <w:rPr>
-          <w:highlight w:val="white"/>
-          <w:lang w:val="en-US"/>
-        </w:rPr>
-        <w:t xml:space="preserve">ADMIN_ID - </w:t>
-      </w:r>
-      <w:r>
-        <w:rPr>
-          <w:highlight w:val="white"/>
-        </w:rPr>
-        <w:t>Simple, Single-Valued, Stored (Foreign Key to ADMIN.ID)</w:t>
-      </w:r>
-    </w:p>
-    <w:p>
-      <w:pPr>
-        <w:ind w:firstLine="1440"/>
-        <w:jc w:val="both"/>
+      <w:r>
         <w:rPr>
           <w:i/>
           <w:iCs/>
           <w:highlight w:val="white"/>
         </w:rPr>
+        <w:tab/>
+      </w:r>
+    </w:p>
+    <w:p>
+      <w:pPr>
+        <w:ind w:firstLine="720"/>
+        <w:jc w:val="both"/>
+        <w:rPr>
+          <w:highlight w:val="white"/>
+        </w:rPr>
       </w:pPr>
     </w:p>
     <w:p>
@@ -2080,6 +1673,222 @@
         <w:rPr>
           <w:highlight w:val="white"/>
         </w:rPr>
+        <w:t xml:space="preserve">Entity: </w:t>
+      </w:r>
+      <w:r>
+        <w:rPr>
+          <w:b/>
+          <w:highlight w:val="white"/>
+        </w:rPr>
+        <w:t>Session/Master Users</w:t>
+      </w:r>
+    </w:p>
+    <w:p>
+      <w:pPr>
+        <w:ind w:firstLine="720"/>
+        <w:jc w:val="both"/>
+        <w:rPr>
+          <w:highlight w:val="white"/>
+          <w:lang w:val="en-US"/>
+        </w:rPr>
+      </w:pPr>
+      <w:r>
+        <w:rPr>
+          <w:highlight w:val="white"/>
+          <w:lang w:val="en-US"/>
+        </w:rPr>
+        <w:lastRenderedPageBreak/>
+        <w:t>Attributes:</w:t>
+      </w:r>
+      <w:r>
+        <w:tab/>
+      </w:r>
+    </w:p>
+    <w:p>
+      <w:pPr>
+        <w:ind w:firstLine="1440"/>
+        <w:jc w:val="both"/>
+        <w:rPr>
+          <w:highlight w:val="white"/>
+          <w:lang w:val="en-US"/>
+        </w:rPr>
+      </w:pPr>
+      <w:r>
+        <w:rPr>
+          <w:highlight w:val="white"/>
+          <w:lang w:val="en-US"/>
+        </w:rPr>
+        <w:t>Client ID</w:t>
+      </w:r>
+      <w:r>
+        <w:rPr>
+          <w:highlight w:val="white"/>
+          <w:lang w:val="en-US"/>
+        </w:rPr>
+        <w:t xml:space="preserve"> (Primary Key)</w:t>
+      </w:r>
+      <w:r>
+        <w:rPr>
+          <w:highlight w:val="white"/>
+          <w:lang w:val="en-US"/>
+        </w:rPr>
+        <w:t xml:space="preserve"> </w:t>
+      </w:r>
+      <w:r>
+        <w:rPr>
+          <w:highlight w:val="white"/>
+          <w:lang w:val="en-US"/>
+        </w:rPr>
+        <w:t xml:space="preserve">- Simple. </w:t>
+      </w:r>
+      <w:r>
+        <w:rPr>
+          <w:highlight w:val="white"/>
+          <w:lang w:val="en-US"/>
+        </w:rPr>
+        <w:t>Single</w:t>
+      </w:r>
+      <w:r>
+        <w:rPr>
+          <w:highlight w:val="white"/>
+          <w:lang w:val="en-US"/>
+        </w:rPr>
+        <w:t>-Valued</w:t>
+      </w:r>
+      <w:r>
+        <w:rPr>
+          <w:highlight w:val="white"/>
+          <w:lang w:val="en-US"/>
+        </w:rPr>
+        <w:t>,Stored</w:t>
+      </w:r>
+    </w:p>
+    <w:p>
+      <w:pPr>
+        <w:ind w:firstLine="1440"/>
+        <w:jc w:val="both"/>
+        <w:rPr>
+          <w:highlight w:val="white"/>
+        </w:rPr>
+      </w:pPr>
+      <w:r>
+        <w:rPr>
+          <w:highlight w:val="white"/>
+        </w:rPr>
+        <w:t>Access Token/Secret</w:t>
+      </w:r>
+      <w:r>
+        <w:rPr>
+          <w:highlight w:val="white"/>
+        </w:rPr>
+        <w:t xml:space="preserve"> - Simple, Single-Valued, Stored</w:t>
+      </w:r>
+    </w:p>
+    <w:p>
+      <w:pPr>
+        <w:ind w:firstLine="1440"/>
+        <w:jc w:val="both"/>
+        <w:rPr>
+          <w:highlight w:val="white"/>
+        </w:rPr>
+      </w:pPr>
+      <w:r>
+        <w:rPr>
+          <w:highlight w:val="white"/>
+        </w:rPr>
+        <w:t>Role</w:t>
+      </w:r>
+      <w:r>
+        <w:rPr>
+          <w:highlight w:val="white"/>
+        </w:rPr>
+        <w:t xml:space="preserve"> - Simple, Single-Valued, Stored</w:t>
+      </w:r>
+    </w:p>
+    <w:p>
+      <w:pPr>
+        <w:ind w:firstLine="1440"/>
+        <w:jc w:val="both"/>
+        <w:rPr>
+          <w:highlight w:val="white"/>
+        </w:rPr>
+      </w:pPr>
+      <w:r>
+        <w:rPr>
+          <w:highlight w:val="white"/>
+        </w:rPr>
+        <w:t>Expiry</w:t>
+      </w:r>
+      <w:r>
+        <w:rPr>
+          <w:highlight w:val="white"/>
+        </w:rPr>
+        <w:t xml:space="preserve"> - Simple, Single-Valued, Stored</w:t>
+      </w:r>
+    </w:p>
+    <w:p>
+      <w:pPr>
+        <w:ind w:firstLine="1440"/>
+        <w:jc w:val="both"/>
+        <w:rPr>
+          <w:highlight w:val="white"/>
+          <w:lang w:val="en-US"/>
+        </w:rPr>
+      </w:pPr>
+      <w:r>
+        <w:rPr>
+          <w:highlight w:val="white"/>
+          <w:lang w:val="en-US"/>
+        </w:rPr>
+        <w:t>CREATED_AT - Simple, Single-Valued, Stored (default: NOW())</w:t>
+      </w:r>
+    </w:p>
+    <w:p>
+      <w:pPr>
+        <w:ind w:firstLine="1440"/>
+        <w:jc w:val="both"/>
+        <w:rPr>
+          <w:highlight w:val="white"/>
+        </w:rPr>
+      </w:pPr>
+      <w:r>
+        <w:rPr>
+          <w:highlight w:val="white"/>
+          <w:lang w:val="en-US"/>
+        </w:rPr>
+        <w:t xml:space="preserve">ADMIN_ID - </w:t>
+      </w:r>
+      <w:r>
+        <w:rPr>
+          <w:highlight w:val="white"/>
+        </w:rPr>
+        <w:t>Simple, Single-Valued, Stored (Foreign Key to ADMIN.ID)</w:t>
+      </w:r>
+    </w:p>
+    <w:p>
+      <w:pPr>
+        <w:ind w:firstLine="1440"/>
+        <w:jc w:val="both"/>
+        <w:rPr>
+          <w:i/>
+          <w:iCs/>
+          <w:highlight w:val="white"/>
+        </w:rPr>
+      </w:pPr>
+    </w:p>
+    <w:p>
+      <w:pPr>
+        <w:ind w:firstLine="720"/>
+        <w:jc w:val="both"/>
+        <w:rPr>
+          <w:b/>
+          <w:highlight w:val="white"/>
+        </w:rPr>
+      </w:pPr>
+      <w:r>
+        <w:rPr>
+          <w:highlight w:val="white"/>
+        </w:rPr>
         <w:t xml:space="preserve">Relationship: </w:t>
       </w:r>
       <w:r>
@@ -2197,11 +2006,6 @@
           <w:highlight w:val="white"/>
         </w:rPr>
         <w:tab/>
-      </w:r>
-      <w:r>
-        <w:rPr>
-          <w:highlight w:val="white"/>
-        </w:rPr>
         <w:t xml:space="preserve">Entity1 has </w:t>
       </w:r>
       <w:r>
@@ -2227,11 +2031,6 @@
           <w:highlight w:val="white"/>
         </w:rPr>
         <w:tab/>
-      </w:r>
-      <w:r>
-        <w:rPr>
-          <w:highlight w:val="white"/>
-        </w:rPr>
         <w:t xml:space="preserve">Entity2 has </w:t>
       </w:r>
       <w:r>
@@ -2252,7 +2051,7 @@
         <w:pStyle w:val="Heading2"/>
         <w:ind w:left="0" w:firstLine="0"/>
       </w:pPr>
-      <w:bookmarkStart w:name="_eguj2hxaog60" w:colFirst="0" w:colLast="0" w:id="10"/>
+      <w:bookmarkStart w:id="10" w:name="_eguj2hxaog60" w:colFirst="0" w:colLast="0"/>
       <w:bookmarkEnd w:id="10"/>
       <w:r>
         <w:t>LOGICAL DESIGN</w:t>
@@ -2262,7 +2061,7 @@
       <w:pPr>
         <w:ind w:left="0" w:firstLine="0"/>
         <w:rPr>
-          <w:rFonts w:ascii="Arial" w:hAnsi="Arial" w:eastAsia="Arial" w:cs="Arial"/>
+          <w:rFonts w:ascii="Arial" w:eastAsia="Arial" w:hAnsi="Arial" w:cs="Arial"/>
           <w:color w:val="2D3B45"/>
           <w:highlight w:val="white"/>
         </w:rPr>
@@ -2344,21 +2143,7 @@
           <w:highlight w:val="white"/>
           <w:lang w:val="en-US"/>
         </w:rPr>
-        <w:t xml:space="preserve"> - (</w:t>
-      </w:r>
-      <w:r>
-        <w:rPr>
-          <w:highlight w:val="white"/>
-          <w:lang w:val="en-US"/>
-        </w:rPr>
-        <w:t>PK,INT</w:t>
-      </w:r>
-      <w:r>
-        <w:rPr>
-          <w:highlight w:val="white"/>
-          <w:lang w:val="en-US"/>
-        </w:rPr>
-        <w:t>,AUTO_INCREMENT)</w:t>
+        <w:t xml:space="preserve"> - (PK,INT,AUTO_INCREMENT)</w:t>
       </w:r>
     </w:p>
     <w:p>
@@ -2418,21 +2203,7 @@
           <w:highlight w:val="white"/>
           <w:lang w:val="en-US"/>
         </w:rPr>
-        <w:t xml:space="preserve"> - (</w:t>
-      </w:r>
-      <w:r>
-        <w:rPr>
-          <w:highlight w:val="white"/>
-          <w:lang w:val="en-US"/>
-        </w:rPr>
-        <w:t>VARCHAR,UNIQUE</w:t>
-      </w:r>
-      <w:r>
-        <w:rPr>
-          <w:highlight w:val="white"/>
-          <w:lang w:val="en-US"/>
-        </w:rPr>
-        <w:t>, NOT NULL)</w:t>
+        <w:t xml:space="preserve"> - (VARCHAR,UNIQUE, NOT NULL)</w:t>
       </w:r>
     </w:p>
     <w:p>
@@ -2530,14 +2301,7 @@
           <w:highlight w:val="white"/>
           <w:lang w:val="en-US"/>
         </w:rPr>
-        <w:t xml:space="preserve">Client_ID</w:t>
-      </w:r>
-      <w:r>
-        <w:rPr>
-          <w:highlight w:val="white"/>
-          <w:lang w:val="en-US"/>
-        </w:rPr>
-        <w:t xml:space="preserve"> </w:t>
+        <w:t xml:space="preserve">Client_ID </w:t>
       </w:r>
       <w:r>
         <w:rPr>
@@ -2551,7 +2315,7 @@
           <w:highlight w:val="white"/>
           <w:lang w:val="en-US"/>
         </w:rPr>
-        <w:t xml:space="preserve">(PK,VARCHAR)</w:t>
+        <w:t>(PK,VARCHAR)</w:t>
       </w:r>
     </w:p>
     <w:p>
@@ -2605,41 +2369,22 @@
           <w:highlight w:val="white"/>
           <w:lang w:val="en-US"/>
         </w:rPr>
-        <w:t xml:space="preserve"> </w:t>
-      </w:r>
-      <w:r>
-        <w:rPr>
-          <w:highlight w:val="white"/>
-          <w:lang w:val="en-US"/>
-        </w:rPr>
-        <w:t>-(</w:t>
-      </w:r>
-      <w:r>
-        <w:rPr>
-          <w:highlight w:val="white"/>
-          <w:lang w:val="en-US"/>
-        </w:rPr>
-        <w:t>TEXT, NOT NULL)</w:t>
-      </w:r>
-    </w:p>
-    <w:p>
-      <w:pPr>
-        <w:ind w:firstLine="720"/>
-        <w:jc w:val="both"/>
-        <w:rPr>
-          <w:highlight w:val="white"/>
-        </w:rPr>
-      </w:pPr>
-      <w:r>
-        <w:rPr>
-          <w:highlight w:val="white"/>
-        </w:rPr>
-        <w:tab/>
-      </w:r>
-      <w:r>
-        <w:rPr>
-          <w:highlight w:val="white"/>
-        </w:rPr>
+        <w:t xml:space="preserve"> -(TEXT, NOT NULL)</w:t>
+      </w:r>
+    </w:p>
+    <w:p>
+      <w:pPr>
+        <w:ind w:firstLine="720"/>
+        <w:jc w:val="both"/>
+        <w:rPr>
+          <w:highlight w:val="white"/>
+        </w:rPr>
+      </w:pPr>
+      <w:r>
+        <w:rPr>
+          <w:highlight w:val="white"/>
+        </w:rPr>
+        <w:tab/>
         <w:t>Expiry</w:t>
       </w:r>
       <w:r>
@@ -2663,35 +2408,7 @@
           <w:highlight w:val="white"/>
           <w:lang w:val="en-US"/>
         </w:rPr>
-        <w:t>CREATED_AT - (</w:t>
-      </w:r>
-      <w:r>
-        <w:rPr>
-          <w:highlight w:val="white"/>
-          <w:lang w:val="en-US"/>
-        </w:rPr>
-        <w:t>TIMESTAMP,DEFAULT</w:t>
-      </w:r>
-      <w:r>
-        <w:rPr>
-          <w:highlight w:val="white"/>
-          <w:lang w:val="en-US"/>
-        </w:rPr>
-        <w:t xml:space="preserve"> </w:t>
-      </w:r>
-      <w:r>
-        <w:rPr>
-          <w:highlight w:val="white"/>
-          <w:lang w:val="en-US"/>
-        </w:rPr>
-        <w:t>NOW(</w:t>
-      </w:r>
-      <w:r>
-        <w:rPr>
-          <w:highlight w:val="white"/>
-          <w:lang w:val="en-US"/>
-        </w:rPr>
-        <w:t>), NOT NULL)</w:t>
+        <w:t>CREATED_AT - (TIMESTAMP,DEFAULT NOW(), NOT NULL)</w:t>
       </w:r>
     </w:p>
     <w:p>
@@ -2708,96 +2425,55 @@
           <w:highlight w:val="white"/>
           <w:lang w:val="en-US"/>
         </w:rPr>
-        <w:t xml:space="preserve">ADMIN_ID </w:t>
-      </w:r>
-      <w:r>
-        <w:rPr>
-          <w:highlight w:val="white"/>
-          <w:lang w:val="en-US"/>
-        </w:rPr>
-        <w:t>-(</w:t>
-      </w:r>
-      <w:r>
-        <w:rPr>
-          <w:highlight w:val="white"/>
-          <w:lang w:val="en-US"/>
-        </w:rPr>
-        <w:t>INT, NOT NULL, FK referencing to ADMIN(ID</w:t>
-      </w:r>
-      <w:r>
-        <w:rPr>
-          <w:highlight w:val="white"/>
-          <w:lang w:val="en-US"/>
-        </w:rPr>
-        <w:t>),ON</w:t>
-      </w:r>
-      <w:r>
-        <w:rPr>
-          <w:highlight w:val="white"/>
-          <w:lang w:val="en-US"/>
-        </w:rPr>
-        <w:t xml:space="preserve"> DELETE CASCADE</w:t>
-      </w:r>
-      <w:r>
-        <w:tab/>
-      </w:r>
-    </w:p>
-    <w:p>
-      <w:pPr>
-        <w:ind w:firstLine="720"/>
-        <w:jc w:val="both"/>
-        <w:rPr>
-          <w:highlight w:val="white"/>
-        </w:rPr>
-      </w:pPr>
-    </w:p>
-    <w:p>
-      <w:pPr>
-        <w:ind w:firstLine="720"/>
-        <w:jc w:val="both"/>
-        <w:rPr>
-          <w:highlight w:val="white"/>
-        </w:rPr>
-      </w:pPr>
-    </w:p>
-    <w:p>
-      <w:pPr>
-        <w:ind w:firstLine="720"/>
-        <w:jc w:val="both"/>
-        <w:rPr>
-          <w:highlight w:val="white"/>
-        </w:rPr>
-      </w:pPr>
-    </w:p>
-    <w:p>
-      <w:pPr>
-        <w:ind w:firstLine="720"/>
-        <w:jc w:val="both"/>
-        <w:rPr>
-          <w:highlight w:val="white"/>
-          <w:lang w:val="en-US"/>
-        </w:rPr>
-      </w:pPr>
-      <w:r>
-        <w:rPr>
-          <w:highlight w:val="white"/>
-          <w:lang w:val="en-US"/>
-        </w:rPr>
-        <w:t xml:space="preserve">The client ID’s will </w:t>
-      </w:r>
-      <w:r>
-        <w:rPr>
-          <w:highlight w:val="white"/>
-          <w:lang w:val="en-US"/>
-        </w:rPr>
-        <w:t>contain</w:t>
-      </w:r>
-      <w:r>
-        <w:rPr>
-          <w:highlight w:val="white"/>
-          <w:lang w:val="en-US"/>
-        </w:rPr>
-        <w:t xml:space="preserve"> information from the master token therefore each client will have an identifier being its respective master token. It must be unique as two clients cannot have the same name as they may be issues the same token which is an issue.</w:t>
+        <w:lastRenderedPageBreak/>
+        <w:t>ADMIN_ID -(INT, NOT NULL, FK referencing to ADMIN(ID),ON DELETE CASCADE</w:t>
+      </w:r>
+      <w:r>
+        <w:tab/>
+      </w:r>
+    </w:p>
+    <w:p>
+      <w:pPr>
+        <w:ind w:firstLine="720"/>
+        <w:jc w:val="both"/>
+        <w:rPr>
+          <w:highlight w:val="white"/>
+        </w:rPr>
+      </w:pPr>
+    </w:p>
+    <w:p>
+      <w:pPr>
+        <w:ind w:firstLine="720"/>
+        <w:jc w:val="both"/>
+        <w:rPr>
+          <w:highlight w:val="white"/>
+        </w:rPr>
+      </w:pPr>
+    </w:p>
+    <w:p>
+      <w:pPr>
+        <w:ind w:firstLine="720"/>
+        <w:jc w:val="both"/>
+        <w:rPr>
+          <w:highlight w:val="white"/>
+        </w:rPr>
+      </w:pPr>
+    </w:p>
+    <w:p>
+      <w:pPr>
+        <w:ind w:firstLine="720"/>
+        <w:jc w:val="both"/>
+        <w:rPr>
+          <w:highlight w:val="white"/>
+          <w:lang w:val="en-US"/>
+        </w:rPr>
+      </w:pPr>
+      <w:r>
+        <w:rPr>
+          <w:highlight w:val="white"/>
+          <w:lang w:val="en-US"/>
+        </w:rPr>
+        <w:t>The client ID’s will contain information from the master token therefore each client will have an identifier being its respective master token. It must be unique as two clients cannot have the same name as they may be issues the same token which is an issue.</w:t>
       </w:r>
     </w:p>
     <w:p>
@@ -2815,7 +2491,7 @@
         <w:pStyle w:val="Heading2"/>
         <w:ind w:left="0" w:firstLine="0"/>
       </w:pPr>
-      <w:bookmarkStart w:name="_hg1hrr4ugq05" w:colFirst="0" w:colLast="0" w:id="11"/>
+      <w:bookmarkStart w:id="11" w:name="_hg1hrr4ugq05" w:colFirst="0" w:colLast="0"/>
       <w:bookmarkEnd w:id="11"/>
       <w:r>
         <w:t>SQL QUERIES</w:t>
@@ -2837,8 +2513,8 @@
       </w:r>
       <w:r>
         <w:rPr>
-          <w:b w:val="1"/>
-          <w:bCs w:val="1"/>
+          <w:b/>
+          <w:bCs/>
           <w:lang w:val="en-US"/>
         </w:rPr>
         <w:t>three</w:t>
@@ -2851,8 +2527,8 @@
       </w:r>
       <w:r>
         <w:rPr>
-          <w:b w:val="1"/>
-          <w:bCs w:val="1"/>
+          <w:b/>
+          <w:bCs/>
           <w:lang w:val="en-US"/>
         </w:rPr>
         <w:t>screenshot</w:t>
@@ -2861,28 +2537,20 @@
         <w:rPr>
           <w:lang w:val="en-US"/>
         </w:rPr>
-        <w:t xml:space="preserve"> of the output, as shown through database management </w:t>
-      </w:r>
-      <w:r>
-        <w:rPr>
-          <w:lang w:val="en-US"/>
-        </w:rPr>
-        <w:t>tool.</w:t>
-      </w:r>
-    </w:p>
-    <w:p>
-      <w:pPr>
-        <w:pStyle w:val="Normal"/>
-        <w:ind w:left="0" w:firstLine="0"/>
-        <w:jc w:val="both"/>
-        <w:rPr>
-          <w:lang w:val="en-US"/>
-        </w:rPr>
-      </w:pPr>
-    </w:p>
-    <w:p>
-      <w:pPr>
-        <w:pStyle w:val="Normal"/>
+        <w:t xml:space="preserve"> of the output, as shown through database management tool.</w:t>
+      </w:r>
+    </w:p>
+    <w:p>
+      <w:pPr>
+        <w:ind w:left="0" w:firstLine="0"/>
+        <w:jc w:val="both"/>
+        <w:rPr>
+          <w:lang w:val="en-US"/>
+        </w:rPr>
+      </w:pPr>
+    </w:p>
+    <w:p>
+      <w:pPr>
         <w:ind w:left="0" w:firstLine="0"/>
         <w:jc w:val="both"/>
         <w:rPr>
@@ -2898,23 +2566,120 @@
     </w:p>
     <w:p>
       <w:pPr>
-        <w:pStyle w:val="Normal"/>
-        <w:ind w:left="0" w:firstLine="0"/>
-        <w:jc w:val="both"/>
-        <w:rPr>
-          <w:lang w:val="en-US"/>
-        </w:rPr>
-      </w:pPr>
-      <w:r>
-        <w:rPr>
-          <w:lang w:val="en-US"/>
-        </w:rPr>
+        <w:ind w:left="0" w:firstLine="0"/>
+        <w:jc w:val="both"/>
+        <w:rPr>
+          <w:lang w:val="en-US"/>
+        </w:rPr>
+      </w:pPr>
+      <w:r>
+        <w:rPr>
+          <w:lang w:val="en-US"/>
+        </w:rPr>
+        <w:drawing>
+          <wp:inline distT="0" distB="0" distL="0" distR="0" wp14:anchorId="3BF43812" wp14:editId="2C072E04">
+            <wp:extent cx="5943600" cy="4466590"/>
+            <wp:effectExtent l="0" t="0" r="0" b="0"/>
+            <wp:docPr id="1028269106" name="Picture 1" descr="A screenshot of a computer&#10;&#10;AI-generated content may be incorrect."/>
+            <wp:cNvGraphicFramePr>
+              <a:graphicFrameLocks xmlns:a="http://schemas.openxmlformats.org/drawingml/2006/main" noChangeAspect="1"/>
+            </wp:cNvGraphicFramePr>
+            <a:graphic xmlns:a="http://schemas.openxmlformats.org/drawingml/2006/main">
+              <a:graphicData uri="http://schemas.openxmlformats.org/drawingml/2006/picture">
+                <pic:pic xmlns:pic="http://schemas.openxmlformats.org/drawingml/2006/picture">
+                  <pic:nvPicPr>
+                    <pic:cNvPr id="1028269106" name="Picture 1" descr="A screenshot of a computer&#10;&#10;AI-generated content may be incorrect."/>
+                    <pic:cNvPicPr/>
+                  </pic:nvPicPr>
+                  <pic:blipFill>
+                    <a:blip r:embed="rId4"/>
+                    <a:stretch>
+                      <a:fillRect/>
+                    </a:stretch>
+                  </pic:blipFill>
+                  <pic:spPr>
+                    <a:xfrm>
+                      <a:off x="0" y="0"/>
+                      <a:ext cx="5943600" cy="4466590"/>
+                    </a:xfrm>
+                    <a:prstGeom prst="rect">
+                      <a:avLst/>
+                    </a:prstGeom>
+                  </pic:spPr>
+                </pic:pic>
+              </a:graphicData>
+            </a:graphic>
+          </wp:inline>
+        </w:drawing>
+      </w:r>
+    </w:p>
+    <w:p>
+      <w:pPr>
+        <w:ind w:left="0" w:firstLine="0"/>
+        <w:jc w:val="both"/>
+        <w:rPr>
+          <w:lang w:val="en-US"/>
+        </w:rPr>
+      </w:pPr>
+      <w:r>
+        <w:rPr>
+          <w:lang w:val="en-US"/>
+        </w:rPr>
+        <w:lastRenderedPageBreak/>
         <w:t>SELECT * FROM ADMIN WHERE ID = 1;</w:t>
       </w:r>
     </w:p>
     <w:p>
       <w:pPr>
-        <w:pStyle w:val="Normal"/>
+        <w:ind w:left="0" w:firstLine="0"/>
+        <w:jc w:val="both"/>
+        <w:rPr>
+          <w:lang w:val="en-US"/>
+        </w:rPr>
+      </w:pPr>
+      <w:r>
+        <w:rPr>
+          <w:lang w:val="en-US"/>
+        </w:rPr>
+        <w:drawing>
+          <wp:inline distT="0" distB="0" distL="0" distR="0" wp14:anchorId="2AFEC376" wp14:editId="50680BB4">
+            <wp:extent cx="2962688" cy="4505954"/>
+            <wp:effectExtent l="0" t="0" r="0" b="9525"/>
+            <wp:docPr id="170980628" name="Picture 1" descr="A white rectangular object with a black line&#10;&#10;AI-generated content may be incorrect."/>
+            <wp:cNvGraphicFramePr>
+              <a:graphicFrameLocks xmlns:a="http://schemas.openxmlformats.org/drawingml/2006/main" noChangeAspect="1"/>
+            </wp:cNvGraphicFramePr>
+            <a:graphic xmlns:a="http://schemas.openxmlformats.org/drawingml/2006/main">
+              <a:graphicData uri="http://schemas.openxmlformats.org/drawingml/2006/picture">
+                <pic:pic xmlns:pic="http://schemas.openxmlformats.org/drawingml/2006/picture">
+                  <pic:nvPicPr>
+                    <pic:cNvPr id="170980628" name="Picture 1" descr="A white rectangular object with a black line&#10;&#10;AI-generated content may be incorrect."/>
+                    <pic:cNvPicPr/>
+                  </pic:nvPicPr>
+                  <pic:blipFill>
+                    <a:blip r:embed="rId5"/>
+                    <a:stretch>
+                      <a:fillRect/>
+                    </a:stretch>
+                  </pic:blipFill>
+                  <pic:spPr>
+                    <a:xfrm>
+                      <a:off x="0" y="0"/>
+                      <a:ext cx="2962688" cy="4505954"/>
+                    </a:xfrm>
+                    <a:prstGeom prst="rect">
+                      <a:avLst/>
+                    </a:prstGeom>
+                  </pic:spPr>
+                </pic:pic>
+              </a:graphicData>
+            </a:graphic>
+          </wp:inline>
+        </w:drawing>
+      </w:r>
+    </w:p>
+    <w:p>
+      <w:pPr>
         <w:ind w:left="0" w:firstLine="0"/>
         <w:jc w:val="both"/>
         <w:rPr>
@@ -2936,15 +2701,174 @@
           <w:lang w:val="en-US"/>
         </w:rPr>
       </w:pPr>
+      <w:r>
+        <w:rPr>
+          <w:lang w:val="en-US"/>
+        </w:rPr>
+        <w:lastRenderedPageBreak/>
+        <w:drawing>
+          <wp:inline distT="0" distB="0" distL="0" distR="0" wp14:anchorId="152C40FF" wp14:editId="1835F618">
+            <wp:extent cx="5515745" cy="4867954"/>
+            <wp:effectExtent l="0" t="0" r="8890" b="8890"/>
+            <wp:docPr id="1923959205" name="Picture 1" descr="A screenshot of a computer&#10;&#10;AI-generated content may be incorrect."/>
+            <wp:cNvGraphicFramePr>
+              <a:graphicFrameLocks xmlns:a="http://schemas.openxmlformats.org/drawingml/2006/main" noChangeAspect="1"/>
+            </wp:cNvGraphicFramePr>
+            <a:graphic xmlns:a="http://schemas.openxmlformats.org/drawingml/2006/main">
+              <a:graphicData uri="http://schemas.openxmlformats.org/drawingml/2006/picture">
+                <pic:pic xmlns:pic="http://schemas.openxmlformats.org/drawingml/2006/picture">
+                  <pic:nvPicPr>
+                    <pic:cNvPr id="1923959205" name="Picture 1" descr="A screenshot of a computer&#10;&#10;AI-generated content may be incorrect."/>
+                    <pic:cNvPicPr/>
+                  </pic:nvPicPr>
+                  <pic:blipFill>
+                    <a:blip r:embed="rId6"/>
+                    <a:stretch>
+                      <a:fillRect/>
+                    </a:stretch>
+                  </pic:blipFill>
+                  <pic:spPr>
+                    <a:xfrm>
+                      <a:off x="0" y="0"/>
+                      <a:ext cx="5515745" cy="4867954"/>
+                    </a:xfrm>
+                    <a:prstGeom prst="rect">
+                      <a:avLst/>
+                    </a:prstGeom>
+                  </pic:spPr>
+                </pic:pic>
+              </a:graphicData>
+            </a:graphic>
+          </wp:inline>
+        </w:drawing>
+      </w:r>
+    </w:p>
+    <w:p>
+      <w:pPr>
+        <w:ind w:left="0" w:firstLine="0"/>
+        <w:jc w:val="both"/>
+        <w:rPr>
+          <w:lang w:val="en-US"/>
+        </w:rPr>
+      </w:pPr>
+    </w:p>
+    <w:p>
+      <w:pPr>
+        <w:ind w:left="0" w:firstLine="0"/>
+        <w:jc w:val="both"/>
+        <w:rPr>
+          <w:lang w:val="en-US"/>
+        </w:rPr>
+      </w:pPr>
+    </w:p>
+    <w:p>
+      <w:pPr>
+        <w:ind w:left="0" w:firstLine="0"/>
+        <w:jc w:val="both"/>
+        <w:rPr>
+          <w:lang w:val="en-US"/>
+        </w:rPr>
+      </w:pPr>
+    </w:p>
+    <w:p>
+      <w:pPr>
+        <w:ind w:left="0" w:firstLine="0"/>
+        <w:jc w:val="both"/>
+        <w:rPr>
+          <w:lang w:val="en-US"/>
+        </w:rPr>
+      </w:pPr>
+    </w:p>
+    <w:p>
+      <w:pPr>
+        <w:ind w:left="0" w:firstLine="0"/>
+        <w:jc w:val="both"/>
+        <w:rPr>
+          <w:lang w:val="en-US"/>
+        </w:rPr>
+      </w:pPr>
+    </w:p>
+    <w:p>
+      <w:pPr>
+        <w:ind w:left="0" w:firstLine="0"/>
+        <w:jc w:val="both"/>
+        <w:rPr>
+          <w:lang w:val="en-US"/>
+        </w:rPr>
+      </w:pPr>
+    </w:p>
+    <w:p>
+      <w:pPr>
+        <w:ind w:left="0" w:firstLine="0"/>
+        <w:jc w:val="both"/>
+        <w:rPr>
+          <w:lang w:val="en-US"/>
+        </w:rPr>
+      </w:pPr>
+    </w:p>
+    <w:p>
+      <w:pPr>
+        <w:ind w:left="0" w:firstLine="0"/>
+        <w:jc w:val="both"/>
+        <w:rPr>
+          <w:lang w:val="en-US"/>
+        </w:rPr>
+      </w:pPr>
+    </w:p>
+    <w:p>
+      <w:pPr>
+        <w:ind w:left="0" w:firstLine="0"/>
+        <w:jc w:val="both"/>
+        <w:rPr>
+          <w:lang w:val="en-US"/>
+        </w:rPr>
+      </w:pPr>
+    </w:p>
+    <w:p>
+      <w:pPr>
+        <w:ind w:left="0" w:firstLine="0"/>
+        <w:jc w:val="both"/>
+        <w:rPr>
+          <w:lang w:val="en-US"/>
+        </w:rPr>
+      </w:pPr>
+    </w:p>
+    <w:p>
+      <w:pPr>
+        <w:ind w:left="0" w:firstLine="0"/>
+        <w:jc w:val="both"/>
+        <w:rPr>
+          <w:lang w:val="en-US"/>
+        </w:rPr>
+      </w:pPr>
+    </w:p>
+    <w:p>
+      <w:pPr>
+        <w:ind w:left="0" w:firstLine="0"/>
+        <w:jc w:val="both"/>
+        <w:rPr>
+          <w:lang w:val="en-US"/>
+        </w:rPr>
+      </w:pPr>
+    </w:p>
+    <w:p>
+      <w:pPr>
+        <w:ind w:left="0" w:firstLine="0"/>
+        <w:jc w:val="both"/>
+        <w:rPr>
+          <w:lang w:val="en-US"/>
+        </w:rPr>
+      </w:pPr>
     </w:p>
     <w:p>
       <w:pPr>
         <w:pStyle w:val="Title"/>
         <w:ind w:left="0" w:firstLine="0"/>
       </w:pPr>
-      <w:bookmarkStart w:name="_f7lb7l8em74e" w:colFirst="0" w:colLast="0" w:id="12"/>
+      <w:bookmarkStart w:id="12" w:name="_f7lb7l8em74e" w:colFirst="0" w:colLast="0"/>
       <w:bookmarkEnd w:id="12"/>
       <w:r>
+        <w:lastRenderedPageBreak/>
         <w:t>Sprint 2</w:t>
       </w:r>
     </w:p>
@@ -2953,7 +2877,7 @@
         <w:pStyle w:val="Heading2"/>
         <w:ind w:left="0" w:firstLine="0"/>
       </w:pPr>
-      <w:bookmarkStart w:name="_5djdipsed9u1" w:colFirst="0" w:colLast="0" w:id="13"/>
+      <w:bookmarkStart w:id="13" w:name="_5djdipsed9u1" w:colFirst="0" w:colLast="0"/>
       <w:bookmarkEnd w:id="13"/>
       <w:r>
         <w:t>REQUIREMENTS</w:t>
@@ -2968,19 +2892,7 @@
         <w:rPr>
           <w:lang w:val="en-US"/>
         </w:rPr>
-        <w:t xml:space="preserve">Refine the user stories that you made in </w:t>
-      </w:r>
-      <w:r>
-        <w:rPr>
-          <w:lang w:val="en-US"/>
-        </w:rPr>
-        <w:t xml:space="preserve">previous</w:t>
-      </w:r>
-      <w:r>
-        <w:rPr>
-          <w:lang w:val="en-US"/>
-        </w:rPr>
-        <w:t xml:space="preserve"> sprint. </w:t>
+        <w:t xml:space="preserve">Refine the user stories that you made in previous sprint. </w:t>
       </w:r>
       <w:r>
         <w:rPr>
@@ -3006,14 +2918,7 @@
           <w:shd w:val="clear" w:color="auto" w:fill="FF9900"/>
           <w:lang w:val="en-US"/>
         </w:rPr>
-        <w:t xml:space="preserve">Highlight the updated/new stories chosen for Sprint 2 in </w:t>
-      </w:r>
-      <w:r>
-        <w:rPr>
-          <w:shd w:val="clear" w:color="auto" w:fill="FF9900"/>
-          <w:lang w:val="en-US"/>
-        </w:rPr>
-        <w:t>a different color</w:t>
+        <w:t>Highlight the updated/new stories chosen for Sprint 2 in a different color</w:t>
       </w:r>
       <w:r>
         <w:rPr>
@@ -3023,8 +2928,8 @@
       </w:r>
       <w:r>
         <w:rPr>
-          <w:i w:val="1"/>
-          <w:iCs w:val="1"/>
+          <w:i/>
+          <w:iCs/>
           <w:color w:val="0000FF"/>
           <w:lang w:val="en-US"/>
         </w:rPr>
@@ -3032,8 +2937,8 @@
       </w:r>
       <w:r>
         <w:rPr>
-          <w:i w:val="1"/>
-          <w:iCs w:val="1"/>
+          <w:i/>
+          <w:iCs/>
           <w:lang w:val="en-US"/>
         </w:rPr>
         <w:t>.</w:t>
@@ -3060,12 +2965,12 @@
         <w:tblW w:w="8640" w:type="dxa"/>
         <w:tblInd w:w="820" w:type="dxa"/>
         <w:tblBorders>
-          <w:top w:val="single" w:color="000000" w:sz="8" w:space="0"/>
-          <w:left w:val="single" w:color="000000" w:sz="8" w:space="0"/>
-          <w:bottom w:val="single" w:color="000000" w:sz="8" w:space="0"/>
-          <w:right w:val="single" w:color="000000" w:sz="8" w:space="0"/>
-          <w:insideH w:val="single" w:color="000000" w:sz="8" w:space="0"/>
-          <w:insideV w:val="single" w:color="000000" w:sz="8" w:space="0"/>
+          <w:top w:val="single" w:sz="8" w:space="0" w:color="000000"/>
+          <w:left w:val="single" w:sz="8" w:space="0" w:color="000000"/>
+          <w:bottom w:val="single" w:sz="8" w:space="0" w:color="000000"/>
+          <w:right w:val="single" w:sz="8" w:space="0" w:color="000000"/>
+          <w:insideH w:val="single" w:sz="8" w:space="0" w:color="000000"/>
+          <w:insideV w:val="single" w:sz="8" w:space="0" w:color="000000"/>
         </w:tblBorders>
         <w:tblLayout w:type="fixed"/>
         <w:tblLook w:val="0600" w:firstRow="0" w:lastRow="0" w:firstColumn="0" w:lastColumn="0" w:noHBand="1" w:noVBand="1"/>
@@ -3258,7 +3163,7 @@
         <w:pStyle w:val="Heading2"/>
         <w:ind w:left="0" w:firstLine="0"/>
       </w:pPr>
-      <w:bookmarkStart w:name="_8fnr78fsooed" w:colFirst="0" w:colLast="0" w:id="14"/>
+      <w:bookmarkStart w:id="14" w:name="_8fnr78fsooed" w:colFirst="0" w:colLast="0"/>
       <w:bookmarkEnd w:id="14"/>
       <w:r>
         <w:t>CONCEPTUAL DESIGN</w:t>
@@ -3314,8 +3219,8 @@
         <w:ind w:firstLine="720"/>
         <w:jc w:val="both"/>
         <w:rPr>
-          <w:b w:val="1"/>
-          <w:bCs w:val="1"/>
+          <w:b/>
+          <w:bCs/>
           <w:highlight w:val="white"/>
           <w:lang w:val="en-US"/>
         </w:rPr>
@@ -3380,11 +3285,6 @@
           <w:highlight w:val="white"/>
         </w:rPr>
         <w:tab/>
-      </w:r>
-      <w:r>
-        <w:rPr>
-          <w:highlight w:val="white"/>
-        </w:rPr>
         <w:t>part_1</w:t>
       </w:r>
     </w:p>
@@ -3407,11 +3307,6 @@
           <w:highlight w:val="white"/>
         </w:rPr>
         <w:tab/>
-      </w:r>
-      <w:r>
-        <w:rPr>
-          <w:highlight w:val="white"/>
-        </w:rPr>
         <w:t>part_2</w:t>
       </w:r>
     </w:p>
@@ -3452,8 +3347,8 @@
         <w:ind w:firstLine="720"/>
         <w:jc w:val="both"/>
         <w:rPr>
-          <w:b w:val="1"/>
-          <w:bCs w:val="1"/>
+          <w:b/>
+          <w:bCs/>
           <w:highlight w:val="white"/>
           <w:lang w:val="en-US"/>
         </w:rPr>
@@ -3602,11 +3497,6 @@
           <w:highlight w:val="white"/>
         </w:rPr>
         <w:tab/>
-      </w:r>
-      <w:r>
-        <w:rPr>
-          <w:highlight w:val="white"/>
-        </w:rPr>
         <w:t>Entity1 has &lt;partial/total&gt; participation</w:t>
       </w:r>
     </w:p>
@@ -3620,11 +3510,6 @@
           <w:highlight w:val="white"/>
         </w:rPr>
         <w:tab/>
-      </w:r>
-      <w:r>
-        <w:rPr>
-          <w:highlight w:val="white"/>
-        </w:rPr>
         <w:t>Entity2 has &lt;partial/total&gt; participation</w:t>
       </w:r>
     </w:p>
@@ -3633,9 +3518,10 @@
         <w:pStyle w:val="Heading2"/>
         <w:ind w:left="0" w:firstLine="0"/>
       </w:pPr>
-      <w:bookmarkStart w:name="_6xf3zs2qcl1o" w:colFirst="0" w:colLast="0" w:id="15"/>
+      <w:bookmarkStart w:id="15" w:name="_6xf3zs2qcl1o" w:colFirst="0" w:colLast="0"/>
       <w:bookmarkEnd w:id="15"/>
       <w:r>
+        <w:lastRenderedPageBreak/>
         <w:t>LOGICAL DESIGN WITH NORMAL FORM IDENTIFICATION</w:t>
       </w:r>
     </w:p>
@@ -3687,8 +3573,8 @@
         <w:ind w:firstLine="720"/>
         <w:jc w:val="both"/>
         <w:rPr>
-          <w:b w:val="1"/>
-          <w:bCs w:val="1"/>
+          <w:b/>
+          <w:bCs/>
           <w:highlight w:val="white"/>
           <w:lang w:val="en-US"/>
         </w:rPr>
@@ -3719,43 +3605,253 @@
           <w:u w:val="single"/>
         </w:rPr>
         <w:tab/>
-      </w:r>
-      <w:r>
+        <w:t>pk_1</w:t>
+      </w:r>
+    </w:p>
+    <w:p>
+      <w:pPr>
+        <w:ind w:firstLine="1440"/>
+        <w:jc w:val="both"/>
+        <w:rPr>
+          <w:highlight w:val="white"/>
+        </w:rPr>
+      </w:pPr>
+      <w:r>
+        <w:rPr>
+          <w:highlight w:val="white"/>
+        </w:rPr>
+        <w:t>column_1a</w:t>
+      </w:r>
+    </w:p>
+    <w:p>
+      <w:pPr>
+        <w:ind w:firstLine="1440"/>
+        <w:jc w:val="both"/>
+        <w:rPr>
+          <w:highlight w:val="white"/>
+        </w:rPr>
+      </w:pPr>
+      <w:r>
+        <w:rPr>
+          <w:highlight w:val="white"/>
+        </w:rPr>
+        <w:t>column_1b</w:t>
+      </w:r>
+    </w:p>
+    <w:p>
+      <w:pPr>
+        <w:ind w:firstLine="720"/>
+        <w:jc w:val="both"/>
+        <w:rPr>
+          <w:highlight w:val="white"/>
+        </w:rPr>
+      </w:pPr>
+    </w:p>
+    <w:p>
+      <w:pPr>
+        <w:ind w:firstLine="720"/>
+        <w:jc w:val="both"/>
+        <w:rPr>
+          <w:i/>
+          <w:highlight w:val="white"/>
+        </w:rPr>
+      </w:pPr>
+      <w:r>
+        <w:rPr>
+          <w:i/>
+          <w:highlight w:val="white"/>
+        </w:rPr>
+        <w:t>Justification of primary key (if needed)</w:t>
+      </w:r>
+    </w:p>
+    <w:p>
+      <w:pPr>
+        <w:ind w:firstLine="720"/>
+        <w:jc w:val="both"/>
+        <w:rPr>
+          <w:i/>
+          <w:highlight w:val="white"/>
+        </w:rPr>
+      </w:pPr>
+    </w:p>
+    <w:p>
+      <w:pPr>
+        <w:ind w:firstLine="720"/>
+        <w:jc w:val="both"/>
+        <w:rPr>
+          <w:color w:val="0000FF"/>
+        </w:rPr>
+      </w:pPr>
+      <w:r>
+        <w:rPr>
+          <w:color w:val="0000FF"/>
+        </w:rPr>
+        <w:t>Highest normalization level: &lt;1NF/2NF/3NF/</w:t>
+      </w:r>
+      <w:r>
+        <w:rPr>
+          <w:color w:val="0000FF"/>
+        </w:rPr>
+        <w:t>BCNF</w:t>
+      </w:r>
+      <w:r>
+        <w:rPr>
+          <w:color w:val="0000FF"/>
+        </w:rPr>
+        <w:t>&gt;</w:t>
+      </w:r>
+    </w:p>
+    <w:p>
+      <w:pPr>
+        <w:ind w:firstLine="720"/>
+        <w:jc w:val="both"/>
+        <w:rPr>
+          <w:color w:val="0000FF"/>
+        </w:rPr>
+      </w:pPr>
+      <w:r>
+        <w:rPr>
+          <w:color w:val="0000FF"/>
+        </w:rPr>
+        <w:t xml:space="preserve">Justification (if below </w:t>
+      </w:r>
+      <w:r>
+        <w:rPr>
+          <w:color w:val="0000FF"/>
+        </w:rPr>
+        <w:t>BCNF</w:t>
+      </w:r>
+      <w:r>
+        <w:rPr>
+          <w:color w:val="0000FF"/>
+        </w:rPr>
+        <w:t xml:space="preserve">): </w:t>
+      </w:r>
+    </w:p>
+    <w:p>
+      <w:pPr>
+        <w:ind w:left="0" w:firstLine="0"/>
+      </w:pPr>
+    </w:p>
+    <w:p>
+      <w:pPr>
+        <w:ind w:left="0" w:firstLine="0"/>
+        <w:rPr>
+          <w:b/>
+          <w:highlight w:val="white"/>
+        </w:rPr>
+      </w:pPr>
+      <w:r>
+        <w:tab/>
+      </w:r>
+      <w:r>
+        <w:rPr>
+          <w:highlight w:val="white"/>
+        </w:rPr>
+        <w:t xml:space="preserve">Table: </w:t>
+      </w:r>
+      <w:r>
+        <w:rPr>
+          <w:b/>
+          <w:highlight w:val="white"/>
+        </w:rPr>
+        <w:t>Table2</w:t>
+      </w:r>
+    </w:p>
+    <w:p>
+      <w:pPr>
+        <w:ind w:firstLine="720"/>
+        <w:jc w:val="both"/>
+        <w:rPr>
+          <w:b/>
+          <w:bCs/>
+          <w:highlight w:val="white"/>
+          <w:lang w:val="en-US"/>
+        </w:rPr>
+      </w:pPr>
+      <w:r>
+        <w:rPr>
+          <w:highlight w:val="white"/>
+          <w:lang w:val="en-US"/>
+        </w:rPr>
+        <w:t>Columns:</w:t>
+      </w:r>
+      <w:r>
+        <w:tab/>
+      </w:r>
+    </w:p>
+    <w:p>
+      <w:pPr>
+        <w:ind w:firstLine="720"/>
+        <w:jc w:val="both"/>
         <w:rPr>
           <w:highlight w:val="white"/>
           <w:u w:val="single"/>
         </w:rPr>
+      </w:pPr>
+      <w:r>
+        <w:rPr>
+          <w:highlight w:val="white"/>
+          <w:u w:val="single"/>
+        </w:rPr>
+        <w:tab/>
+        <w:t>pk_2</w:t>
+      </w:r>
+    </w:p>
+    <w:p>
+      <w:pPr>
+        <w:ind w:firstLine="1440"/>
+        <w:jc w:val="both"/>
+        <w:rPr>
+          <w:highlight w:val="white"/>
+        </w:rPr>
+      </w:pPr>
+      <w:r>
+        <w:rPr>
+          <w:highlight w:val="white"/>
+        </w:rPr>
+        <w:t>column_2a</w:t>
+      </w:r>
+    </w:p>
+    <w:p>
+      <w:pPr>
+        <w:ind w:firstLine="1440"/>
+        <w:jc w:val="both"/>
+        <w:rPr>
+          <w:highlight w:val="white"/>
+        </w:rPr>
+      </w:pPr>
+      <w:r>
+        <w:rPr>
+          <w:highlight w:val="white"/>
+        </w:rPr>
+        <w:t xml:space="preserve">column_2b [foreign key; references </w:t>
+      </w:r>
+      <w:r>
+        <w:rPr>
+          <w:b/>
+          <w:highlight w:val="white"/>
+        </w:rPr>
         <w:t>pk_1</w:t>
       </w:r>
-    </w:p>
-    <w:p>
-      <w:pPr>
-        <w:ind w:firstLine="1440"/>
-        <w:jc w:val="both"/>
-        <w:rPr>
-          <w:highlight w:val="white"/>
-        </w:rPr>
-      </w:pPr>
-      <w:r>
-        <w:rPr>
-          <w:highlight w:val="white"/>
-        </w:rPr>
-        <w:t>column_1a</w:t>
-      </w:r>
-    </w:p>
-    <w:p>
-      <w:pPr>
-        <w:ind w:firstLine="1440"/>
-        <w:jc w:val="both"/>
-        <w:rPr>
-          <w:highlight w:val="white"/>
-        </w:rPr>
-      </w:pPr>
-      <w:r>
-        <w:rPr>
-          <w:highlight w:val="white"/>
-        </w:rPr>
-        <w:t>column_1b</w:t>
+      <w:r>
+        <w:rPr>
+          <w:highlight w:val="white"/>
+        </w:rPr>
+        <w:t xml:space="preserve"> of </w:t>
+      </w:r>
+      <w:r>
+        <w:rPr>
+          <w:b/>
+          <w:highlight w:val="white"/>
+        </w:rPr>
+        <w:t>Table1</w:t>
+      </w:r>
+      <w:r>
+        <w:rPr>
+          <w:highlight w:val="white"/>
+        </w:rPr>
+        <w:t>]</w:t>
       </w:r>
     </w:p>
     <w:p>
@@ -3789,501 +3885,243 @@
         <w:ind w:firstLine="720"/>
         <w:jc w:val="both"/>
         <w:rPr>
+          <w:color w:val="0000FF"/>
+        </w:rPr>
+      </w:pPr>
+    </w:p>
+    <w:p>
+      <w:pPr>
+        <w:ind w:firstLine="720"/>
+        <w:jc w:val="both"/>
+        <w:rPr>
+          <w:color w:val="0000FF"/>
+        </w:rPr>
+      </w:pPr>
+      <w:r>
+        <w:rPr>
+          <w:color w:val="0000FF"/>
+        </w:rPr>
+        <w:t>Highest normalization level: &lt;1NF/2NF/3NF/</w:t>
+      </w:r>
+      <w:r>
+        <w:rPr>
+          <w:color w:val="0000FF"/>
+        </w:rPr>
+        <w:t>BCNF</w:t>
+      </w:r>
+      <w:r>
+        <w:rPr>
+          <w:color w:val="0000FF"/>
+        </w:rPr>
+        <w:t>&gt;</w:t>
+      </w:r>
+    </w:p>
+    <w:p>
+      <w:pPr>
+        <w:ind w:firstLine="720"/>
+        <w:jc w:val="both"/>
+        <w:rPr>
+          <w:color w:val="0000FF"/>
+        </w:rPr>
+      </w:pPr>
+      <w:r>
+        <w:rPr>
+          <w:color w:val="0000FF"/>
+        </w:rPr>
+        <w:t xml:space="preserve">Justification (if below </w:t>
+      </w:r>
+      <w:r>
+        <w:rPr>
+          <w:color w:val="0000FF"/>
+        </w:rPr>
+        <w:t>BCNF</w:t>
+      </w:r>
+      <w:r>
+        <w:rPr>
+          <w:color w:val="0000FF"/>
+        </w:rPr>
+        <w:t xml:space="preserve">): </w:t>
+      </w:r>
+    </w:p>
+    <w:p>
+      <w:pPr>
+        <w:ind w:left="0" w:firstLine="0"/>
+        <w:jc w:val="both"/>
+        <w:rPr>
+          <w:color w:val="0000FF"/>
+        </w:rPr>
+      </w:pPr>
+    </w:p>
+    <w:p>
+      <w:pPr>
+        <w:pStyle w:val="Heading2"/>
+        <w:ind w:left="0" w:firstLine="0"/>
+      </w:pPr>
+      <w:bookmarkStart w:id="16" w:name="_47urhg3a6q3" w:colFirst="0" w:colLast="0"/>
+      <w:bookmarkEnd w:id="16"/>
+      <w:r>
+        <w:t>SQL QUERIES</w:t>
+      </w:r>
+    </w:p>
+    <w:p>
+      <w:pPr>
+        <w:ind w:left="0" w:firstLine="0"/>
+        <w:jc w:val="both"/>
+        <w:rPr>
+          <w:lang w:val="en-US"/>
+        </w:rPr>
+      </w:pPr>
+      <w:r>
+        <w:rPr>
+          <w:lang w:val="en-US"/>
+        </w:rPr>
+        <w:t>Refine</w:t>
+      </w:r>
+      <w:r>
+        <w:rPr>
+          <w:lang w:val="en-US"/>
+        </w:rPr>
+        <w:t xml:space="preserve"> your SQL queries that you designed in the previous sprint if in need. </w:t>
+      </w:r>
+      <w:r>
+        <w:rPr>
+          <w:lang w:val="en-US"/>
+        </w:rPr>
+        <w:t xml:space="preserve">List at least </w:t>
+      </w:r>
+      <w:r>
+        <w:rPr>
+          <w:b/>
+          <w:bCs/>
+          <w:lang w:val="en-US"/>
+        </w:rPr>
+        <w:t>three</w:t>
+      </w:r>
+      <w:r>
+        <w:rPr>
+          <w:lang w:val="en-US"/>
+        </w:rPr>
+        <w:t xml:space="preserve"> SQL queries that perform data retrievals relevant to the features chosen in the current sprint. For each query, paste a </w:t>
+      </w:r>
+      <w:r>
+        <w:rPr>
+          <w:b/>
+          <w:bCs/>
+          <w:lang w:val="en-US"/>
+        </w:rPr>
+        <w:t>screenshot</w:t>
+      </w:r>
+      <w:r>
+        <w:rPr>
+          <w:lang w:val="en-US"/>
+        </w:rPr>
+        <w:t xml:space="preserve"> of the output, as shown through your user interface.</w:t>
+      </w:r>
+      <w:r>
+        <w:rPr>
+          <w:lang w:val="en-US"/>
+        </w:rPr>
+        <w:t xml:space="preserve">  </w:t>
+      </w:r>
+      <w:r>
+        <w:rPr>
+          <w:lang w:val="en-US"/>
+        </w:rPr>
+        <w:br w:type="page"/>
+      </w:r>
+    </w:p>
+    <w:p>
+      <w:pPr>
+        <w:pStyle w:val="Title"/>
+        <w:ind w:left="0" w:firstLine="0"/>
+      </w:pPr>
+      <w:bookmarkStart w:id="17" w:name="_opv5kw17vp1v" w:colFirst="0" w:colLast="0"/>
+      <w:bookmarkEnd w:id="17"/>
+      <w:r>
+        <w:lastRenderedPageBreak/>
+        <w:t>Sprint 3</w:t>
+      </w:r>
+    </w:p>
+    <w:p>
+      <w:pPr>
+        <w:pStyle w:val="Heading2"/>
+        <w:ind w:left="0" w:firstLine="0"/>
+      </w:pPr>
+      <w:bookmarkStart w:id="18" w:name="_hjw6agc6htzy" w:colFirst="0" w:colLast="0"/>
+      <w:bookmarkEnd w:id="18"/>
+      <w:r>
+        <w:t>REQUIREMENTS</w:t>
+      </w:r>
+    </w:p>
+    <w:p>
+      <w:pPr>
+        <w:ind w:left="0" w:firstLine="0"/>
+        <w:jc w:val="both"/>
+      </w:pPr>
+      <w:r>
+        <w:rPr>
+          <w:lang w:val="en-US"/>
+        </w:rPr>
+        <w:t xml:space="preserve">Refine the user stories that you made in previous sprint. </w:t>
+      </w:r>
+      <w:r>
+        <w:rPr>
+          <w:lang w:val="en-US"/>
+        </w:rPr>
+        <w:t xml:space="preserve">List your updated user stories in decreasing order of priority. </w:t>
+      </w:r>
+      <w:r>
+        <w:rPr>
+          <w:highlight w:val="yellow"/>
+          <w:lang w:val="en-US"/>
+        </w:rPr>
+        <w:t>Highlight the stories that were completed in Sprint 1 in one color</w:t>
+      </w:r>
+      <w:r>
+        <w:rPr>
+          <w:lang w:val="en-US"/>
+        </w:rPr>
+        <w:t xml:space="preserve">. </w:t>
+      </w:r>
+      <w:r>
+        <w:rPr>
+          <w:shd w:val="clear" w:color="auto" w:fill="FF9900"/>
+          <w:lang w:val="en-US"/>
+        </w:rPr>
+        <w:t>Highlight the stories that were completed in Sprint 2 in a different color</w:t>
+      </w:r>
+      <w:r>
+        <w:rPr>
+          <w:lang w:val="en-US"/>
+        </w:rPr>
+        <w:t xml:space="preserve">. </w:t>
+      </w:r>
+      <w:r>
+        <w:rPr>
+          <w:highlight w:val="green"/>
+          <w:lang w:val="en-US"/>
+        </w:rPr>
+        <w:t>Highlight the updated/new stories chosen for Sprint 3, if any, in a third color</w:t>
+      </w:r>
+      <w:r>
+        <w:rPr>
+          <w:lang w:val="en-US"/>
+        </w:rPr>
+        <w:t xml:space="preserve">. </w:t>
+      </w:r>
+      <w:r>
+        <w:rPr>
           <w:i/>
-          <w:highlight w:val="white"/>
-        </w:rPr>
-      </w:pPr>
-    </w:p>
-    <w:p>
-      <w:pPr>
-        <w:ind w:firstLine="720"/>
-        <w:jc w:val="both"/>
-        <w:rPr>
+          <w:iCs/>
           <w:color w:val="0000FF"/>
-        </w:rPr>
-      </w:pPr>
-      <w:r>
-        <w:rPr>
-          <w:color w:val="0000FF"/>
-        </w:rPr>
-        <w:t>Highest normalization level: &lt;1NF/2NF/3NF/</w:t>
-      </w:r>
-      <w:r>
-        <w:rPr>
-          <w:color w:val="0000FF"/>
-        </w:rPr>
-        <w:t>BCNF</w:t>
-      </w:r>
-      <w:r>
-        <w:rPr>
-          <w:color w:val="0000FF"/>
-        </w:rPr>
-        <w:t>&gt;</w:t>
-      </w:r>
-    </w:p>
-    <w:p>
-      <w:pPr>
-        <w:ind w:firstLine="720"/>
-        <w:jc w:val="both"/>
-        <w:rPr>
-          <w:color w:val="0000FF"/>
-        </w:rPr>
-      </w:pPr>
-      <w:r>
-        <w:rPr>
-          <w:color w:val="0000FF"/>
-        </w:rPr>
-        <w:t xml:space="preserve">Justification (if below </w:t>
-      </w:r>
-      <w:r>
-        <w:rPr>
-          <w:color w:val="0000FF"/>
-        </w:rPr>
-        <w:t>BCNF</w:t>
-      </w:r>
-      <w:r>
-        <w:rPr>
-          <w:color w:val="0000FF"/>
-        </w:rPr>
-        <w:t xml:space="preserve">): </w:t>
-      </w:r>
-    </w:p>
-    <w:p>
-      <w:pPr>
-        <w:ind w:left="0" w:firstLine="0"/>
-      </w:pPr>
-    </w:p>
-    <w:p>
-      <w:pPr>
-        <w:ind w:left="0" w:firstLine="0"/>
-        <w:rPr>
-          <w:b/>
-          <w:highlight w:val="white"/>
-        </w:rPr>
-      </w:pPr>
-      <w:r>
-        <w:tab/>
-      </w:r>
-      <w:r>
-        <w:rPr>
-          <w:highlight w:val="white"/>
-        </w:rPr>
-        <w:t xml:space="preserve">Table: </w:t>
-      </w:r>
-      <w:r>
-        <w:rPr>
-          <w:b/>
-          <w:highlight w:val="white"/>
-        </w:rPr>
-        <w:t>Table2</w:t>
-      </w:r>
-    </w:p>
-    <w:p>
-      <w:pPr>
-        <w:ind w:firstLine="720"/>
-        <w:jc w:val="both"/>
-        <w:rPr>
-          <w:b w:val="1"/>
-          <w:bCs w:val="1"/>
-          <w:highlight w:val="white"/>
-          <w:lang w:val="en-US"/>
-        </w:rPr>
-      </w:pPr>
-      <w:r>
-        <w:rPr>
-          <w:highlight w:val="white"/>
-          <w:lang w:val="en-US"/>
-        </w:rPr>
-        <w:t>Columns:</w:t>
-      </w:r>
-      <w:r>
-        <w:tab/>
-      </w:r>
-    </w:p>
-    <w:p>
-      <w:pPr>
-        <w:ind w:firstLine="720"/>
-        <w:jc w:val="both"/>
-        <w:rPr>
-          <w:highlight w:val="white"/>
-          <w:u w:val="single"/>
-        </w:rPr>
-      </w:pPr>
-      <w:r>
-        <w:rPr>
-          <w:highlight w:val="white"/>
-          <w:u w:val="single"/>
-        </w:rPr>
-        <w:tab/>
-      </w:r>
-      <w:r>
-        <w:rPr>
-          <w:highlight w:val="white"/>
-          <w:u w:val="single"/>
-        </w:rPr>
-        <w:t>pk_2</w:t>
-      </w:r>
-    </w:p>
-    <w:p>
-      <w:pPr>
-        <w:ind w:firstLine="1440"/>
-        <w:jc w:val="both"/>
-        <w:rPr>
-          <w:highlight w:val="white"/>
-        </w:rPr>
-      </w:pPr>
-      <w:r>
-        <w:rPr>
-          <w:highlight w:val="white"/>
-        </w:rPr>
-        <w:t>column_2a</w:t>
-      </w:r>
-    </w:p>
-    <w:p>
-      <w:pPr>
-        <w:ind w:firstLine="1440"/>
-        <w:jc w:val="both"/>
-        <w:rPr>
-          <w:highlight w:val="white"/>
-        </w:rPr>
-      </w:pPr>
-      <w:r>
-        <w:rPr>
-          <w:highlight w:val="white"/>
-        </w:rPr>
-        <w:t xml:space="preserve">column_2b [foreign key; references </w:t>
-      </w:r>
-      <w:r>
-        <w:rPr>
-          <w:b/>
-          <w:highlight w:val="white"/>
-        </w:rPr>
-        <w:t>pk_1</w:t>
-      </w:r>
-      <w:r>
-        <w:rPr>
-          <w:highlight w:val="white"/>
-        </w:rPr>
-        <w:t xml:space="preserve"> of </w:t>
-      </w:r>
-      <w:r>
-        <w:rPr>
-          <w:b/>
-          <w:highlight w:val="white"/>
-        </w:rPr>
-        <w:t>Table1</w:t>
-      </w:r>
-      <w:r>
-        <w:rPr>
-          <w:highlight w:val="white"/>
-        </w:rPr>
-        <w:t>]</w:t>
-      </w:r>
-    </w:p>
-    <w:p>
-      <w:pPr>
-        <w:ind w:firstLine="720"/>
-        <w:jc w:val="both"/>
-        <w:rPr>
-          <w:highlight w:val="white"/>
-        </w:rPr>
-      </w:pPr>
-    </w:p>
-    <w:p>
-      <w:pPr>
-        <w:ind w:firstLine="720"/>
-        <w:jc w:val="both"/>
+          <w:lang w:val="en-US"/>
+        </w:rPr>
+        <w:t>There is no need to explicitly show your story refinement process</w:t>
+      </w:r>
+      <w:r>
         <w:rPr>
           <w:i/>
-          <w:highlight w:val="white"/>
-        </w:rPr>
-      </w:pPr>
-      <w:r>
-        <w:rPr>
-          <w:i/>
-          <w:highlight w:val="white"/>
-        </w:rPr>
-        <w:t>Justification of primary key (if needed)</w:t>
-      </w:r>
-    </w:p>
-    <w:p>
-      <w:pPr>
-        <w:ind w:firstLine="720"/>
-        <w:jc w:val="both"/>
-        <w:rPr>
-          <w:color w:val="0000FF"/>
-        </w:rPr>
-      </w:pPr>
-    </w:p>
-    <w:p>
-      <w:pPr>
-        <w:ind w:firstLine="720"/>
-        <w:jc w:val="both"/>
-        <w:rPr>
-          <w:color w:val="0000FF"/>
-        </w:rPr>
-      </w:pPr>
-      <w:r>
-        <w:rPr>
-          <w:color w:val="0000FF"/>
-        </w:rPr>
-        <w:t>Highest normalization level: &lt;1NF/2NF/3NF/</w:t>
-      </w:r>
-      <w:r>
-        <w:rPr>
-          <w:color w:val="0000FF"/>
-        </w:rPr>
-        <w:t>BCNF</w:t>
-      </w:r>
-      <w:r>
-        <w:rPr>
-          <w:color w:val="0000FF"/>
-        </w:rPr>
-        <w:t>&gt;</w:t>
-      </w:r>
-    </w:p>
-    <w:p>
-      <w:pPr>
-        <w:ind w:firstLine="720"/>
-        <w:jc w:val="both"/>
-        <w:rPr>
-          <w:color w:val="0000FF"/>
-        </w:rPr>
-      </w:pPr>
-      <w:r>
-        <w:rPr>
-          <w:color w:val="0000FF"/>
-        </w:rPr>
-        <w:t xml:space="preserve">Justification (if below </w:t>
-      </w:r>
-      <w:r>
-        <w:rPr>
-          <w:color w:val="0000FF"/>
-        </w:rPr>
-        <w:t>BCNF</w:t>
-      </w:r>
-      <w:r>
-        <w:rPr>
-          <w:color w:val="0000FF"/>
-        </w:rPr>
-        <w:t xml:space="preserve">): </w:t>
-      </w:r>
-    </w:p>
-    <w:p>
-      <w:pPr>
-        <w:ind w:left="0" w:firstLine="0"/>
-        <w:jc w:val="both"/>
-        <w:rPr>
-          <w:color w:val="0000FF"/>
-        </w:rPr>
-      </w:pPr>
-    </w:p>
-    <w:p>
-      <w:pPr>
-        <w:pStyle w:val="Heading2"/>
-        <w:ind w:left="0" w:firstLine="0"/>
-      </w:pPr>
-      <w:bookmarkStart w:name="_47urhg3a6q3" w:colFirst="0" w:colLast="0" w:id="16"/>
-      <w:bookmarkEnd w:id="16"/>
-      <w:r>
-        <w:t>SQL QUERIES</w:t>
-      </w:r>
-    </w:p>
-    <w:p>
-      <w:pPr>
-        <w:ind w:left="0" w:firstLine="0"/>
-        <w:jc w:val="both"/>
-        <w:rPr>
-          <w:lang w:val="en-US"/>
-        </w:rPr>
-      </w:pPr>
-      <w:r>
-        <w:rPr>
-          <w:lang w:val="en-US"/>
-        </w:rPr>
-        <w:t>Refine</w:t>
-      </w:r>
-      <w:r>
-        <w:rPr>
-          <w:lang w:val="en-US"/>
-        </w:rPr>
-        <w:t xml:space="preserve"> your SQL queries that you designed in the </w:t>
-      </w:r>
-      <w:r>
-        <w:rPr>
-          <w:lang w:val="en-US"/>
-        </w:rPr>
-        <w:t>previous</w:t>
-      </w:r>
-      <w:r>
-        <w:rPr>
-          <w:lang w:val="en-US"/>
-        </w:rPr>
-        <w:t xml:space="preserve"> sprint if in need. </w:t>
-      </w:r>
-      <w:r>
-        <w:rPr>
-          <w:lang w:val="en-US"/>
-        </w:rPr>
-        <w:t xml:space="preserve">List at least </w:t>
-      </w:r>
-      <w:r>
-        <w:rPr>
-          <w:b w:val="1"/>
-          <w:bCs w:val="1"/>
-          <w:lang w:val="en-US"/>
-        </w:rPr>
-        <w:t>three</w:t>
-      </w:r>
-      <w:r>
-        <w:rPr>
-          <w:lang w:val="en-US"/>
-        </w:rPr>
-        <w:t xml:space="preserve"> SQL queries that perform data retrievals relevant to the features chosen in the current sprint. For each query, paste a </w:t>
-      </w:r>
-      <w:r>
-        <w:rPr>
-          <w:b w:val="1"/>
-          <w:bCs w:val="1"/>
-          <w:lang w:val="en-US"/>
-        </w:rPr>
-        <w:t>screenshot</w:t>
-      </w:r>
-      <w:r>
-        <w:rPr>
-          <w:lang w:val="en-US"/>
-        </w:rPr>
-        <w:t xml:space="preserve"> of the output, as shown through your user interface</w:t>
-      </w:r>
-      <w:r>
-        <w:rPr>
-          <w:lang w:val="en-US"/>
-        </w:rPr>
-        <w:t>.</w:t>
-      </w:r>
-      <w:r>
-        <w:rPr>
-          <w:lang w:val="en-US"/>
-        </w:rPr>
-        <w:t xml:space="preserve">  </w:t>
-      </w:r>
-      <w:r>
-        <w:rPr>
-          <w:lang w:val="en-US"/>
-        </w:rPr>
-        <w:br w:type="page"/>
-      </w:r>
-    </w:p>
-    <w:p>
-      <w:pPr>
-        <w:pStyle w:val="Title"/>
-        <w:ind w:left="0" w:firstLine="0"/>
-      </w:pPr>
-      <w:bookmarkStart w:name="_opv5kw17vp1v" w:colFirst="0" w:colLast="0" w:id="17"/>
-      <w:bookmarkEnd w:id="17"/>
-      <w:r>
-        <w:t>Sprint 3</w:t>
-      </w:r>
-    </w:p>
-    <w:p>
-      <w:pPr>
-        <w:pStyle w:val="Heading2"/>
-        <w:ind w:left="0" w:firstLine="0"/>
-      </w:pPr>
-      <w:bookmarkStart w:name="_hjw6agc6htzy" w:colFirst="0" w:colLast="0" w:id="18"/>
-      <w:bookmarkEnd w:id="18"/>
-      <w:r>
-        <w:t>REQUIREMENTS</w:t>
-      </w:r>
-    </w:p>
-    <w:p>
-      <w:pPr>
-        <w:ind w:left="0" w:firstLine="0"/>
-        <w:jc w:val="both"/>
-      </w:pPr>
-      <w:r>
-        <w:rPr>
-          <w:lang w:val="en-US"/>
-        </w:rPr>
-        <w:t xml:space="preserve">Refine the user stories that you made in </w:t>
-      </w:r>
-      <w:r>
-        <w:rPr>
-          <w:lang w:val="en-US"/>
-        </w:rPr>
-        <w:t xml:space="preserve">previous</w:t>
-      </w:r>
-      <w:r>
-        <w:rPr>
-          <w:lang w:val="en-US"/>
-        </w:rPr>
-        <w:t xml:space="preserve"> sprint. </w:t>
-      </w:r>
-      <w:r>
-        <w:rPr>
-          <w:lang w:val="en-US"/>
-        </w:rPr>
-        <w:t xml:space="preserve">List your updated user stories in decreasing order of priority. </w:t>
-      </w:r>
-      <w:r>
-        <w:rPr>
-          <w:highlight w:val="yellow"/>
-          <w:lang w:val="en-US"/>
-        </w:rPr>
-        <w:t>Highlight the stories that were completed in Sprint 1 in one color</w:t>
-      </w:r>
-      <w:r>
-        <w:rPr>
-          <w:lang w:val="en-US"/>
-        </w:rPr>
-        <w:t xml:space="preserve">. </w:t>
-      </w:r>
-      <w:r>
-        <w:rPr>
-          <w:shd w:val="clear" w:color="auto" w:fill="FF9900"/>
-          <w:lang w:val="en-US"/>
-        </w:rPr>
-        <w:t xml:space="preserve">Highlight the stories that were completed in Sprint 2 in </w:t>
-      </w:r>
-      <w:r>
-        <w:rPr>
-          <w:shd w:val="clear" w:color="auto" w:fill="FF9900"/>
-          <w:lang w:val="en-US"/>
-        </w:rPr>
-        <w:t>a different color</w:t>
-      </w:r>
-      <w:r>
-        <w:rPr>
-          <w:lang w:val="en-US"/>
-        </w:rPr>
-        <w:t xml:space="preserve">. </w:t>
-      </w:r>
-      <w:r>
-        <w:rPr>
-          <w:highlight w:val="green"/>
-          <w:lang w:val="en-US"/>
-        </w:rPr>
-        <w:t>Highlight the updated/new stories chosen for Sprint 3, if any, in a third color</w:t>
-      </w:r>
-      <w:r>
-        <w:rPr>
-          <w:lang w:val="en-US"/>
-        </w:rPr>
-        <w:t xml:space="preserve">. </w:t>
-      </w:r>
-      <w:r>
-        <w:rPr>
-          <w:i w:val="1"/>
-          <w:iCs w:val="1"/>
-          <w:color w:val="0000FF"/>
-          <w:lang w:val="en-US"/>
-        </w:rPr>
-        <w:t>There is no need to explicitly show your story refinement process</w:t>
-      </w:r>
-      <w:r>
-        <w:rPr>
-          <w:i w:val="1"/>
-          <w:iCs w:val="1"/>
+          <w:iCs/>
           <w:lang w:val="en-US"/>
         </w:rPr>
         <w:t>.</w:t>
@@ -4310,12 +4148,12 @@
         <w:tblW w:w="8640" w:type="dxa"/>
         <w:tblInd w:w="820" w:type="dxa"/>
         <w:tblBorders>
-          <w:top w:val="single" w:color="000000" w:sz="8" w:space="0"/>
-          <w:left w:val="single" w:color="000000" w:sz="8" w:space="0"/>
-          <w:bottom w:val="single" w:color="000000" w:sz="8" w:space="0"/>
-          <w:right w:val="single" w:color="000000" w:sz="8" w:space="0"/>
-          <w:insideH w:val="single" w:color="000000" w:sz="8" w:space="0"/>
-          <w:insideV w:val="single" w:color="000000" w:sz="8" w:space="0"/>
+          <w:top w:val="single" w:sz="8" w:space="0" w:color="000000"/>
+          <w:left w:val="single" w:sz="8" w:space="0" w:color="000000"/>
+          <w:bottom w:val="single" w:sz="8" w:space="0" w:color="000000"/>
+          <w:right w:val="single" w:sz="8" w:space="0" w:color="000000"/>
+          <w:insideH w:val="single" w:sz="8" w:space="0" w:color="000000"/>
+          <w:insideV w:val="single" w:sz="8" w:space="0" w:color="000000"/>
         </w:tblBorders>
         <w:tblLayout w:type="fixed"/>
         <w:tblLook w:val="0600" w:firstRow="0" w:lastRow="0" w:firstColumn="0" w:lastColumn="0" w:noHBand="1" w:noVBand="1"/>
@@ -4508,7 +4346,7 @@
         <w:pStyle w:val="Heading2"/>
         <w:ind w:left="0" w:firstLine="0"/>
       </w:pPr>
-      <w:bookmarkStart w:name="_uzb43s97ww7p" w:colFirst="0" w:colLast="0" w:id="19"/>
+      <w:bookmarkStart w:id="19" w:name="_uzb43s97ww7p" w:colFirst="0" w:colLast="0"/>
       <w:bookmarkEnd w:id="19"/>
       <w:r>
         <w:t>CONCEPTUAL DESIGN</w:t>
@@ -4564,8 +4402,8 @@
         <w:ind w:firstLine="720"/>
         <w:jc w:val="both"/>
         <w:rPr>
-          <w:b w:val="1"/>
-          <w:bCs w:val="1"/>
+          <w:b/>
+          <w:bCs/>
           <w:highlight w:val="white"/>
           <w:lang w:val="en-US"/>
         </w:rPr>
@@ -4630,11 +4468,6 @@
           <w:highlight w:val="white"/>
         </w:rPr>
         <w:tab/>
-      </w:r>
-      <w:r>
-        <w:rPr>
-          <w:highlight w:val="white"/>
-        </w:rPr>
         <w:t>part_1</w:t>
       </w:r>
     </w:p>
@@ -4657,11 +4490,6 @@
           <w:highlight w:val="white"/>
         </w:rPr>
         <w:tab/>
-      </w:r>
-      <w:r>
-        <w:rPr>
-          <w:highlight w:val="white"/>
-        </w:rPr>
         <w:t>part_2</w:t>
       </w:r>
     </w:p>
@@ -4702,8 +4530,8 @@
         <w:ind w:firstLine="720"/>
         <w:jc w:val="both"/>
         <w:rPr>
-          <w:b w:val="1"/>
-          <w:bCs w:val="1"/>
+          <w:b/>
+          <w:bCs/>
           <w:highlight w:val="white"/>
           <w:lang w:val="en-US"/>
         </w:rPr>
@@ -4852,11 +4680,6 @@
           <w:highlight w:val="white"/>
         </w:rPr>
         <w:tab/>
-      </w:r>
-      <w:r>
-        <w:rPr>
-          <w:highlight w:val="white"/>
-        </w:rPr>
         <w:t>Entity1 has &lt;partial/total&gt; participation</w:t>
       </w:r>
     </w:p>
@@ -4869,12 +4692,8 @@
         <w:rPr>
           <w:highlight w:val="white"/>
         </w:rPr>
-        <w:tab/>
-      </w:r>
-      <w:r>
-        <w:rPr>
-          <w:highlight w:val="white"/>
-        </w:rPr>
+        <w:lastRenderedPageBreak/>
+        <w:tab/>
         <w:t>Entity2 has &lt;partial/total&gt; participation</w:t>
       </w:r>
     </w:p>
@@ -4883,7 +4702,7 @@
         <w:pStyle w:val="Heading2"/>
         <w:ind w:left="0" w:firstLine="0"/>
       </w:pPr>
-      <w:bookmarkStart w:name="_trtjiem3h6ih" w:colFirst="0" w:colLast="0" w:id="20"/>
+      <w:bookmarkStart w:id="20" w:name="_trtjiem3h6ih" w:colFirst="0" w:colLast="0"/>
       <w:bookmarkEnd w:id="20"/>
       <w:r>
         <w:t>LOGICAL DESIGN WITH HIGHEST NORMAL FORMS AND INDEXES</w:t>
@@ -4937,8 +4756,8 @@
         <w:ind w:firstLine="720"/>
         <w:jc w:val="both"/>
         <w:rPr>
-          <w:b w:val="1"/>
-          <w:bCs w:val="1"/>
+          <w:b/>
+          <w:bCs/>
           <w:highlight w:val="white"/>
           <w:lang w:val="en-US"/>
         </w:rPr>
@@ -4969,43 +4788,329 @@
           <w:u w:val="single"/>
         </w:rPr>
         <w:tab/>
-      </w:r>
-      <w:r>
+        <w:t>pk_1</w:t>
+      </w:r>
+    </w:p>
+    <w:p>
+      <w:pPr>
+        <w:ind w:firstLine="1440"/>
+        <w:jc w:val="both"/>
+        <w:rPr>
+          <w:highlight w:val="white"/>
+        </w:rPr>
+      </w:pPr>
+      <w:r>
+        <w:rPr>
+          <w:highlight w:val="white"/>
+        </w:rPr>
+        <w:t>column_1a</w:t>
+      </w:r>
+    </w:p>
+    <w:p>
+      <w:pPr>
+        <w:ind w:firstLine="1440"/>
+        <w:jc w:val="both"/>
+        <w:rPr>
+          <w:highlight w:val="white"/>
+        </w:rPr>
+      </w:pPr>
+      <w:r>
+        <w:rPr>
+          <w:highlight w:val="white"/>
+        </w:rPr>
+        <w:t>column_1b</w:t>
+      </w:r>
+    </w:p>
+    <w:p>
+      <w:pPr>
+        <w:ind w:firstLine="720"/>
+        <w:jc w:val="both"/>
+        <w:rPr>
+          <w:highlight w:val="white"/>
+        </w:rPr>
+      </w:pPr>
+    </w:p>
+    <w:p>
+      <w:pPr>
+        <w:ind w:firstLine="720"/>
+        <w:jc w:val="both"/>
+        <w:rPr>
+          <w:i/>
+          <w:highlight w:val="white"/>
+        </w:rPr>
+      </w:pPr>
+      <w:r>
+        <w:rPr>
+          <w:i/>
+          <w:highlight w:val="white"/>
+        </w:rPr>
+        <w:t>Justification of primary key (if needed)</w:t>
+      </w:r>
+    </w:p>
+    <w:p>
+      <w:pPr>
+        <w:ind w:firstLine="720"/>
+        <w:jc w:val="both"/>
+        <w:rPr>
+          <w:i/>
+          <w:highlight w:val="white"/>
+        </w:rPr>
+      </w:pPr>
+    </w:p>
+    <w:p>
+      <w:pPr>
+        <w:ind w:firstLine="720"/>
+        <w:jc w:val="both"/>
+        <w:rPr>
+          <w:color w:val="0000FF"/>
+        </w:rPr>
+      </w:pPr>
+      <w:r>
+        <w:rPr>
+          <w:color w:val="0000FF"/>
+        </w:rPr>
+        <w:t>Highest normalization level: &lt;1NF/2NF/3NF/</w:t>
+      </w:r>
+      <w:r>
+        <w:rPr>
+          <w:color w:val="0000FF"/>
+        </w:rPr>
+        <w:t>BCNF</w:t>
+      </w:r>
+      <w:r>
+        <w:rPr>
+          <w:color w:val="0000FF"/>
+        </w:rPr>
+        <w:t>&gt;</w:t>
+      </w:r>
+    </w:p>
+    <w:p>
+      <w:pPr>
+        <w:ind w:firstLine="720"/>
+        <w:jc w:val="both"/>
+        <w:rPr>
+          <w:color w:val="0000FF"/>
+        </w:rPr>
+      </w:pPr>
+      <w:r>
+        <w:rPr>
+          <w:color w:val="0000FF"/>
+        </w:rPr>
+        <w:t xml:space="preserve">Justification (if below </w:t>
+      </w:r>
+      <w:r>
+        <w:rPr>
+          <w:color w:val="0000FF"/>
+        </w:rPr>
+        <w:t>BCNF</w:t>
+      </w:r>
+      <w:r>
+        <w:rPr>
+          <w:color w:val="0000FF"/>
+        </w:rPr>
+        <w:t xml:space="preserve">): </w:t>
+      </w:r>
+    </w:p>
+    <w:p>
+      <w:pPr>
+        <w:ind w:firstLine="720"/>
+        <w:jc w:val="both"/>
+        <w:rPr>
+          <w:color w:val="0000FF"/>
+        </w:rPr>
+      </w:pPr>
+    </w:p>
+    <w:p>
+      <w:pPr>
+        <w:ind w:firstLine="720"/>
+        <w:jc w:val="both"/>
+        <w:rPr>
+          <w:color w:val="FF00FF"/>
+        </w:rPr>
+      </w:pPr>
+      <w:r>
+        <w:rPr>
+          <w:color w:val="FF00FF"/>
+        </w:rPr>
+        <w:t xml:space="preserve">Indexes: </w:t>
+      </w:r>
+    </w:p>
+    <w:p>
+      <w:pPr>
+        <w:ind w:firstLine="720"/>
+        <w:jc w:val="both"/>
+        <w:rPr>
+          <w:color w:val="FF00FF"/>
+        </w:rPr>
+      </w:pPr>
+      <w:r>
+        <w:rPr>
+          <w:color w:val="FF00FF"/>
+        </w:rPr>
+        <w:tab/>
+        <w:t>Index #: &lt;type (clustered/non-clustered)&gt;</w:t>
+      </w:r>
+    </w:p>
+    <w:p>
+      <w:pPr>
+        <w:ind w:firstLine="720"/>
+        <w:jc w:val="both"/>
+        <w:rPr>
+          <w:color w:val="FF00FF"/>
+        </w:rPr>
+      </w:pPr>
+      <w:r>
+        <w:rPr>
+          <w:color w:val="FF00FF"/>
+        </w:rPr>
+        <w:tab/>
+        <w:t>Columns: &lt;ordered list of columns forming the index&gt;</w:t>
+      </w:r>
+    </w:p>
+    <w:p>
+      <w:pPr>
+        <w:ind w:firstLine="720"/>
+        <w:jc w:val="both"/>
+        <w:rPr>
+          <w:i/>
+          <w:highlight w:val="white"/>
+        </w:rPr>
+      </w:pPr>
+      <w:r>
+        <w:rPr>
+          <w:color w:val="FF00FF"/>
+        </w:rPr>
+        <w:tab/>
+        <w:t xml:space="preserve">Justification: </w:t>
+      </w:r>
+    </w:p>
+    <w:p>
+      <w:pPr>
+        <w:ind w:left="0" w:firstLine="0"/>
+      </w:pPr>
+      <w:r>
+        <w:tab/>
+      </w:r>
+    </w:p>
+    <w:p>
+      <w:pPr>
+        <w:ind w:left="0" w:firstLine="0"/>
+        <w:rPr>
+          <w:b/>
+          <w:highlight w:val="white"/>
+        </w:rPr>
+      </w:pPr>
+      <w:r>
+        <w:tab/>
+      </w:r>
+      <w:r>
+        <w:rPr>
+          <w:highlight w:val="white"/>
+        </w:rPr>
+        <w:t xml:space="preserve">Table: </w:t>
+      </w:r>
+      <w:r>
+        <w:rPr>
+          <w:b/>
+          <w:highlight w:val="white"/>
+        </w:rPr>
+        <w:t>Table2</w:t>
+      </w:r>
+    </w:p>
+    <w:p>
+      <w:pPr>
+        <w:ind w:firstLine="720"/>
+        <w:jc w:val="both"/>
+        <w:rPr>
+          <w:b/>
+          <w:bCs/>
+          <w:highlight w:val="white"/>
+          <w:lang w:val="en-US"/>
+        </w:rPr>
+      </w:pPr>
+      <w:r>
+        <w:rPr>
+          <w:highlight w:val="white"/>
+          <w:lang w:val="en-US"/>
+        </w:rPr>
+        <w:t>Columns:</w:t>
+      </w:r>
+      <w:r>
+        <w:tab/>
+      </w:r>
+    </w:p>
+    <w:p>
+      <w:pPr>
+        <w:ind w:firstLine="720"/>
+        <w:jc w:val="both"/>
         <w:rPr>
           <w:highlight w:val="white"/>
           <w:u w:val="single"/>
         </w:rPr>
+      </w:pPr>
+      <w:r>
+        <w:rPr>
+          <w:highlight w:val="white"/>
+          <w:u w:val="single"/>
+        </w:rPr>
+        <w:tab/>
+        <w:t>pk_2</w:t>
+      </w:r>
+    </w:p>
+    <w:p>
+      <w:pPr>
+        <w:ind w:firstLine="1440"/>
+        <w:jc w:val="both"/>
+        <w:rPr>
+          <w:highlight w:val="white"/>
+        </w:rPr>
+      </w:pPr>
+      <w:r>
+        <w:rPr>
+          <w:highlight w:val="white"/>
+        </w:rPr>
+        <w:t>column_2a</w:t>
+      </w:r>
+    </w:p>
+    <w:p>
+      <w:pPr>
+        <w:ind w:firstLine="1440"/>
+        <w:jc w:val="both"/>
+        <w:rPr>
+          <w:highlight w:val="white"/>
+        </w:rPr>
+      </w:pPr>
+      <w:r>
+        <w:rPr>
+          <w:highlight w:val="white"/>
+        </w:rPr>
+        <w:t xml:space="preserve">column_2b [foreign key; references </w:t>
+      </w:r>
+      <w:r>
+        <w:rPr>
+          <w:b/>
+          <w:highlight w:val="white"/>
+        </w:rPr>
         <w:t>pk_1</w:t>
       </w:r>
-    </w:p>
-    <w:p>
-      <w:pPr>
-        <w:ind w:firstLine="1440"/>
-        <w:jc w:val="both"/>
-        <w:rPr>
-          <w:highlight w:val="white"/>
-        </w:rPr>
-      </w:pPr>
-      <w:r>
-        <w:rPr>
-          <w:highlight w:val="white"/>
-        </w:rPr>
-        <w:t>column_1a</w:t>
-      </w:r>
-    </w:p>
-    <w:p>
-      <w:pPr>
-        <w:ind w:firstLine="1440"/>
-        <w:jc w:val="both"/>
-        <w:rPr>
-          <w:highlight w:val="white"/>
-        </w:rPr>
-      </w:pPr>
-      <w:r>
-        <w:rPr>
-          <w:highlight w:val="white"/>
-        </w:rPr>
-        <w:t>column_1b</w:t>
+      <w:r>
+        <w:rPr>
+          <w:highlight w:val="white"/>
+        </w:rPr>
+        <w:t xml:space="preserve"> of </w:t>
+      </w:r>
+      <w:r>
+        <w:rPr>
+          <w:b/>
+          <w:highlight w:val="white"/>
+        </w:rPr>
+        <w:t>Table1</w:t>
+      </w:r>
+      <w:r>
+        <w:rPr>
+          <w:highlight w:val="white"/>
+        </w:rPr>
+        <w:t>]</w:t>
       </w:r>
     </w:p>
     <w:p>
@@ -5039,23 +5144,22 @@
         <w:ind w:firstLine="720"/>
         <w:jc w:val="both"/>
         <w:rPr>
-          <w:i/>
-          <w:highlight w:val="white"/>
-        </w:rPr>
-      </w:pPr>
-    </w:p>
-    <w:p>
-      <w:pPr>
-        <w:ind w:firstLine="720"/>
-        <w:jc w:val="both"/>
-        <w:rPr>
           <w:color w:val="0000FF"/>
         </w:rPr>
       </w:pPr>
-      <w:r>
+    </w:p>
+    <w:p>
+      <w:pPr>
+        <w:ind w:firstLine="720"/>
+        <w:jc w:val="both"/>
         <w:rPr>
           <w:color w:val="0000FF"/>
         </w:rPr>
+      </w:pPr>
+      <w:r>
+        <w:rPr>
+          <w:color w:val="0000FF"/>
+        </w:rPr>
         <w:t>Highest normalization level: &lt;1NF/2NF/3NF/</w:t>
       </w:r>
       <w:r>
@@ -5135,626 +5239,264 @@
           <w:color w:val="FF00FF"/>
         </w:rPr>
         <w:tab/>
-      </w:r>
-      <w:r>
+        <w:t>Index #: &lt;type (clustered/non-clustered)&gt;</w:t>
+      </w:r>
+    </w:p>
+    <w:p>
+      <w:pPr>
+        <w:ind w:firstLine="720"/>
+        <w:jc w:val="both"/>
         <w:rPr>
           <w:color w:val="FF00FF"/>
         </w:rPr>
-        <w:t>Index #: &lt;type (clustered/non-clustered)&gt;</w:t>
-      </w:r>
-    </w:p>
-    <w:p>
-      <w:pPr>
-        <w:ind w:firstLine="720"/>
-        <w:jc w:val="both"/>
+      </w:pPr>
+      <w:r>
         <w:rPr>
           <w:color w:val="FF00FF"/>
         </w:rPr>
-      </w:pPr>
-      <w:r>
+        <w:tab/>
+        <w:t>Columns: &lt;ordered list of columns forming the index&gt;</w:t>
+      </w:r>
+    </w:p>
+    <w:p>
+      <w:pPr>
+        <w:ind w:firstLine="720"/>
+        <w:jc w:val="both"/>
         <w:rPr>
           <w:color w:val="FF00FF"/>
         </w:rPr>
-        <w:tab/>
-      </w:r>
+      </w:pPr>
       <w:r>
         <w:rPr>
           <w:color w:val="FF00FF"/>
         </w:rPr>
-        <w:t>Columns: &lt;ordered list of columns forming the index&gt;</w:t>
-      </w:r>
-    </w:p>
-    <w:p>
-      <w:pPr>
-        <w:ind w:firstLine="720"/>
-        <w:jc w:val="both"/>
-        <w:rPr>
-          <w:i/>
-          <w:highlight w:val="white"/>
-        </w:rPr>
-      </w:pPr>
-      <w:r>
+        <w:tab/>
+        <w:t>Justification:</w:t>
+      </w:r>
+    </w:p>
+    <w:p>
+      <w:pPr>
+        <w:ind w:firstLine="720"/>
+        <w:jc w:val="both"/>
         <w:rPr>
           <w:color w:val="FF00FF"/>
         </w:rPr>
-        <w:tab/>
-      </w:r>
-      <w:r>
+      </w:pPr>
+    </w:p>
+    <w:p>
+      <w:pPr>
+        <w:pStyle w:val="Heading2"/>
+        <w:ind w:left="0" w:firstLine="0"/>
+      </w:pPr>
+      <w:bookmarkStart w:id="21" w:name="_43qywg4mki67" w:colFirst="0" w:colLast="0"/>
+      <w:bookmarkEnd w:id="21"/>
+      <w:r>
+        <w:lastRenderedPageBreak/>
+        <w:t>VIEWS AND STORED PROGRAMS</w:t>
+      </w:r>
+    </w:p>
+    <w:p>
+      <w:pPr>
+        <w:ind w:left="0" w:firstLine="0"/>
+        <w:jc w:val="both"/>
+      </w:pPr>
+      <w:r>
+        <w:t>List the views relevant to your application here. Use the format specified below.</w:t>
+      </w:r>
+    </w:p>
+    <w:p>
+      <w:pPr>
+        <w:ind w:left="0" w:firstLine="0"/>
+        <w:jc w:val="both"/>
+      </w:pPr>
+      <w:r>
+        <w:tab/>
+      </w:r>
+    </w:p>
+    <w:p>
+      <w:pPr>
+        <w:ind w:left="0" w:firstLine="0"/>
+        <w:jc w:val="both"/>
+      </w:pPr>
+      <w:r>
+        <w:tab/>
+      </w:r>
+      <w:r>
+        <w:rPr>
+          <w:b/>
+        </w:rPr>
+        <w:t>View</w:t>
+      </w:r>
+      <w:r>
+        <w:t>: &lt;name of view&gt;</w:t>
+      </w:r>
+    </w:p>
+    <w:p>
+      <w:pPr>
+        <w:ind w:firstLine="720"/>
+        <w:jc w:val="both"/>
+      </w:pPr>
+      <w:r>
+        <w:rPr>
+          <w:lang w:val="en-US"/>
+        </w:rPr>
+        <w:t>Goal: &lt;1-2 sentence description of what the view contains and what its purpose is (e.g., why and what user(s) would use it, etc.)&gt;</w:t>
+      </w:r>
+    </w:p>
+    <w:p>
+      <w:pPr>
+        <w:ind w:left="0" w:firstLine="0"/>
+        <w:jc w:val="both"/>
+      </w:pPr>
+    </w:p>
+    <w:p>
+      <w:pPr>
+        <w:ind w:left="0" w:firstLine="0"/>
+        <w:jc w:val="both"/>
+      </w:pPr>
+      <w:r>
+        <w:rPr>
+          <w:lang w:val="en-US"/>
+        </w:rPr>
+        <w:t xml:space="preserve">List the stored programs relevant to your application thus far here. Use the format specified below for the different kinds of stored programs. </w:t>
+      </w:r>
+      <w:r>
+        <w:rPr>
+          <w:highlight w:val="yellow"/>
+          <w:lang w:val="en-US"/>
+        </w:rPr>
+        <w:t>Note: if you do not have a particular type of stored program in your application, just leave that part out</w:t>
+      </w:r>
+      <w:r>
+        <w:rPr>
+          <w:lang w:val="en-US"/>
+        </w:rPr>
+        <w:t xml:space="preserve">. </w:t>
+      </w:r>
+    </w:p>
+    <w:p>
+      <w:pPr>
+        <w:ind w:left="0" w:firstLine="0"/>
+        <w:jc w:val="both"/>
+      </w:pPr>
+    </w:p>
+    <w:p>
+      <w:pPr>
+        <w:ind w:left="0" w:firstLine="720"/>
+      </w:pPr>
+      <w:r>
+        <w:rPr>
+          <w:b/>
+        </w:rPr>
+        <w:t>Stored procedure</w:t>
+      </w:r>
+      <w:r>
+        <w:t>: &lt;name of procedure&gt;</w:t>
+      </w:r>
+    </w:p>
+    <w:p>
+      <w:pPr>
+        <w:ind w:left="0" w:firstLine="720"/>
+      </w:pPr>
+      <w:r>
+        <w:t>Parameters: &lt;list of parameters, specifying IN/OUT/INOUT for each&gt;</w:t>
+      </w:r>
+    </w:p>
+    <w:p>
+      <w:pPr>
+        <w:ind w:firstLine="720"/>
+      </w:pPr>
+      <w:r>
+        <w:t>Goal: &lt;1-2 sentence description of what the stored procedure does&gt;</w:t>
+      </w:r>
+    </w:p>
+    <w:p>
+      <w:pPr>
+        <w:ind w:firstLine="720"/>
+      </w:pPr>
+    </w:p>
+    <w:p>
+      <w:pPr>
+        <w:ind w:left="0" w:firstLine="720"/>
+      </w:pPr>
+      <w:r>
+        <w:rPr>
+          <w:b/>
+        </w:rPr>
+        <w:t>Stored function</w:t>
+      </w:r>
+      <w:r>
+        <w:t>: &lt;name of function&gt;</w:t>
+      </w:r>
+    </w:p>
+    <w:p>
+      <w:pPr>
+        <w:ind w:left="0" w:firstLine="720"/>
+      </w:pPr>
+      <w:r>
+        <w:t>Parameters: &lt;list of parameters&gt;</w:t>
+      </w:r>
+    </w:p>
+    <w:p>
+      <w:pPr>
+        <w:ind w:firstLine="720"/>
+      </w:pPr>
+      <w:r>
+        <w:t>Goal: &lt;1-2 sentence description of what the stored function does and what it returns&gt;</w:t>
+      </w:r>
+    </w:p>
+    <w:p>
+      <w:pPr>
+        <w:ind w:firstLine="720"/>
+      </w:pPr>
+    </w:p>
+    <w:p>
+      <w:pPr>
+        <w:ind w:firstLine="720"/>
+      </w:pPr>
+      <w:r>
+        <w:rPr>
+          <w:b/>
+        </w:rPr>
+        <w:t>Trigger</w:t>
+      </w:r>
+      <w:r>
+        <w:t>: &lt;type of trigger&gt; on &lt;table name&gt;</w:t>
+      </w:r>
+    </w:p>
+    <w:p>
+      <w:pPr>
+        <w:ind w:firstLine="720"/>
+      </w:pPr>
+      <w:r>
+        <w:t>Goal: &lt;1-2 sentence description of what the trigger does&gt;</w:t>
+      </w:r>
+    </w:p>
+    <w:p>
+      <w:pPr>
+        <w:ind w:firstLine="720"/>
+      </w:pPr>
+    </w:p>
+    <w:p>
+      <w:pPr>
+        <w:ind w:firstLine="720"/>
+      </w:pPr>
+      <w:r>
+        <w:rPr>
+          <w:b/>
+        </w:rPr>
+        <w:t>Event</w:t>
+      </w:r>
+      <w:r>
+        <w:t xml:space="preserve">: &lt;type of event&gt; </w:t>
+      </w:r>
+    </w:p>
+    <w:p>
+      <w:pPr>
+        <w:ind w:firstLine="720"/>
         <w:rPr>
           <w:color w:val="FF00FF"/>
         </w:rPr>
-        <w:t xml:space="preserve">Justification: </w:t>
-      </w:r>
-    </w:p>
-    <w:p>
-      <w:pPr>
-        <w:ind w:left="0" w:firstLine="0"/>
-      </w:pPr>
-      <w:r>
-        <w:tab/>
-      </w:r>
-    </w:p>
-    <w:p>
-      <w:pPr>
-        <w:ind w:left="0" w:firstLine="0"/>
-        <w:rPr>
-          <w:b/>
-          <w:highlight w:val="white"/>
-        </w:rPr>
-      </w:pPr>
-      <w:r>
-        <w:tab/>
-      </w:r>
-      <w:r>
-        <w:rPr>
-          <w:highlight w:val="white"/>
-        </w:rPr>
-        <w:t xml:space="preserve">Table: </w:t>
-      </w:r>
-      <w:r>
-        <w:rPr>
-          <w:b/>
-          <w:highlight w:val="white"/>
-        </w:rPr>
-        <w:t>Table2</w:t>
-      </w:r>
-    </w:p>
-    <w:p>
-      <w:pPr>
-        <w:ind w:firstLine="720"/>
-        <w:jc w:val="both"/>
-        <w:rPr>
-          <w:b w:val="1"/>
-          <w:bCs w:val="1"/>
-          <w:highlight w:val="white"/>
-          <w:lang w:val="en-US"/>
-        </w:rPr>
-      </w:pPr>
-      <w:r>
-        <w:rPr>
-          <w:highlight w:val="white"/>
-          <w:lang w:val="en-US"/>
-        </w:rPr>
-        <w:t>Columns:</w:t>
-      </w:r>
-      <w:r>
-        <w:tab/>
-      </w:r>
-    </w:p>
-    <w:p>
-      <w:pPr>
-        <w:ind w:firstLine="720"/>
-        <w:jc w:val="both"/>
-        <w:rPr>
-          <w:highlight w:val="white"/>
-          <w:u w:val="single"/>
-        </w:rPr>
-      </w:pPr>
-      <w:r>
-        <w:rPr>
-          <w:highlight w:val="white"/>
-          <w:u w:val="single"/>
-        </w:rPr>
-        <w:tab/>
-      </w:r>
-      <w:r>
-        <w:rPr>
-          <w:highlight w:val="white"/>
-          <w:u w:val="single"/>
-        </w:rPr>
-        <w:t>pk_2</w:t>
-      </w:r>
-    </w:p>
-    <w:p>
-      <w:pPr>
-        <w:ind w:firstLine="1440"/>
-        <w:jc w:val="both"/>
-        <w:rPr>
-          <w:highlight w:val="white"/>
-        </w:rPr>
-      </w:pPr>
-      <w:r>
-        <w:rPr>
-          <w:highlight w:val="white"/>
-        </w:rPr>
-        <w:t>column_2a</w:t>
-      </w:r>
-    </w:p>
-    <w:p>
-      <w:pPr>
-        <w:ind w:firstLine="1440"/>
-        <w:jc w:val="both"/>
-        <w:rPr>
-          <w:highlight w:val="white"/>
-        </w:rPr>
-      </w:pPr>
-      <w:r>
-        <w:rPr>
-          <w:highlight w:val="white"/>
-        </w:rPr>
-        <w:t xml:space="preserve">column_2b [foreign key; references </w:t>
-      </w:r>
-      <w:r>
-        <w:rPr>
-          <w:b/>
-          <w:highlight w:val="white"/>
-        </w:rPr>
-        <w:t>pk_1</w:t>
-      </w:r>
-      <w:r>
-        <w:rPr>
-          <w:highlight w:val="white"/>
-        </w:rPr>
-        <w:t xml:space="preserve"> of </w:t>
-      </w:r>
-      <w:r>
-        <w:rPr>
-          <w:b/>
-          <w:highlight w:val="white"/>
-        </w:rPr>
-        <w:t>Table1</w:t>
-      </w:r>
-      <w:r>
-        <w:rPr>
-          <w:highlight w:val="white"/>
-        </w:rPr>
-        <w:t>]</w:t>
-      </w:r>
-    </w:p>
-    <w:p>
-      <w:pPr>
-        <w:ind w:firstLine="720"/>
-        <w:jc w:val="both"/>
-        <w:rPr>
-          <w:highlight w:val="white"/>
-        </w:rPr>
-      </w:pPr>
-    </w:p>
-    <w:p>
-      <w:pPr>
-        <w:ind w:firstLine="720"/>
-        <w:jc w:val="both"/>
-        <w:rPr>
-          <w:i/>
-          <w:highlight w:val="white"/>
-        </w:rPr>
-      </w:pPr>
-      <w:r>
-        <w:rPr>
-          <w:i/>
-          <w:highlight w:val="white"/>
-        </w:rPr>
-        <w:t>Justification of primary key (if needed)</w:t>
-      </w:r>
-    </w:p>
-    <w:p>
-      <w:pPr>
-        <w:ind w:firstLine="720"/>
-        <w:jc w:val="both"/>
-        <w:rPr>
-          <w:color w:val="0000FF"/>
-        </w:rPr>
-      </w:pPr>
-    </w:p>
-    <w:p>
-      <w:pPr>
-        <w:ind w:firstLine="720"/>
-        <w:jc w:val="both"/>
-        <w:rPr>
-          <w:color w:val="0000FF"/>
-        </w:rPr>
-      </w:pPr>
-      <w:r>
-        <w:rPr>
-          <w:color w:val="0000FF"/>
-        </w:rPr>
-        <w:t>Highest normalization level: &lt;1NF/2NF/3NF/</w:t>
-      </w:r>
-      <w:r>
-        <w:rPr>
-          <w:color w:val="0000FF"/>
-        </w:rPr>
-        <w:t>BCNF</w:t>
-      </w:r>
-      <w:r>
-        <w:rPr>
-          <w:color w:val="0000FF"/>
-        </w:rPr>
-        <w:t>&gt;</w:t>
-      </w:r>
-    </w:p>
-    <w:p>
-      <w:pPr>
-        <w:ind w:firstLine="720"/>
-        <w:jc w:val="both"/>
-        <w:rPr>
-          <w:color w:val="0000FF"/>
-        </w:rPr>
-      </w:pPr>
-      <w:r>
-        <w:rPr>
-          <w:color w:val="0000FF"/>
-        </w:rPr>
-        <w:t xml:space="preserve">Justification (if below </w:t>
-      </w:r>
-      <w:r>
-        <w:rPr>
-          <w:color w:val="0000FF"/>
-        </w:rPr>
-        <w:t>BCNF</w:t>
-      </w:r>
-      <w:r>
-        <w:rPr>
-          <w:color w:val="0000FF"/>
-        </w:rPr>
-        <w:t xml:space="preserve">): </w:t>
-      </w:r>
-    </w:p>
-    <w:p>
-      <w:pPr>
-        <w:ind w:firstLine="720"/>
-        <w:jc w:val="both"/>
-        <w:rPr>
-          <w:color w:val="0000FF"/>
-        </w:rPr>
-      </w:pPr>
-    </w:p>
-    <w:p>
-      <w:pPr>
-        <w:ind w:firstLine="720"/>
-        <w:jc w:val="both"/>
-        <w:rPr>
-          <w:color w:val="FF00FF"/>
-        </w:rPr>
-      </w:pPr>
-      <w:r>
-        <w:rPr>
-          <w:color w:val="FF00FF"/>
-        </w:rPr>
-        <w:t xml:space="preserve">Indexes: </w:t>
-      </w:r>
-    </w:p>
-    <w:p>
-      <w:pPr>
-        <w:ind w:firstLine="720"/>
-        <w:jc w:val="both"/>
-        <w:rPr>
-          <w:color w:val="FF00FF"/>
-        </w:rPr>
-      </w:pPr>
-      <w:r>
-        <w:rPr>
-          <w:color w:val="FF00FF"/>
-        </w:rPr>
-        <w:tab/>
-      </w:r>
-      <w:r>
-        <w:rPr>
-          <w:color w:val="FF00FF"/>
-        </w:rPr>
-        <w:t>Index #: &lt;type (clustered/non-clustered)&gt;</w:t>
-      </w:r>
-    </w:p>
-    <w:p>
-      <w:pPr>
-        <w:ind w:firstLine="720"/>
-        <w:jc w:val="both"/>
-        <w:rPr>
-          <w:color w:val="FF00FF"/>
-        </w:rPr>
-      </w:pPr>
-      <w:r>
-        <w:rPr>
-          <w:color w:val="FF00FF"/>
-        </w:rPr>
-        <w:tab/>
-      </w:r>
-      <w:r>
-        <w:rPr>
-          <w:color w:val="FF00FF"/>
-        </w:rPr>
-        <w:t>Columns: &lt;ordered list of columns forming the index&gt;</w:t>
-      </w:r>
-    </w:p>
-    <w:p>
-      <w:pPr>
-        <w:ind w:firstLine="720"/>
-        <w:jc w:val="both"/>
-        <w:rPr>
-          <w:color w:val="FF00FF"/>
-        </w:rPr>
-      </w:pPr>
-      <w:r>
-        <w:rPr>
-          <w:color w:val="FF00FF"/>
-        </w:rPr>
-        <w:tab/>
-      </w:r>
-      <w:r>
-        <w:rPr>
-          <w:color w:val="FF00FF"/>
-        </w:rPr>
-        <w:t>Justification:</w:t>
-      </w:r>
-    </w:p>
-    <w:p>
-      <w:pPr>
-        <w:ind w:firstLine="720"/>
-        <w:jc w:val="both"/>
-        <w:rPr>
-          <w:color w:val="FF00FF"/>
-        </w:rPr>
-      </w:pPr>
-    </w:p>
-    <w:p>
-      <w:pPr>
-        <w:pStyle w:val="Heading2"/>
-        <w:ind w:left="0" w:firstLine="0"/>
-      </w:pPr>
-      <w:bookmarkStart w:name="_43qywg4mki67" w:colFirst="0" w:colLast="0" w:id="21"/>
-      <w:bookmarkEnd w:id="21"/>
-      <w:r>
-        <w:t>VIEWS AND STORED PROGRAMS</w:t>
-      </w:r>
-    </w:p>
-    <w:p>
-      <w:pPr>
-        <w:ind w:left="0" w:firstLine="0"/>
-        <w:jc w:val="both"/>
-      </w:pPr>
-      <w:r>
-        <w:t>List the views relevant to your application here. Use the format specified below.</w:t>
-      </w:r>
-    </w:p>
-    <w:p>
-      <w:pPr>
-        <w:ind w:left="0" w:firstLine="0"/>
-        <w:jc w:val="both"/>
-      </w:pPr>
-      <w:r>
-        <w:tab/>
-      </w:r>
-    </w:p>
-    <w:p>
-      <w:pPr>
-        <w:ind w:left="0" w:firstLine="0"/>
-        <w:jc w:val="both"/>
-      </w:pPr>
-      <w:r>
-        <w:tab/>
-      </w:r>
-      <w:r>
-        <w:rPr>
-          <w:b/>
-        </w:rPr>
-        <w:t>View</w:t>
-      </w:r>
-      <w:r>
-        <w:t>: &lt;name of view&gt;</w:t>
-      </w:r>
-    </w:p>
-    <w:p>
-      <w:pPr>
-        <w:ind w:firstLine="720"/>
-        <w:jc w:val="both"/>
-      </w:pPr>
-      <w:r>
-        <w:rPr>
-          <w:lang w:val="en-US"/>
-        </w:rPr>
-        <w:t xml:space="preserve">Goal: &lt;1-2 sentence description of what the view </w:t>
-      </w:r>
-      <w:r>
-        <w:rPr>
-          <w:lang w:val="en-US"/>
-        </w:rPr>
-        <w:t>contains</w:t>
-      </w:r>
-      <w:r>
-        <w:rPr>
-          <w:lang w:val="en-US"/>
-        </w:rPr>
-        <w:t xml:space="preserve"> and what its purpose is (e.g., </w:t>
-      </w:r>
-      <w:r>
-        <w:rPr>
-          <w:lang w:val="en-US"/>
-        </w:rPr>
-        <w:t>why</w:t>
-      </w:r>
-      <w:r>
-        <w:rPr>
-          <w:lang w:val="en-US"/>
-        </w:rPr>
-        <w:t xml:space="preserve"> and what user(s) would use it, etc.)&gt;</w:t>
-      </w:r>
-    </w:p>
-    <w:p>
-      <w:pPr>
-        <w:ind w:left="0" w:firstLine="0"/>
-        <w:jc w:val="both"/>
-      </w:pPr>
-    </w:p>
-    <w:p>
-      <w:pPr>
-        <w:ind w:left="0" w:firstLine="0"/>
-        <w:jc w:val="both"/>
-      </w:pPr>
-      <w:r>
-        <w:rPr>
-          <w:lang w:val="en-US"/>
-        </w:rPr>
-        <w:t xml:space="preserve">List the stored programs relevant to your application thus far here. Use the format specified below for the </w:t>
-      </w:r>
-      <w:r>
-        <w:rPr>
-          <w:lang w:val="en-US"/>
-        </w:rPr>
-        <w:t>different kinds</w:t>
-      </w:r>
-      <w:r>
-        <w:rPr>
-          <w:lang w:val="en-US"/>
-        </w:rPr>
-        <w:t xml:space="preserve"> of stored programs. </w:t>
-      </w:r>
-      <w:r>
-        <w:rPr>
-          <w:highlight w:val="yellow"/>
-          <w:lang w:val="en-US"/>
-        </w:rPr>
-        <w:t>Note: if you do not have a particular type of stored program in your application, just leave that part out</w:t>
-      </w:r>
-      <w:r>
-        <w:rPr>
-          <w:lang w:val="en-US"/>
-        </w:rPr>
-        <w:t xml:space="preserve">. </w:t>
-      </w:r>
-    </w:p>
-    <w:p>
-      <w:pPr>
-        <w:ind w:left="0" w:firstLine="0"/>
-        <w:jc w:val="both"/>
-      </w:pPr>
-    </w:p>
-    <w:p>
-      <w:pPr>
-        <w:ind w:left="0" w:firstLine="720"/>
-      </w:pPr>
-      <w:r>
-        <w:rPr>
-          <w:b/>
-        </w:rPr>
-        <w:t>Stored procedure</w:t>
-      </w:r>
-      <w:r>
-        <w:t>: &lt;name of procedure&gt;</w:t>
-      </w:r>
-    </w:p>
-    <w:p>
-      <w:pPr>
-        <w:ind w:left="0" w:firstLine="720"/>
-      </w:pPr>
-      <w:r>
-        <w:t>Parameters: &lt;list of parameters, specifying IN/OUT/INOUT for each&gt;</w:t>
-      </w:r>
-    </w:p>
-    <w:p>
-      <w:pPr>
-        <w:ind w:firstLine="720"/>
-      </w:pPr>
-      <w:r>
-        <w:t>Goal: &lt;1-2 sentence description of what the stored procedure does&gt;</w:t>
-      </w:r>
-    </w:p>
-    <w:p>
-      <w:pPr>
-        <w:ind w:firstLine="720"/>
-      </w:pPr>
-    </w:p>
-    <w:p>
-      <w:pPr>
-        <w:ind w:left="0" w:firstLine="720"/>
-      </w:pPr>
-      <w:r>
-        <w:rPr>
-          <w:b/>
-        </w:rPr>
-        <w:t>Stored function</w:t>
-      </w:r>
-      <w:r>
-        <w:t>: &lt;name of function&gt;</w:t>
-      </w:r>
-    </w:p>
-    <w:p>
-      <w:pPr>
-        <w:ind w:left="0" w:firstLine="720"/>
-      </w:pPr>
-      <w:r>
-        <w:t>Parameters: &lt;list of parameters&gt;</w:t>
-      </w:r>
-    </w:p>
-    <w:p>
-      <w:pPr>
-        <w:ind w:firstLine="720"/>
-      </w:pPr>
-      <w:r>
-        <w:t>Goal: &lt;1-2 sentence description of what the stored function does and what it returns&gt;</w:t>
-      </w:r>
-    </w:p>
-    <w:p>
-      <w:pPr>
-        <w:ind w:firstLine="720"/>
-      </w:pPr>
-    </w:p>
-    <w:p>
-      <w:pPr>
-        <w:ind w:firstLine="720"/>
-      </w:pPr>
-      <w:r>
-        <w:rPr>
-          <w:b/>
-        </w:rPr>
-        <w:t>Trigger</w:t>
-      </w:r>
-      <w:r>
-        <w:t>: &lt;type of trigger&gt; on &lt;table name&gt;</w:t>
-      </w:r>
-    </w:p>
-    <w:p>
-      <w:pPr>
-        <w:ind w:firstLine="720"/>
-      </w:pPr>
-      <w:r>
-        <w:t>Goal: &lt;1-2 sentence description of what the trigger does&gt;</w:t>
-      </w:r>
-    </w:p>
-    <w:p>
-      <w:pPr>
-        <w:ind w:firstLine="720"/>
-      </w:pPr>
-    </w:p>
-    <w:p>
-      <w:pPr>
-        <w:ind w:firstLine="720"/>
-      </w:pPr>
-      <w:r>
-        <w:rPr>
-          <w:b/>
-        </w:rPr>
-        <w:t>Event</w:t>
-      </w:r>
-      <w:r>
-        <w:t xml:space="preserve">: &lt;type of event&gt; </w:t>
-      </w:r>
-    </w:p>
-    <w:p>
-      <w:pPr>
-        <w:ind w:firstLine="720"/>
-        <w:rPr>
-          <w:color w:val="FF00FF"/>
-        </w:rPr>
       </w:pPr>
       <w:r>
         <w:t>Goal:  &lt;1-2 sentence description of what the event does&gt;</w:t>
@@ -5767,7 +5509,7 @@
       </w:pPr>
     </w:p>
     <w:sectPr>
-      <w:pgSz w:w="12240" w:h="15840" w:orient="portrait"/>
+      <w:pgSz w:w="12240" w:h="15840"/>
       <w:pgMar w:top="1440" w:right="1440" w:bottom="1440" w:left="1440" w:header="0" w:footer="720" w:gutter="0"/>
       <w:pgNumType w:start="1"/>
       <w:cols w:space="720"/>
@@ -5777,11 +5519,11 @@
 </file>
 
 <file path=word/styles.xml><?xml version="1.0" encoding="utf-8"?>
-<w:styles xmlns:wp14="http://schemas.microsoft.com/office/word/2010/wordprocessingDrawing" xmlns:mc="http://schemas.openxmlformats.org/markup-compatibility/2006" xmlns:r="http://schemas.openxmlformats.org/officeDocument/2006/relationships" xmlns:w="http://schemas.openxmlformats.org/wordprocessingml/2006/main" xmlns:w14="http://schemas.microsoft.com/office/word/2010/wordml" xmlns:w15="http://schemas.microsoft.com/office/word/2012/wordml" xmlns:w16cex="http://schemas.microsoft.com/office/word/2018/wordml/cex" xmlns:w16cid="http://schemas.microsoft.com/office/word/2016/wordml/cid" xmlns:w16="http://schemas.microsoft.com/office/word/2018/wordml" xmlns:w16du="http://schemas.microsoft.com/office/word/2023/wordml/word16du" xmlns:w16sdtdh="http://schemas.microsoft.com/office/word/2020/wordml/sdtdatahash" xmlns:w16sdtfl="http://schemas.microsoft.com/office/word/2024/wordml/sdtformatlock" xmlns:w16se="http://schemas.microsoft.com/office/word/2015/wordml/symex" mc:Ignorable="w14 w15 w16se w16cid w16 w16cex w16sdtdh w16sdtfl w16du wp14">
+<w:styles xmlns:mc="http://schemas.openxmlformats.org/markup-compatibility/2006" xmlns:r="http://schemas.openxmlformats.org/officeDocument/2006/relationships" xmlns:w="http://schemas.openxmlformats.org/wordprocessingml/2006/main" xmlns:w14="http://schemas.microsoft.com/office/word/2010/wordml" xmlns:w15="http://schemas.microsoft.com/office/word/2012/wordml" xmlns:w16cex="http://schemas.microsoft.com/office/word/2018/wordml/cex" xmlns:w16cid="http://schemas.microsoft.com/office/word/2016/wordml/cid" xmlns:w16="http://schemas.microsoft.com/office/word/2018/wordml" xmlns:w16du="http://schemas.microsoft.com/office/word/2023/wordml/word16du" xmlns:w16sdtdh="http://schemas.microsoft.com/office/word/2020/wordml/sdtdatahash" xmlns:w16sdtfl="http://schemas.microsoft.com/office/word/2024/wordml/sdtformatlock" xmlns:w16se="http://schemas.microsoft.com/office/word/2015/wordml/symex" mc:Ignorable="w14 w15 w16se w16cid w16 w16cex w16sdtdh w16sdtfl w16du">
   <w:docDefaults>
     <w:rPrDefault>
       <w:rPr>
-        <w:rFonts w:ascii="Verdana" w:hAnsi="Verdana" w:eastAsia="Verdana" w:cs="Verdana"/>
+        <w:rFonts w:ascii="Verdana" w:eastAsia="Verdana" w:hAnsi="Verdana" w:cs="Verdana"/>
         <w:sz w:val="24"/>
         <w:szCs w:val="24"/>
         <w:lang w:val="en" w:eastAsia="zh-CN" w:bidi="ar-SA"/>
@@ -5797,14 +5539,14 @@
   <w:latentStyles w:defLockedState="0" w:defUIPriority="99" w:defSemiHidden="0" w:defUnhideWhenUsed="0" w:defQFormat="0" w:count="376">
     <w:lsdException w:name="Normal" w:uiPriority="0" w:qFormat="1"/>
     <w:lsdException w:name="heading 1" w:uiPriority="9" w:qFormat="1"/>
-    <w:lsdException w:name="heading 2" w:uiPriority="9" w:semiHidden="1" w:unhideWhenUsed="1" w:qFormat="1"/>
-    <w:lsdException w:name="heading 3" w:uiPriority="9" w:semiHidden="1" w:unhideWhenUsed="1" w:qFormat="1"/>
-    <w:lsdException w:name="heading 4" w:uiPriority="9" w:semiHidden="1" w:unhideWhenUsed="1" w:qFormat="1"/>
-    <w:lsdException w:name="heading 5" w:uiPriority="9" w:semiHidden="1" w:unhideWhenUsed="1" w:qFormat="1"/>
-    <w:lsdException w:name="heading 6" w:uiPriority="9" w:semiHidden="1" w:unhideWhenUsed="1" w:qFormat="1"/>
-    <w:lsdException w:name="heading 7" w:uiPriority="9" w:semiHidden="1" w:unhideWhenUsed="1" w:qFormat="1"/>
-    <w:lsdException w:name="heading 8" w:uiPriority="9" w:semiHidden="1" w:unhideWhenUsed="1" w:qFormat="1"/>
-    <w:lsdException w:name="heading 9" w:uiPriority="9" w:semiHidden="1" w:unhideWhenUsed="1" w:qFormat="1"/>
+    <w:lsdException w:name="heading 2" w:semiHidden="1" w:uiPriority="9" w:unhideWhenUsed="1" w:qFormat="1"/>
+    <w:lsdException w:name="heading 3" w:semiHidden="1" w:uiPriority="9" w:unhideWhenUsed="1" w:qFormat="1"/>
+    <w:lsdException w:name="heading 4" w:semiHidden="1" w:uiPriority="9" w:unhideWhenUsed="1" w:qFormat="1"/>
+    <w:lsdException w:name="heading 5" w:semiHidden="1" w:uiPriority="9" w:unhideWhenUsed="1" w:qFormat="1"/>
+    <w:lsdException w:name="heading 6" w:semiHidden="1" w:uiPriority="9" w:unhideWhenUsed="1" w:qFormat="1"/>
+    <w:lsdException w:name="heading 7" w:semiHidden="1" w:uiPriority="9" w:unhideWhenUsed="1" w:qFormat="1"/>
+    <w:lsdException w:name="heading 8" w:semiHidden="1" w:uiPriority="9" w:unhideWhenUsed="1" w:qFormat="1"/>
+    <w:lsdException w:name="heading 9" w:semiHidden="1" w:uiPriority="9" w:unhideWhenUsed="1" w:qFormat="1"/>
     <w:lsdException w:name="index 1" w:semiHidden="1" w:unhideWhenUsed="1"/>
     <w:lsdException w:name="index 2" w:semiHidden="1" w:unhideWhenUsed="1"/>
     <w:lsdException w:name="index 3" w:semiHidden="1" w:unhideWhenUsed="1"/>
@@ -5814,22 +5556,22 @@
     <w:lsdException w:name="index 7" w:semiHidden="1" w:unhideWhenUsed="1"/>
     <w:lsdException w:name="index 8" w:semiHidden="1" w:unhideWhenUsed="1"/>
     <w:lsdException w:name="index 9" w:semiHidden="1" w:unhideWhenUsed="1"/>
-    <w:lsdException w:name="toc 1" w:uiPriority="39" w:semiHidden="1" w:unhideWhenUsed="1"/>
-    <w:lsdException w:name="toc 2" w:uiPriority="39" w:semiHidden="1" w:unhideWhenUsed="1"/>
-    <w:lsdException w:name="toc 3" w:uiPriority="39" w:semiHidden="1" w:unhideWhenUsed="1"/>
-    <w:lsdException w:name="toc 4" w:uiPriority="39" w:semiHidden="1" w:unhideWhenUsed="1"/>
-    <w:lsdException w:name="toc 5" w:uiPriority="39" w:semiHidden="1" w:unhideWhenUsed="1"/>
-    <w:lsdException w:name="toc 6" w:uiPriority="39" w:semiHidden="1" w:unhideWhenUsed="1"/>
-    <w:lsdException w:name="toc 7" w:uiPriority="39" w:semiHidden="1" w:unhideWhenUsed="1"/>
-    <w:lsdException w:name="toc 8" w:uiPriority="39" w:semiHidden="1" w:unhideWhenUsed="1"/>
-    <w:lsdException w:name="toc 9" w:uiPriority="39" w:semiHidden="1" w:unhideWhenUsed="1"/>
+    <w:lsdException w:name="toc 1" w:semiHidden="1" w:uiPriority="39" w:unhideWhenUsed="1"/>
+    <w:lsdException w:name="toc 2" w:semiHidden="1" w:uiPriority="39" w:unhideWhenUsed="1"/>
+    <w:lsdException w:name="toc 3" w:semiHidden="1" w:uiPriority="39" w:unhideWhenUsed="1"/>
+    <w:lsdException w:name="toc 4" w:semiHidden="1" w:uiPriority="39" w:unhideWhenUsed="1"/>
+    <w:lsdException w:name="toc 5" w:semiHidden="1" w:uiPriority="39" w:unhideWhenUsed="1"/>
+    <w:lsdException w:name="toc 6" w:semiHidden="1" w:uiPriority="39" w:unhideWhenUsed="1"/>
+    <w:lsdException w:name="toc 7" w:semiHidden="1" w:uiPriority="39" w:unhideWhenUsed="1"/>
+    <w:lsdException w:name="toc 8" w:semiHidden="1" w:uiPriority="39" w:unhideWhenUsed="1"/>
+    <w:lsdException w:name="toc 9" w:semiHidden="1" w:uiPriority="39" w:unhideWhenUsed="1"/>
     <w:lsdException w:name="Normal Indent" w:semiHidden="1" w:unhideWhenUsed="1"/>
     <w:lsdException w:name="footnote text" w:semiHidden="1" w:unhideWhenUsed="1"/>
     <w:lsdException w:name="annotation text" w:semiHidden="1" w:unhideWhenUsed="1"/>
     <w:lsdException w:name="header" w:semiHidden="1" w:unhideWhenUsed="1"/>
     <w:lsdException w:name="footer" w:semiHidden="1" w:unhideWhenUsed="1"/>
     <w:lsdException w:name="index heading" w:semiHidden="1" w:unhideWhenUsed="1"/>
-    <w:lsdException w:name="caption" w:uiPriority="35" w:semiHidden="1" w:unhideWhenUsed="1" w:qFormat="1"/>
+    <w:lsdException w:name="caption" w:semiHidden="1" w:uiPriority="35" w:unhideWhenUsed="1" w:qFormat="1"/>
     <w:lsdException w:name="table of figures" w:semiHidden="1" w:unhideWhenUsed="1"/>
     <w:lsdException w:name="envelope address" w:semiHidden="1" w:unhideWhenUsed="1"/>
     <w:lsdException w:name="envelope return" w:semiHidden="1" w:unhideWhenUsed="1"/>
@@ -5860,7 +5602,7 @@
     <w:lsdException w:name="Title" w:uiPriority="10" w:qFormat="1"/>
     <w:lsdException w:name="Closing" w:semiHidden="1" w:unhideWhenUsed="1"/>
     <w:lsdException w:name="Signature" w:semiHidden="1" w:unhideWhenUsed="1"/>
-    <w:lsdException w:name="Default Paragraph Font" w:uiPriority="1" w:semiHidden="1" w:unhideWhenUsed="1"/>
+    <w:lsdException w:name="Default Paragraph Font" w:semiHidden="1" w:uiPriority="1" w:unhideWhenUsed="1"/>
     <w:lsdException w:name="Body Text" w:semiHidden="1" w:unhideWhenUsed="1"/>
     <w:lsdException w:name="Body Text Indent" w:semiHidden="1" w:unhideWhenUsed="1"/>
     <w:lsdException w:name="List Continue" w:semiHidden="1" w:unhideWhenUsed="1"/>
@@ -6060,8 +5802,8 @@
     <w:lsdException w:name="Subtle Reference" w:uiPriority="31" w:qFormat="1"/>
     <w:lsdException w:name="Intense Reference" w:uiPriority="32" w:qFormat="1"/>
     <w:lsdException w:name="Book Title" w:uiPriority="33" w:qFormat="1"/>
-    <w:lsdException w:name="Bibliography" w:uiPriority="37" w:semiHidden="1" w:unhideWhenUsed="1"/>
-    <w:lsdException w:name="TOC Heading" w:uiPriority="39" w:semiHidden="1" w:unhideWhenUsed="1" w:qFormat="1"/>
+    <w:lsdException w:name="Bibliography" w:semiHidden="1" w:uiPriority="37" w:unhideWhenUsed="1"/>
+    <w:lsdException w:name="TOC Heading" w:semiHidden="1" w:uiPriority="39" w:unhideWhenUsed="1" w:qFormat="1"/>
     <w:lsdException w:name="Plain Table 1" w:uiPriority="41"/>
     <w:lsdException w:name="Plain Table 2" w:uiPriority="42"/>
     <w:lsdException w:name="Plain Table 3" w:uiPriority="43"/>
@@ -6172,7 +5914,7 @@
     <w:lsdException w:name="Unresolved Mention" w:semiHidden="1" w:unhideWhenUsed="1"/>
     <w:lsdException w:name="Smart Link" w:semiHidden="1" w:unhideWhenUsed="1"/>
   </w:latentStyles>
-  <w:style w:type="paragraph" w:styleId="Normal" w:default="1">
+  <w:style w:type="paragraph" w:default="1" w:styleId="Normal">
     <w:name w:val="Normal"/>
   </w:style>
   <w:style w:type="paragraph" w:styleId="Heading1">
@@ -6269,13 +6011,13 @@
       <w:szCs w:val="22"/>
     </w:rPr>
   </w:style>
-  <w:style w:type="character" w:styleId="DefaultParagraphFont" w:default="1">
+  <w:style w:type="character" w:default="1" w:styleId="DefaultParagraphFont">
     <w:name w:val="Default Paragraph Font"/>
     <w:uiPriority w:val="1"/>
     <w:semiHidden/>
     <w:unhideWhenUsed/>
   </w:style>
-  <w:style w:type="table" w:styleId="TableNormal" w:default="1">
+  <w:style w:type="table" w:default="1" w:styleId="TableNormal">
     <w:name w:val="Normal Table"/>
     <w:uiPriority w:val="99"/>
     <w:semiHidden/>
@@ -6290,7 +6032,7 @@
       </w:tblCellMar>
     </w:tblPr>
   </w:style>
-  <w:style w:type="numbering" w:styleId="NoList" w:default="1">
+  <w:style w:type="numbering" w:default="1" w:styleId="NoList">
     <w:name w:val="No List"/>
     <w:uiPriority w:val="99"/>
     <w:semiHidden/>
@@ -6323,7 +6065,7 @@
       <w:highlight w:val="white"/>
     </w:rPr>
   </w:style>
-  <w:style w:type="table" w:styleId="a" w:customStyle="1">
+  <w:style w:type="table" w:customStyle="1" w:styleId="a">
     <w:basedOn w:val="TableNormal"/>
     <w:tblPr>
       <w:tblStyleRowBandSize w:val="1"/>
@@ -6336,7 +6078,7 @@
       </w:tblCellMar>
     </w:tblPr>
   </w:style>
-  <w:style w:type="table" w:styleId="a0" w:customStyle="1">
+  <w:style w:type="table" w:customStyle="1" w:styleId="a0">
     <w:basedOn w:val="TableNormal"/>
     <w:tblPr>
       <w:tblStyleRowBandSize w:val="1"/>
@@ -6349,7 +6091,7 @@
       </w:tblCellMar>
     </w:tblPr>
   </w:style>
-  <w:style w:type="table" w:styleId="a1" w:customStyle="1">
+  <w:style w:type="table" w:customStyle="1" w:styleId="a1">
     <w:basedOn w:val="TableNormal"/>
     <w:tblPr>
       <w:tblStyleRowBandSize w:val="1"/>
@@ -6362,7 +6104,7 @@
       </w:tblCellMar>
     </w:tblPr>
   </w:style>
-  <w:style w:type="table" w:styleId="a2" w:customStyle="1">
+  <w:style w:type="table" w:customStyle="1" w:styleId="a2">
     <w:basedOn w:val="TableNormal"/>
     <w:tblPr>
       <w:tblStyleRowBandSize w:val="1"/>
@@ -6375,7 +6117,7 @@
       </w:tblCellMar>
     </w:tblPr>
   </w:style>
-  <w:style w:type="table" w:styleId="a3" w:customStyle="1">
+  <w:style w:type="table" w:customStyle="1" w:styleId="a3">
     <w:basedOn w:val="TableNormal"/>
     <w:tblPr>
       <w:tblStyleRowBandSize w:val="1"/>

</xml_diff>

<commit_message>
Formatted the project report for Sprint 1 turn in, minor edits no information change
</commit_message>
<xml_diff>
--- a/Project report template.docx
+++ b/Project report template.docx
@@ -15,11 +15,19 @@
         </w:rPr>
         <w:t xml:space="preserve">Project team # - </w:t>
       </w:r>
-      <w:r>
-        <w:rPr>
-          <w:lang w:val="en-US"/>
-        </w:rPr>
-        <w:t>Oauth Database Project</w:t>
+      <w:proofErr w:type="spellStart"/>
+      <w:r>
+        <w:rPr>
+          <w:lang w:val="en-US"/>
+        </w:rPr>
+        <w:t>Oauth</w:t>
+      </w:r>
+      <w:proofErr w:type="spellEnd"/>
+      <w:r>
+        <w:rPr>
+          <w:lang w:val="en-US"/>
+        </w:rPr>
+        <w:t xml:space="preserve"> Database Project</w:t>
       </w:r>
     </w:p>
     <w:p/>
@@ -45,12 +53,14 @@
         </w:rPr>
         <w:t xml:space="preserve"> Tommy, </w:t>
       </w:r>
+      <w:proofErr w:type="spellStart"/>
       <w:r>
         <w:rPr>
           <w:lang w:val="en-US"/>
         </w:rPr>
         <w:t>Lansina</w:t>
       </w:r>
+      <w:proofErr w:type="spellEnd"/>
     </w:p>
     <w:p>
       <w:pPr>
@@ -960,7 +970,35 @@
         <w:rPr>
           <w:lang w:val="en-US"/>
         </w:rPr>
-        <w:t>(How long a token is valid for before a user is required to relog in again)</w:t>
+        <w:t xml:space="preserve">(How long </w:t>
+      </w:r>
+      <w:proofErr w:type="gramStart"/>
+      <w:r>
+        <w:rPr>
+          <w:lang w:val="en-US"/>
+        </w:rPr>
+        <w:t>a token is</w:t>
+      </w:r>
+      <w:proofErr w:type="gramEnd"/>
+      <w:r>
+        <w:rPr>
+          <w:lang w:val="en-US"/>
+        </w:rPr>
+        <w:t xml:space="preserve"> </w:t>
+      </w:r>
+      <w:proofErr w:type="gramStart"/>
+      <w:r>
+        <w:rPr>
+          <w:lang w:val="en-US"/>
+        </w:rPr>
+        <w:t>valid for</w:t>
+      </w:r>
+      <w:proofErr w:type="gramEnd"/>
+      <w:r>
+        <w:rPr>
+          <w:lang w:val="en-US"/>
+        </w:rPr>
+        <w:t xml:space="preserve"> before a user is required to relog in again)</w:t>
       </w:r>
     </w:p>
     <w:p>
@@ -1057,21 +1095,6 @@
       <w:r>
         <w:t xml:space="preserve"> references Master Token (many to one)</w:t>
       </w:r>
-    </w:p>
-    <w:p>
-      <w:pPr>
-        <w:ind w:left="0" w:firstLine="0"/>
-      </w:pPr>
-    </w:p>
-    <w:p>
-      <w:pPr>
-        <w:ind w:left="0" w:firstLine="0"/>
-      </w:pPr>
-    </w:p>
-    <w:p>
-      <w:pPr>
-        <w:ind w:left="0" w:firstLine="0"/>
-      </w:pPr>
     </w:p>
     <w:p>
       <w:pPr>
@@ -1296,7 +1319,7 @@
               <w:rPr>
                 <w:highlight w:val="white"/>
               </w:rPr>
-              <w:t>US1</w:t>
+              <w:t>Master Developer</w:t>
             </w:r>
           </w:p>
         </w:tc>
@@ -1425,7 +1448,7 @@
               <w:rPr>
                 <w:highlight w:val="white"/>
               </w:rPr>
-              <w:t>US2</w:t>
+              <w:t>Master/Session Users</w:t>
             </w:r>
           </w:p>
         </w:tc>
@@ -1697,11 +1720,123 @@
           <w:highlight w:val="white"/>
           <w:lang w:val="en-US"/>
         </w:rPr>
+        <w:t>Attributes:</w:t>
+      </w:r>
+      <w:r>
+        <w:tab/>
+      </w:r>
+    </w:p>
+    <w:p>
+      <w:pPr>
+        <w:ind w:firstLine="1440"/>
+        <w:jc w:val="both"/>
+        <w:rPr>
+          <w:highlight w:val="white"/>
+          <w:lang w:val="en-US"/>
+        </w:rPr>
+      </w:pPr>
+      <w:r>
+        <w:rPr>
+          <w:highlight w:val="white"/>
+          <w:lang w:val="en-US"/>
+        </w:rPr>
+        <w:t>Client ID</w:t>
+      </w:r>
+      <w:r>
+        <w:rPr>
+          <w:highlight w:val="white"/>
+          <w:lang w:val="en-US"/>
+        </w:rPr>
+        <w:t xml:space="preserve"> (Primary Key)</w:t>
+      </w:r>
+      <w:r>
+        <w:rPr>
+          <w:highlight w:val="white"/>
+          <w:lang w:val="en-US"/>
+        </w:rPr>
+        <w:t xml:space="preserve"> </w:t>
+      </w:r>
+      <w:r>
+        <w:rPr>
+          <w:highlight w:val="white"/>
+          <w:lang w:val="en-US"/>
+        </w:rPr>
+        <w:t xml:space="preserve">- Simple. </w:t>
+      </w:r>
+      <w:r>
+        <w:rPr>
+          <w:highlight w:val="white"/>
+          <w:lang w:val="en-US"/>
+        </w:rPr>
+        <w:t>Single</w:t>
+      </w:r>
+      <w:r>
+        <w:rPr>
+          <w:highlight w:val="white"/>
+          <w:lang w:val="en-US"/>
+        </w:rPr>
+        <w:t>-</w:t>
+      </w:r>
+      <w:proofErr w:type="spellStart"/>
+      <w:proofErr w:type="gramStart"/>
+      <w:r>
+        <w:rPr>
+          <w:highlight w:val="white"/>
+          <w:lang w:val="en-US"/>
+        </w:rPr>
+        <w:t>Valued</w:t>
+      </w:r>
+      <w:r>
+        <w:rPr>
+          <w:highlight w:val="white"/>
+          <w:lang w:val="en-US"/>
+        </w:rPr>
+        <w:t>,Stored</w:t>
+      </w:r>
+      <w:proofErr w:type="spellEnd"/>
+      <w:proofErr w:type="gramEnd"/>
+    </w:p>
+    <w:p>
+      <w:pPr>
+        <w:ind w:firstLine="1440"/>
+        <w:jc w:val="both"/>
+        <w:rPr>
+          <w:highlight w:val="white"/>
+        </w:rPr>
+      </w:pPr>
+      <w:r>
+        <w:rPr>
+          <w:highlight w:val="white"/>
+        </w:rPr>
+        <w:t>Access Token/Secret</w:t>
+      </w:r>
+      <w:r>
+        <w:rPr>
+          <w:highlight w:val="white"/>
+        </w:rPr>
+        <w:t xml:space="preserve"> - Simple, Single-Valued, Stored</w:t>
+      </w:r>
+    </w:p>
+    <w:p>
+      <w:pPr>
+        <w:ind w:firstLine="1440"/>
+        <w:jc w:val="both"/>
+        <w:rPr>
+          <w:highlight w:val="white"/>
+        </w:rPr>
+      </w:pPr>
+      <w:r>
+        <w:rPr>
+          <w:highlight w:val="white"/>
+        </w:rPr>
         <w:lastRenderedPageBreak/>
-        <w:t>Attributes:</w:t>
-      </w:r>
-      <w:r>
-        <w:tab/>
+        <w:t>Role</w:t>
+      </w:r>
+      <w:r>
+        <w:rPr>
+          <w:highlight w:val="white"/>
+        </w:rPr>
+        <w:t xml:space="preserve"> - Simple, Single-Valued, Stored</w:t>
       </w:r>
     </w:p>
     <w:p>
@@ -1710,57 +1845,19 @@
         <w:jc w:val="both"/>
         <w:rPr>
           <w:highlight w:val="white"/>
-          <w:lang w:val="en-US"/>
-        </w:rPr>
-      </w:pPr>
-      <w:r>
-        <w:rPr>
-          <w:highlight w:val="white"/>
-          <w:lang w:val="en-US"/>
-        </w:rPr>
-        <w:t>Client ID</w:t>
-      </w:r>
-      <w:r>
-        <w:rPr>
-          <w:highlight w:val="white"/>
-          <w:lang w:val="en-US"/>
-        </w:rPr>
-        <w:t xml:space="preserve"> (Primary Key)</w:t>
-      </w:r>
-      <w:r>
-        <w:rPr>
-          <w:highlight w:val="white"/>
-          <w:lang w:val="en-US"/>
-        </w:rPr>
-        <w:t xml:space="preserve"> </w:t>
-      </w:r>
-      <w:r>
-        <w:rPr>
-          <w:highlight w:val="white"/>
-          <w:lang w:val="en-US"/>
-        </w:rPr>
-        <w:t xml:space="preserve">- Simple. </w:t>
-      </w:r>
-      <w:r>
-        <w:rPr>
-          <w:highlight w:val="white"/>
-          <w:lang w:val="en-US"/>
-        </w:rPr>
-        <w:t>Single</w:t>
-      </w:r>
-      <w:r>
-        <w:rPr>
-          <w:highlight w:val="white"/>
-          <w:lang w:val="en-US"/>
-        </w:rPr>
-        <w:t>-Valued</w:t>
-      </w:r>
-      <w:r>
-        <w:rPr>
-          <w:highlight w:val="white"/>
-          <w:lang w:val="en-US"/>
-        </w:rPr>
-        <w:t>,Stored</w:t>
+        </w:rPr>
+      </w:pPr>
+      <w:r>
+        <w:rPr>
+          <w:highlight w:val="white"/>
+        </w:rPr>
+        <w:t>Expiry</w:t>
+      </w:r>
+      <w:r>
+        <w:rPr>
+          <w:highlight w:val="white"/>
+        </w:rPr>
+        <w:t xml:space="preserve"> - Simple, Single-Valued, Stored</w:t>
       </w:r>
     </w:p>
     <w:p>
@@ -1769,78 +1866,31 @@
         <w:jc w:val="both"/>
         <w:rPr>
           <w:highlight w:val="white"/>
-        </w:rPr>
-      </w:pPr>
-      <w:r>
-        <w:rPr>
-          <w:highlight w:val="white"/>
-        </w:rPr>
-        <w:t>Access Token/Secret</w:t>
-      </w:r>
-      <w:r>
-        <w:rPr>
-          <w:highlight w:val="white"/>
-        </w:rPr>
-        <w:t xml:space="preserve"> - Simple, Single-Valued, Stored</w:t>
-      </w:r>
-    </w:p>
-    <w:p>
-      <w:pPr>
-        <w:ind w:firstLine="1440"/>
-        <w:jc w:val="both"/>
-        <w:rPr>
-          <w:highlight w:val="white"/>
-        </w:rPr>
-      </w:pPr>
-      <w:r>
-        <w:rPr>
-          <w:highlight w:val="white"/>
-        </w:rPr>
-        <w:t>Role</w:t>
-      </w:r>
-      <w:r>
-        <w:rPr>
-          <w:highlight w:val="white"/>
-        </w:rPr>
-        <w:t xml:space="preserve"> - Simple, Single-Valued, Stored</w:t>
-      </w:r>
-    </w:p>
-    <w:p>
-      <w:pPr>
-        <w:ind w:firstLine="1440"/>
-        <w:jc w:val="both"/>
-        <w:rPr>
-          <w:highlight w:val="white"/>
-        </w:rPr>
-      </w:pPr>
-      <w:r>
-        <w:rPr>
-          <w:highlight w:val="white"/>
-        </w:rPr>
-        <w:t>Expiry</w:t>
-      </w:r>
-      <w:r>
-        <w:rPr>
-          <w:highlight w:val="white"/>
-        </w:rPr>
-        <w:t xml:space="preserve"> - Simple, Single-Valued, Stored</w:t>
-      </w:r>
-    </w:p>
-    <w:p>
-      <w:pPr>
-        <w:ind w:firstLine="1440"/>
-        <w:jc w:val="both"/>
-        <w:rPr>
-          <w:highlight w:val="white"/>
-          <w:lang w:val="en-US"/>
-        </w:rPr>
-      </w:pPr>
-      <w:r>
-        <w:rPr>
-          <w:highlight w:val="white"/>
-          <w:lang w:val="en-US"/>
-        </w:rPr>
-        <w:t>CREATED_AT - Simple, Single-Valued, Stored (default: NOW())</w:t>
+          <w:lang w:val="en-US"/>
+        </w:rPr>
+      </w:pPr>
+      <w:r>
+        <w:rPr>
+          <w:highlight w:val="white"/>
+          <w:lang w:val="en-US"/>
+        </w:rPr>
+        <w:t xml:space="preserve">CREATED_AT - Simple, Single-Valued, Stored (default: </w:t>
+      </w:r>
+      <w:proofErr w:type="gramStart"/>
+      <w:r>
+        <w:rPr>
+          <w:highlight w:val="white"/>
+          <w:lang w:val="en-US"/>
+        </w:rPr>
+        <w:t>NOW(</w:t>
+      </w:r>
+      <w:proofErr w:type="gramEnd"/>
+      <w:r>
+        <w:rPr>
+          <w:highlight w:val="white"/>
+          <w:lang w:val="en-US"/>
+        </w:rPr>
+        <w:t>))</w:t>
       </w:r>
     </w:p>
     <w:p>
@@ -1904,6 +1954,7 @@
         </w:rPr>
         <w:t xml:space="preserve"> </w:t>
       </w:r>
+      <w:proofErr w:type="gramStart"/>
       <w:r>
         <w:rPr>
           <w:highlight w:val="white"/>
@@ -1923,6 +1974,7 @@
         </w:rPr>
         <w:t>Master/Session Users</w:t>
       </w:r>
+      <w:proofErr w:type="gramEnd"/>
     </w:p>
     <w:p>
       <w:pPr>
@@ -1950,11 +2002,19 @@
         </w:rPr>
         <w:t xml:space="preserve"> </w:t>
       </w:r>
-      <w:r>
-        <w:rPr>
-          <w:highlight w:val="white"/>
-        </w:rPr>
-        <w:t>to Many</w:t>
+      <w:proofErr w:type="gramStart"/>
+      <w:r>
+        <w:rPr>
+          <w:highlight w:val="white"/>
+        </w:rPr>
+        <w:t>to</w:t>
+      </w:r>
+      <w:proofErr w:type="gramEnd"/>
+      <w:r>
+        <w:rPr>
+          <w:highlight w:val="white"/>
+        </w:rPr>
+        <w:t xml:space="preserve"> Many</w:t>
       </w:r>
     </w:p>
     <w:p>
@@ -2006,7 +2066,18 @@
           <w:highlight w:val="white"/>
         </w:rPr>
         <w:tab/>
-        <w:t xml:space="preserve">Entity1 has </w:t>
+      </w:r>
+      <w:r>
+        <w:rPr>
+          <w:highlight w:val="white"/>
+        </w:rPr>
+        <w:t>Masters</w:t>
+      </w:r>
+      <w:r>
+        <w:rPr>
+          <w:highlight w:val="white"/>
+        </w:rPr>
+        <w:t xml:space="preserve"> has </w:t>
       </w:r>
       <w:r>
         <w:rPr>
@@ -2031,7 +2102,18 @@
           <w:highlight w:val="white"/>
         </w:rPr>
         <w:tab/>
-        <w:t xml:space="preserve">Entity2 has </w:t>
+      </w:r>
+      <w:r>
+        <w:rPr>
+          <w:highlight w:val="white"/>
+        </w:rPr>
+        <w:t>Master Users</w:t>
+      </w:r>
+      <w:r>
+        <w:rPr>
+          <w:highlight w:val="white"/>
+        </w:rPr>
+        <w:t xml:space="preserve"> has </w:t>
       </w:r>
       <w:r>
         <w:rPr>
@@ -2143,7 +2225,23 @@
           <w:highlight w:val="white"/>
           <w:lang w:val="en-US"/>
         </w:rPr>
-        <w:t xml:space="preserve"> - (PK,INT,AUTO_INCREMENT)</w:t>
+        <w:t xml:space="preserve"> - (</w:t>
+      </w:r>
+      <w:proofErr w:type="gramStart"/>
+      <w:r>
+        <w:rPr>
+          <w:highlight w:val="white"/>
+          <w:lang w:val="en-US"/>
+        </w:rPr>
+        <w:t>PK,INT</w:t>
+      </w:r>
+      <w:proofErr w:type="gramEnd"/>
+      <w:r>
+        <w:rPr>
+          <w:highlight w:val="white"/>
+          <w:lang w:val="en-US"/>
+        </w:rPr>
+        <w:t>,AUTO_INCREMENT)</w:t>
       </w:r>
     </w:p>
     <w:p>
@@ -2161,6 +2259,7 @@
         </w:rPr>
         <w:tab/>
       </w:r>
+      <w:proofErr w:type="spellStart"/>
       <w:r>
         <w:rPr>
           <w:highlight w:val="white"/>
@@ -2168,6 +2267,7 @@
         </w:rPr>
         <w:t>Entity_ID</w:t>
       </w:r>
+      <w:proofErr w:type="spellEnd"/>
       <w:r>
         <w:rPr>
           <w:highlight w:val="white"/>
@@ -2191,6 +2291,7 @@
         </w:rPr>
         <w:tab/>
       </w:r>
+      <w:proofErr w:type="spellStart"/>
       <w:r>
         <w:rPr>
           <w:highlight w:val="white"/>
@@ -2198,12 +2299,29 @@
         </w:rPr>
         <w:t>Master_Token</w:t>
       </w:r>
-      <w:r>
-        <w:rPr>
-          <w:highlight w:val="white"/>
-          <w:lang w:val="en-US"/>
-        </w:rPr>
-        <w:t xml:space="preserve"> - (VARCHAR,UNIQUE, NOT NULL)</w:t>
+      <w:proofErr w:type="spellEnd"/>
+      <w:r>
+        <w:rPr>
+          <w:highlight w:val="white"/>
+          <w:lang w:val="en-US"/>
+        </w:rPr>
+        <w:t xml:space="preserve"> - (</w:t>
+      </w:r>
+      <w:proofErr w:type="gramStart"/>
+      <w:r>
+        <w:rPr>
+          <w:highlight w:val="white"/>
+          <w:lang w:val="en-US"/>
+        </w:rPr>
+        <w:t>VARCHAR,UNIQUE</w:t>
+      </w:r>
+      <w:proofErr w:type="gramEnd"/>
+      <w:r>
+        <w:rPr>
+          <w:highlight w:val="white"/>
+          <w:lang w:val="en-US"/>
+        </w:rPr>
+        <w:t>, NOT NULL)</w:t>
       </w:r>
     </w:p>
     <w:p>
@@ -2296,12 +2414,21 @@
         </w:rPr>
         <w:tab/>
       </w:r>
-      <w:r>
-        <w:rPr>
-          <w:highlight w:val="white"/>
-          <w:lang w:val="en-US"/>
-        </w:rPr>
-        <w:t xml:space="preserve">Client_ID </w:t>
+      <w:proofErr w:type="spellStart"/>
+      <w:r>
+        <w:rPr>
+          <w:highlight w:val="white"/>
+          <w:lang w:val="en-US"/>
+        </w:rPr>
+        <w:t>Client_ID</w:t>
+      </w:r>
+      <w:proofErr w:type="spellEnd"/>
+      <w:r>
+        <w:rPr>
+          <w:highlight w:val="white"/>
+          <w:lang w:val="en-US"/>
+        </w:rPr>
+        <w:t xml:space="preserve"> </w:t>
       </w:r>
       <w:r>
         <w:rPr>
@@ -2315,7 +2442,23 @@
           <w:highlight w:val="white"/>
           <w:lang w:val="en-US"/>
         </w:rPr>
-        <w:t>(PK,VARCHAR)</w:t>
+        <w:t>(</w:t>
+      </w:r>
+      <w:proofErr w:type="gramStart"/>
+      <w:r>
+        <w:rPr>
+          <w:highlight w:val="white"/>
+          <w:lang w:val="en-US"/>
+        </w:rPr>
+        <w:t>PK,VARCHAR</w:t>
+      </w:r>
+      <w:proofErr w:type="gramEnd"/>
+      <w:r>
+        <w:rPr>
+          <w:highlight w:val="white"/>
+          <w:lang w:val="en-US"/>
+        </w:rPr>
+        <w:t>)</w:t>
       </w:r>
     </w:p>
     <w:p>
@@ -2327,6 +2470,7 @@
           <w:lang w:val="en-US"/>
         </w:rPr>
       </w:pPr>
+      <w:proofErr w:type="spellStart"/>
       <w:r>
         <w:rPr>
           <w:highlight w:val="white"/>
@@ -2334,12 +2478,29 @@
         </w:rPr>
         <w:t>Access_Token</w:t>
       </w:r>
-      <w:r>
-        <w:rPr>
-          <w:highlight w:val="white"/>
-          <w:lang w:val="en-US"/>
-        </w:rPr>
-        <w:t xml:space="preserve"> - (VARCHAR,NOT NULL)</w:t>
+      <w:proofErr w:type="spellEnd"/>
+      <w:r>
+        <w:rPr>
+          <w:highlight w:val="white"/>
+          <w:lang w:val="en-US"/>
+        </w:rPr>
+        <w:t xml:space="preserve"> - (</w:t>
+      </w:r>
+      <w:proofErr w:type="gramStart"/>
+      <w:r>
+        <w:rPr>
+          <w:highlight w:val="white"/>
+          <w:lang w:val="en-US"/>
+        </w:rPr>
+        <w:t>VARCHAR,NOT</w:t>
+      </w:r>
+      <w:proofErr w:type="gramEnd"/>
+      <w:r>
+        <w:rPr>
+          <w:highlight w:val="white"/>
+          <w:lang w:val="en-US"/>
+        </w:rPr>
+        <w:t xml:space="preserve"> NULL)</w:t>
       </w:r>
     </w:p>
     <w:p>
@@ -2369,7 +2530,23 @@
           <w:highlight w:val="white"/>
           <w:lang w:val="en-US"/>
         </w:rPr>
-        <w:t xml:space="preserve"> -(TEXT, NOT NULL)</w:t>
+        <w:t xml:space="preserve"> </w:t>
+      </w:r>
+      <w:proofErr w:type="gramStart"/>
+      <w:r>
+        <w:rPr>
+          <w:highlight w:val="white"/>
+          <w:lang w:val="en-US"/>
+        </w:rPr>
+        <w:t>-(</w:t>
+      </w:r>
+      <w:proofErr w:type="gramEnd"/>
+      <w:r>
+        <w:rPr>
+          <w:highlight w:val="white"/>
+          <w:lang w:val="en-US"/>
+        </w:rPr>
+        <w:t>TEXT, NOT NULL)</w:t>
       </w:r>
     </w:p>
     <w:p>
@@ -2408,7 +2585,39 @@
           <w:highlight w:val="white"/>
           <w:lang w:val="en-US"/>
         </w:rPr>
-        <w:t>CREATED_AT - (TIMESTAMP,DEFAULT NOW(), NOT NULL)</w:t>
+        <w:t>CREATED_AT - (</w:t>
+      </w:r>
+      <w:proofErr w:type="gramStart"/>
+      <w:r>
+        <w:rPr>
+          <w:highlight w:val="white"/>
+          <w:lang w:val="en-US"/>
+        </w:rPr>
+        <w:t>TIMESTAMP,DEFAULT</w:t>
+      </w:r>
+      <w:proofErr w:type="gramEnd"/>
+      <w:r>
+        <w:rPr>
+          <w:highlight w:val="white"/>
+          <w:lang w:val="en-US"/>
+        </w:rPr>
+        <w:t xml:space="preserve"> </w:t>
+      </w:r>
+      <w:proofErr w:type="gramStart"/>
+      <w:r>
+        <w:rPr>
+          <w:highlight w:val="white"/>
+          <w:lang w:val="en-US"/>
+        </w:rPr>
+        <w:t>NOW(</w:t>
+      </w:r>
+      <w:proofErr w:type="gramEnd"/>
+      <w:r>
+        <w:rPr>
+          <w:highlight w:val="white"/>
+          <w:lang w:val="en-US"/>
+        </w:rPr>
+        <w:t>), NOT NULL)</w:t>
       </w:r>
     </w:p>
     <w:p>
@@ -2425,8 +2634,37 @@
           <w:highlight w:val="white"/>
           <w:lang w:val="en-US"/>
         </w:rPr>
-        <w:lastRenderedPageBreak/>
-        <w:t>ADMIN_ID -(INT, NOT NULL, FK referencing to ADMIN(ID),ON DELETE CASCADE</w:t>
+        <w:t xml:space="preserve">ADMIN_ID </w:t>
+      </w:r>
+      <w:proofErr w:type="gramStart"/>
+      <w:r>
+        <w:rPr>
+          <w:highlight w:val="white"/>
+          <w:lang w:val="en-US"/>
+        </w:rPr>
+        <w:t>-(</w:t>
+      </w:r>
+      <w:proofErr w:type="gramEnd"/>
+      <w:r>
+        <w:rPr>
+          <w:highlight w:val="white"/>
+          <w:lang w:val="en-US"/>
+        </w:rPr>
+        <w:t>INT, NOT NULL, FK referencing to ADMIN(ID),</w:t>
+      </w:r>
+      <w:r>
+        <w:rPr>
+          <w:highlight w:val="white"/>
+          <w:lang w:val="en-US"/>
+        </w:rPr>
+        <w:t xml:space="preserve"> </w:t>
+      </w:r>
+      <w:r>
+        <w:rPr>
+          <w:highlight w:val="white"/>
+          <w:lang w:val="en-US"/>
+        </w:rPr>
+        <w:t>ON DELETE CASCADE</w:t>
       </w:r>
       <w:r>
         <w:tab/>
@@ -2561,19 +2799,28 @@
         <w:rPr>
           <w:lang w:val="en-US"/>
         </w:rPr>
-        <w:t>SELECT * FROM ADMIN, USERS;</w:t>
-      </w:r>
-    </w:p>
-    <w:p>
-      <w:pPr>
-        <w:ind w:left="0" w:firstLine="0"/>
-        <w:jc w:val="both"/>
-        <w:rPr>
-          <w:lang w:val="en-US"/>
-        </w:rPr>
-      </w:pPr>
-      <w:r>
-        <w:rPr>
+        <w:t xml:space="preserve">SELECT * FROM ADMIN, </w:t>
+      </w:r>
+      <w:proofErr w:type="gramStart"/>
+      <w:r>
+        <w:rPr>
+          <w:lang w:val="en-US"/>
+        </w:rPr>
+        <w:t>USERS;</w:t>
+      </w:r>
+      <w:proofErr w:type="gramEnd"/>
+    </w:p>
+    <w:p>
+      <w:pPr>
+        <w:ind w:left="0" w:firstLine="0"/>
+        <w:jc w:val="both"/>
+        <w:rPr>
+          <w:lang w:val="en-US"/>
+        </w:rPr>
+      </w:pPr>
+      <w:r>
+        <w:rPr>
+          <w:noProof/>
           <w:lang w:val="en-US"/>
         </w:rPr>
         <w:drawing>
@@ -2625,22 +2872,31 @@
         <w:rPr>
           <w:lang w:val="en-US"/>
         </w:rPr>
+        <w:t xml:space="preserve">SELECT * FROM ADMIN WHERE ID = </w:t>
+      </w:r>
+      <w:proofErr w:type="gramStart"/>
+      <w:r>
+        <w:rPr>
+          <w:lang w:val="en-US"/>
+        </w:rPr>
+        <w:t>1;</w:t>
+      </w:r>
+      <w:proofErr w:type="gramEnd"/>
+    </w:p>
+    <w:p>
+      <w:pPr>
+        <w:ind w:left="0" w:firstLine="0"/>
+        <w:jc w:val="both"/>
+        <w:rPr>
+          <w:lang w:val="en-US"/>
+        </w:rPr>
+      </w:pPr>
+      <w:r>
+        <w:rPr>
+          <w:noProof/>
+          <w:lang w:val="en-US"/>
+        </w:rPr>
         <w:lastRenderedPageBreak/>
-        <w:t>SELECT * FROM ADMIN WHERE ID = 1;</w:t>
-      </w:r>
-    </w:p>
-    <w:p>
-      <w:pPr>
-        <w:ind w:left="0" w:firstLine="0"/>
-        <w:jc w:val="both"/>
-        <w:rPr>
-          <w:lang w:val="en-US"/>
-        </w:rPr>
-      </w:pPr>
-      <w:r>
-        <w:rPr>
-          <w:lang w:val="en-US"/>
-        </w:rPr>
         <w:drawing>
           <wp:inline distT="0" distB="0" distL="0" distR="0" wp14:anchorId="2AFEC376" wp14:editId="50680BB4">
             <wp:extent cx="2962688" cy="4505954"/>
@@ -2703,6 +2959,7 @@
       </w:pPr>
       <w:r>
         <w:rPr>
+          <w:noProof/>
           <w:lang w:val="en-US"/>
         </w:rPr>
         <w:lastRenderedPageBreak/>
@@ -3176,11 +3433,19 @@
       <w:r>
         <w:t xml:space="preserve">Include your </w:t>
       </w:r>
+      <w:proofErr w:type="gramStart"/>
       <w:r>
         <w:rPr>
           <w:color w:val="FF00FF"/>
         </w:rPr>
-        <w:t>complete updated conceptual design</w:t>
+        <w:t>complete</w:t>
+      </w:r>
+      <w:proofErr w:type="gramEnd"/>
+      <w:r>
+        <w:rPr>
+          <w:color w:val="FF00FF"/>
+        </w:rPr>
+        <w:t xml:space="preserve"> updated conceptual design</w:t>
       </w:r>
       <w:r>
         <w:t xml:space="preserve"> here. Use the format shown below.</w:t>
@@ -3497,7 +3762,20 @@
           <w:highlight w:val="white"/>
         </w:rPr>
         <w:tab/>
-        <w:t>Entity1 has &lt;partial/total&gt; participation</w:t>
+      </w:r>
+      <w:proofErr w:type="gramStart"/>
+      <w:r>
+        <w:rPr>
+          <w:highlight w:val="white"/>
+        </w:rPr>
+        <w:t>Entity1</w:t>
+      </w:r>
+      <w:proofErr w:type="gramEnd"/>
+      <w:r>
+        <w:rPr>
+          <w:highlight w:val="white"/>
+        </w:rPr>
+        <w:t xml:space="preserve"> has &lt;partial/total&gt; participation</w:t>
       </w:r>
     </w:p>
     <w:p>
@@ -3510,7 +3788,20 @@
           <w:highlight w:val="white"/>
         </w:rPr>
         <w:tab/>
-        <w:t>Entity2 has &lt;partial/total&gt; participation</w:t>
+      </w:r>
+      <w:proofErr w:type="gramStart"/>
+      <w:r>
+        <w:rPr>
+          <w:highlight w:val="white"/>
+        </w:rPr>
+        <w:t>Entity2</w:t>
+      </w:r>
+      <w:proofErr w:type="gramEnd"/>
+      <w:r>
+        <w:rPr>
+          <w:highlight w:val="white"/>
+        </w:rPr>
+        <w:t xml:space="preserve"> has &lt;partial/total&gt; participation</w:t>
       </w:r>
     </w:p>
     <w:p>
@@ -4359,11 +4650,19 @@
       <w:r>
         <w:t xml:space="preserve">Include your </w:t>
       </w:r>
+      <w:proofErr w:type="gramStart"/>
       <w:r>
         <w:rPr>
           <w:color w:val="FF00FF"/>
         </w:rPr>
-        <w:t>complete updated conceptual design</w:t>
+        <w:t>complete</w:t>
+      </w:r>
+      <w:proofErr w:type="gramEnd"/>
+      <w:r>
+        <w:rPr>
+          <w:color w:val="FF00FF"/>
+        </w:rPr>
+        <w:t xml:space="preserve"> updated conceptual design</w:t>
       </w:r>
       <w:r>
         <w:t xml:space="preserve"> here. Use the format shown below.</w:t>
@@ -4680,7 +4979,20 @@
           <w:highlight w:val="white"/>
         </w:rPr>
         <w:tab/>
-        <w:t>Entity1 has &lt;partial/total&gt; participation</w:t>
+      </w:r>
+      <w:proofErr w:type="gramStart"/>
+      <w:r>
+        <w:rPr>
+          <w:highlight w:val="white"/>
+        </w:rPr>
+        <w:t>Entity1</w:t>
+      </w:r>
+      <w:proofErr w:type="gramEnd"/>
+      <w:r>
+        <w:rPr>
+          <w:highlight w:val="white"/>
+        </w:rPr>
+        <w:t xml:space="preserve"> has &lt;partial/total&gt; participation</w:t>
       </w:r>
     </w:p>
     <w:p>
@@ -4694,7 +5006,20 @@
         </w:rPr>
         <w:lastRenderedPageBreak/>
         <w:tab/>
-        <w:t>Entity2 has &lt;partial/total&gt; participation</w:t>
+      </w:r>
+      <w:proofErr w:type="gramStart"/>
+      <w:r>
+        <w:rPr>
+          <w:highlight w:val="white"/>
+        </w:rPr>
+        <w:t>Entity2</w:t>
+      </w:r>
+      <w:proofErr w:type="gramEnd"/>
+      <w:r>
+        <w:rPr>
+          <w:highlight w:val="white"/>
+        </w:rPr>
+        <w:t xml:space="preserve"> has &lt;partial/total&gt; participation</w:t>
       </w:r>
     </w:p>
     <w:p>
@@ -5499,7 +5824,15 @@
         </w:rPr>
       </w:pPr>
       <w:r>
-        <w:t>Goal:  &lt;1-2 sentence description of what the event does&gt;</w:t>
+        <w:t>Goal</w:t>
+      </w:r>
+      <w:proofErr w:type="gramStart"/>
+      <w:r>
+        <w:t>:  &lt;</w:t>
+      </w:r>
+      <w:proofErr w:type="gramEnd"/>
+      <w:r>
+        <w:t>1-2 sentence description of what the event does&gt;</w:t>
       </w:r>
     </w:p>
     <w:p>

</xml_diff>

<commit_message>
Minor user story update
</commit_message>
<xml_diff>
--- a/Project report template.docx
+++ b/Project report template.docx
@@ -970,35 +970,7 @@
         <w:rPr>
           <w:lang w:val="en-US"/>
         </w:rPr>
-        <w:t xml:space="preserve">(How long </w:t>
-      </w:r>
-      <w:proofErr w:type="gramStart"/>
-      <w:r>
-        <w:rPr>
-          <w:lang w:val="en-US"/>
-        </w:rPr>
-        <w:t>a token is</w:t>
-      </w:r>
-      <w:proofErr w:type="gramEnd"/>
-      <w:r>
-        <w:rPr>
-          <w:lang w:val="en-US"/>
-        </w:rPr>
-        <w:t xml:space="preserve"> </w:t>
-      </w:r>
-      <w:proofErr w:type="gramStart"/>
-      <w:r>
-        <w:rPr>
-          <w:lang w:val="en-US"/>
-        </w:rPr>
-        <w:t>valid for</w:t>
-      </w:r>
-      <w:proofErr w:type="gramEnd"/>
-      <w:r>
-        <w:rPr>
-          <w:lang w:val="en-US"/>
-        </w:rPr>
-        <w:t xml:space="preserve"> before a user is required to relog in again)</w:t>
+        <w:t>(How long a token is valid for before a user is required to relog in again)</w:t>
       </w:r>
     </w:p>
     <w:p>
@@ -1469,25 +1441,27 @@
               <w:spacing w:before="240" w:after="240" w:line="240" w:lineRule="auto"/>
               <w:ind w:left="0" w:firstLine="0"/>
               <w:rPr>
-                <w:lang w:val="en-US"/>
+                <w:highlight w:val="white"/>
               </w:rPr>
             </w:pPr>
             <w:r>
               <w:rPr>
                 <w:lang w:val="en-US"/>
               </w:rPr>
-              <w:t>As an admin I want to assign users with different roles and expiration times, so that users have controlled access.</w:t>
+              <w:t xml:space="preserve">As a user I enjoy being able to be logged </w:t>
             </w:r>
-          </w:p>
-          <w:p>
-            <w:pPr>
-              <w:widowControl w:val="0"/>
-              <w:spacing w:line="240" w:lineRule="auto"/>
-              <w:ind w:left="0" w:firstLine="0"/>
-              <w:rPr>
-                <w:highlight w:val="white"/>
-              </w:rPr>
-            </w:pPr>
+            <w:r>
+              <w:rPr>
+                <w:lang w:val="en-US"/>
+              </w:rPr>
+              <w:t xml:space="preserve">into the system </w:t>
+            </w:r>
+            <w:r>
+              <w:rPr>
+                <w:lang w:val="en-US"/>
+              </w:rPr>
+              <w:t>without having to make and remember a password I only have to remember my username. If I have any issue I can ask my admin to fix any issues I have logging in taking security off my back and leaving me to do my job!</w:t>
+            </w:r>
           </w:p>
         </w:tc>
       </w:tr>
@@ -1778,7 +1752,6 @@
         <w:t>-</w:t>
       </w:r>
       <w:proofErr w:type="spellStart"/>
-      <w:proofErr w:type="gramStart"/>
       <w:r>
         <w:rPr>
           <w:highlight w:val="white"/>
@@ -1794,7 +1767,6 @@
         <w:t>,Stored</w:t>
       </w:r>
       <w:proofErr w:type="spellEnd"/>
-      <w:proofErr w:type="gramEnd"/>
     </w:p>
     <w:p>
       <w:pPr>
@@ -1874,23 +1846,7 @@
           <w:highlight w:val="white"/>
           <w:lang w:val="en-US"/>
         </w:rPr>
-        <w:t xml:space="preserve">CREATED_AT - Simple, Single-Valued, Stored (default: </w:t>
-      </w:r>
-      <w:proofErr w:type="gramStart"/>
-      <w:r>
-        <w:rPr>
-          <w:highlight w:val="white"/>
-          <w:lang w:val="en-US"/>
-        </w:rPr>
-        <w:t>NOW(</w:t>
-      </w:r>
-      <w:proofErr w:type="gramEnd"/>
-      <w:r>
-        <w:rPr>
-          <w:highlight w:val="white"/>
-          <w:lang w:val="en-US"/>
-        </w:rPr>
-        <w:t>))</w:t>
+        <w:t>CREATED_AT - Simple, Single-Valued, Stored (default: NOW())</w:t>
       </w:r>
     </w:p>
     <w:p>
@@ -1954,7 +1910,6 @@
         </w:rPr>
         <w:t xml:space="preserve"> </w:t>
       </w:r>
-      <w:proofErr w:type="gramStart"/>
       <w:r>
         <w:rPr>
           <w:highlight w:val="white"/>
@@ -1974,7 +1929,6 @@
         </w:rPr>
         <w:t>Master/Session Users</w:t>
       </w:r>
-      <w:proofErr w:type="gramEnd"/>
     </w:p>
     <w:p>
       <w:pPr>
@@ -2002,19 +1956,11 @@
         </w:rPr>
         <w:t xml:space="preserve"> </w:t>
       </w:r>
-      <w:proofErr w:type="gramStart"/>
-      <w:r>
-        <w:rPr>
-          <w:highlight w:val="white"/>
-        </w:rPr>
-        <w:t>to</w:t>
-      </w:r>
-      <w:proofErr w:type="gramEnd"/>
-      <w:r>
-        <w:rPr>
-          <w:highlight w:val="white"/>
-        </w:rPr>
-        <w:t xml:space="preserve"> Many</w:t>
+      <w:r>
+        <w:rPr>
+          <w:highlight w:val="white"/>
+        </w:rPr>
+        <w:t>to Many</w:t>
       </w:r>
     </w:p>
     <w:p>
@@ -2225,23 +2171,7 @@
           <w:highlight w:val="white"/>
           <w:lang w:val="en-US"/>
         </w:rPr>
-        <w:t xml:space="preserve"> - (</w:t>
-      </w:r>
-      <w:proofErr w:type="gramStart"/>
-      <w:r>
-        <w:rPr>
-          <w:highlight w:val="white"/>
-          <w:lang w:val="en-US"/>
-        </w:rPr>
-        <w:t>PK,INT</w:t>
-      </w:r>
-      <w:proofErr w:type="gramEnd"/>
-      <w:r>
-        <w:rPr>
-          <w:highlight w:val="white"/>
-          <w:lang w:val="en-US"/>
-        </w:rPr>
-        <w:t>,AUTO_INCREMENT)</w:t>
+        <w:t xml:space="preserve"> - (PK,INT,AUTO_INCREMENT)</w:t>
       </w:r>
     </w:p>
     <w:p>
@@ -2305,23 +2235,7 @@
           <w:highlight w:val="white"/>
           <w:lang w:val="en-US"/>
         </w:rPr>
-        <w:t xml:space="preserve"> - (</w:t>
-      </w:r>
-      <w:proofErr w:type="gramStart"/>
-      <w:r>
-        <w:rPr>
-          <w:highlight w:val="white"/>
-          <w:lang w:val="en-US"/>
-        </w:rPr>
-        <w:t>VARCHAR,UNIQUE</w:t>
-      </w:r>
-      <w:proofErr w:type="gramEnd"/>
-      <w:r>
-        <w:rPr>
-          <w:highlight w:val="white"/>
-          <w:lang w:val="en-US"/>
-        </w:rPr>
-        <w:t>, NOT NULL)</w:t>
+        <w:t xml:space="preserve"> - (VARCHAR,UNIQUE, NOT NULL)</w:t>
       </w:r>
     </w:p>
     <w:p>
@@ -2442,23 +2356,7 @@
           <w:highlight w:val="white"/>
           <w:lang w:val="en-US"/>
         </w:rPr>
-        <w:t>(</w:t>
-      </w:r>
-      <w:proofErr w:type="gramStart"/>
-      <w:r>
-        <w:rPr>
-          <w:highlight w:val="white"/>
-          <w:lang w:val="en-US"/>
-        </w:rPr>
-        <w:t>PK,VARCHAR</w:t>
-      </w:r>
-      <w:proofErr w:type="gramEnd"/>
-      <w:r>
-        <w:rPr>
-          <w:highlight w:val="white"/>
-          <w:lang w:val="en-US"/>
-        </w:rPr>
-        <w:t>)</w:t>
+        <w:t>(PK,VARCHAR)</w:t>
       </w:r>
     </w:p>
     <w:p>
@@ -2484,23 +2382,7 @@
           <w:highlight w:val="white"/>
           <w:lang w:val="en-US"/>
         </w:rPr>
-        <w:t xml:space="preserve"> - (</w:t>
-      </w:r>
-      <w:proofErr w:type="gramStart"/>
-      <w:r>
-        <w:rPr>
-          <w:highlight w:val="white"/>
-          <w:lang w:val="en-US"/>
-        </w:rPr>
-        <w:t>VARCHAR,NOT</w:t>
-      </w:r>
-      <w:proofErr w:type="gramEnd"/>
-      <w:r>
-        <w:rPr>
-          <w:highlight w:val="white"/>
-          <w:lang w:val="en-US"/>
-        </w:rPr>
-        <w:t xml:space="preserve"> NULL)</w:t>
+        <w:t xml:space="preserve"> - (VARCHAR,NOT NULL)</w:t>
       </w:r>
     </w:p>
     <w:p>
@@ -2530,23 +2412,7 @@
           <w:highlight w:val="white"/>
           <w:lang w:val="en-US"/>
         </w:rPr>
-        <w:t xml:space="preserve"> </w:t>
-      </w:r>
-      <w:proofErr w:type="gramStart"/>
-      <w:r>
-        <w:rPr>
-          <w:highlight w:val="white"/>
-          <w:lang w:val="en-US"/>
-        </w:rPr>
-        <w:t>-(</w:t>
-      </w:r>
-      <w:proofErr w:type="gramEnd"/>
-      <w:r>
-        <w:rPr>
-          <w:highlight w:val="white"/>
-          <w:lang w:val="en-US"/>
-        </w:rPr>
-        <w:t>TEXT, NOT NULL)</w:t>
+        <w:t xml:space="preserve"> -(TEXT, NOT NULL)</w:t>
       </w:r>
     </w:p>
     <w:p>
@@ -2585,39 +2451,7 @@
           <w:highlight w:val="white"/>
           <w:lang w:val="en-US"/>
         </w:rPr>
-        <w:t>CREATED_AT - (</w:t>
-      </w:r>
-      <w:proofErr w:type="gramStart"/>
-      <w:r>
-        <w:rPr>
-          <w:highlight w:val="white"/>
-          <w:lang w:val="en-US"/>
-        </w:rPr>
-        <w:t>TIMESTAMP,DEFAULT</w:t>
-      </w:r>
-      <w:proofErr w:type="gramEnd"/>
-      <w:r>
-        <w:rPr>
-          <w:highlight w:val="white"/>
-          <w:lang w:val="en-US"/>
-        </w:rPr>
-        <w:t xml:space="preserve"> </w:t>
-      </w:r>
-      <w:proofErr w:type="gramStart"/>
-      <w:r>
-        <w:rPr>
-          <w:highlight w:val="white"/>
-          <w:lang w:val="en-US"/>
-        </w:rPr>
-        <w:t>NOW(</w:t>
-      </w:r>
-      <w:proofErr w:type="gramEnd"/>
-      <w:r>
-        <w:rPr>
-          <w:highlight w:val="white"/>
-          <w:lang w:val="en-US"/>
-        </w:rPr>
-        <w:t>), NOT NULL)</w:t>
+        <w:t>CREATED_AT - (TIMESTAMP,DEFAULT NOW(), NOT NULL)</w:t>
       </w:r>
     </w:p>
     <w:p>
@@ -2634,23 +2468,7 @@
           <w:highlight w:val="white"/>
           <w:lang w:val="en-US"/>
         </w:rPr>
-        <w:t xml:space="preserve">ADMIN_ID </w:t>
-      </w:r>
-      <w:proofErr w:type="gramStart"/>
-      <w:r>
-        <w:rPr>
-          <w:highlight w:val="white"/>
-          <w:lang w:val="en-US"/>
-        </w:rPr>
-        <w:t>-(</w:t>
-      </w:r>
-      <w:proofErr w:type="gramEnd"/>
-      <w:r>
-        <w:rPr>
-          <w:highlight w:val="white"/>
-          <w:lang w:val="en-US"/>
-        </w:rPr>
-        <w:t>INT, NOT NULL, FK referencing to ADMIN(ID),</w:t>
+        <w:t>ADMIN_ID -(INT, NOT NULL, FK referencing to ADMIN(ID),</w:t>
       </w:r>
       <w:r>
         <w:rPr>
@@ -2799,16 +2617,8 @@
         <w:rPr>
           <w:lang w:val="en-US"/>
         </w:rPr>
-        <w:t xml:space="preserve">SELECT * FROM ADMIN, </w:t>
-      </w:r>
-      <w:proofErr w:type="gramStart"/>
-      <w:r>
-        <w:rPr>
-          <w:lang w:val="en-US"/>
-        </w:rPr>
-        <w:t>USERS;</w:t>
-      </w:r>
-      <w:proofErr w:type="gramEnd"/>
+        <w:t>SELECT * FROM ADMIN, USERS;</w:t>
+      </w:r>
     </w:p>
     <w:p>
       <w:pPr>
@@ -2872,16 +2682,8 @@
         <w:rPr>
           <w:lang w:val="en-US"/>
         </w:rPr>
-        <w:t xml:space="preserve">SELECT * FROM ADMIN WHERE ID = </w:t>
-      </w:r>
-      <w:proofErr w:type="gramStart"/>
-      <w:r>
-        <w:rPr>
-          <w:lang w:val="en-US"/>
-        </w:rPr>
-        <w:t>1;</w:t>
-      </w:r>
-      <w:proofErr w:type="gramEnd"/>
+        <w:t>SELECT * FROM ADMIN WHERE ID = 1;</w:t>
+      </w:r>
     </w:p>
     <w:p>
       <w:pPr>
@@ -3433,19 +3235,11 @@
       <w:r>
         <w:t xml:space="preserve">Include your </w:t>
       </w:r>
-      <w:proofErr w:type="gramStart"/>
       <w:r>
         <w:rPr>
           <w:color w:val="FF00FF"/>
         </w:rPr>
-        <w:t>complete</w:t>
-      </w:r>
-      <w:proofErr w:type="gramEnd"/>
-      <w:r>
-        <w:rPr>
-          <w:color w:val="FF00FF"/>
-        </w:rPr>
-        <w:t xml:space="preserve"> updated conceptual design</w:t>
+        <w:t>complete updated conceptual design</w:t>
       </w:r>
       <w:r>
         <w:t xml:space="preserve"> here. Use the format shown below.</w:t>
@@ -3762,46 +3556,20 @@
           <w:highlight w:val="white"/>
         </w:rPr>
         <w:tab/>
-      </w:r>
-      <w:proofErr w:type="gramStart"/>
-      <w:r>
-        <w:rPr>
-          <w:highlight w:val="white"/>
-        </w:rPr>
-        <w:t>Entity1</w:t>
-      </w:r>
-      <w:proofErr w:type="gramEnd"/>
-      <w:r>
-        <w:rPr>
-          <w:highlight w:val="white"/>
-        </w:rPr>
-        <w:t xml:space="preserve"> has &lt;partial/total&gt; participation</w:t>
-      </w:r>
-    </w:p>
-    <w:p>
-      <w:pPr>
-        <w:ind w:firstLine="720"/>
-        <w:jc w:val="both"/>
-      </w:pPr>
-      <w:r>
-        <w:rPr>
-          <w:highlight w:val="white"/>
-        </w:rPr>
-        <w:tab/>
-      </w:r>
-      <w:proofErr w:type="gramStart"/>
-      <w:r>
-        <w:rPr>
-          <w:highlight w:val="white"/>
-        </w:rPr>
-        <w:t>Entity2</w:t>
-      </w:r>
-      <w:proofErr w:type="gramEnd"/>
-      <w:r>
-        <w:rPr>
-          <w:highlight w:val="white"/>
-        </w:rPr>
-        <w:t xml:space="preserve"> has &lt;partial/total&gt; participation</w:t>
+        <w:t>Entity1 has &lt;partial/total&gt; participation</w:t>
+      </w:r>
+    </w:p>
+    <w:p>
+      <w:pPr>
+        <w:ind w:firstLine="720"/>
+        <w:jc w:val="both"/>
+      </w:pPr>
+      <w:r>
+        <w:rPr>
+          <w:highlight w:val="white"/>
+        </w:rPr>
+        <w:tab/>
+        <w:t>Entity2 has &lt;partial/total&gt; participation</w:t>
       </w:r>
     </w:p>
     <w:p>
@@ -4650,19 +4418,11 @@
       <w:r>
         <w:t xml:space="preserve">Include your </w:t>
       </w:r>
-      <w:proofErr w:type="gramStart"/>
       <w:r>
         <w:rPr>
           <w:color w:val="FF00FF"/>
         </w:rPr>
-        <w:t>complete</w:t>
-      </w:r>
-      <w:proofErr w:type="gramEnd"/>
-      <w:r>
-        <w:rPr>
-          <w:color w:val="FF00FF"/>
-        </w:rPr>
-        <w:t xml:space="preserve"> updated conceptual design</w:t>
+        <w:t>complete updated conceptual design</w:t>
       </w:r>
       <w:r>
         <w:t xml:space="preserve"> here. Use the format shown below.</w:t>
@@ -4979,20 +4739,7 @@
           <w:highlight w:val="white"/>
         </w:rPr>
         <w:tab/>
-      </w:r>
-      <w:proofErr w:type="gramStart"/>
-      <w:r>
-        <w:rPr>
-          <w:highlight w:val="white"/>
-        </w:rPr>
-        <w:t>Entity1</w:t>
-      </w:r>
-      <w:proofErr w:type="gramEnd"/>
-      <w:r>
-        <w:rPr>
-          <w:highlight w:val="white"/>
-        </w:rPr>
-        <w:t xml:space="preserve"> has &lt;partial/total&gt; participation</w:t>
+        <w:t>Entity1 has &lt;partial/total&gt; participation</w:t>
       </w:r>
     </w:p>
     <w:p>
@@ -5006,20 +4753,7 @@
         </w:rPr>
         <w:lastRenderedPageBreak/>
         <w:tab/>
-      </w:r>
-      <w:proofErr w:type="gramStart"/>
-      <w:r>
-        <w:rPr>
-          <w:highlight w:val="white"/>
-        </w:rPr>
-        <w:t>Entity2</w:t>
-      </w:r>
-      <w:proofErr w:type="gramEnd"/>
-      <w:r>
-        <w:rPr>
-          <w:highlight w:val="white"/>
-        </w:rPr>
-        <w:t xml:space="preserve"> has &lt;partial/total&gt; participation</w:t>
+        <w:t>Entity2 has &lt;partial/total&gt; participation</w:t>
       </w:r>
     </w:p>
     <w:p>
@@ -5824,15 +5558,7 @@
         </w:rPr>
       </w:pPr>
       <w:r>
-        <w:t>Goal</w:t>
-      </w:r>
-      <w:proofErr w:type="gramStart"/>
-      <w:r>
-        <w:t>:  &lt;</w:t>
-      </w:r>
-      <w:proofErr w:type="gramEnd"/>
-      <w:r>
-        <w:t>1-2 sentence description of what the event does&gt;</w:t>
+        <w:t>Goal:  &lt;1-2 sentence description of what the event does&gt;</w:t>
       </w:r>
     </w:p>
     <w:p>

</xml_diff>

<commit_message>
Fixed procedure and function had to change delimiter also updated word document with fully updated and finished project see changes
</commit_message>
<xml_diff>
--- a/Project report template.docx
+++ b/Project report template.docx
@@ -970,35 +970,7 @@
         <w:rPr>
           <w:lang w:val="en-US"/>
         </w:rPr>
-        <w:t xml:space="preserve">(How long </w:t>
-      </w:r>
-      <w:proofErr w:type="gramStart"/>
-      <w:r>
-        <w:rPr>
-          <w:lang w:val="en-US"/>
-        </w:rPr>
-        <w:t>a token is</w:t>
-      </w:r>
-      <w:proofErr w:type="gramEnd"/>
-      <w:r>
-        <w:rPr>
-          <w:lang w:val="en-US"/>
-        </w:rPr>
-        <w:t xml:space="preserve"> </w:t>
-      </w:r>
-      <w:proofErr w:type="gramStart"/>
-      <w:r>
-        <w:rPr>
-          <w:lang w:val="en-US"/>
-        </w:rPr>
-        <w:t>valid for</w:t>
-      </w:r>
-      <w:proofErr w:type="gramEnd"/>
-      <w:r>
-        <w:rPr>
-          <w:lang w:val="en-US"/>
-        </w:rPr>
-        <w:t xml:space="preserve"> before a user is required to relog in again)</w:t>
+        <w:t>(How long a token is valid for before a user is required to relog in again)</w:t>
       </w:r>
     </w:p>
     <w:p>
@@ -1378,23 +1350,7 @@
                 <w:highlight w:val="white"/>
                 <w:lang w:val="en-US"/>
               </w:rPr>
-              <w:t xml:space="preserve"> admin I want to </w:t>
-            </w:r>
-            <w:proofErr w:type="gramStart"/>
-            <w:r>
-              <w:rPr>
-                <w:highlight w:val="white"/>
-                <w:lang w:val="en-US"/>
-              </w:rPr>
-              <w:t>generator</w:t>
-            </w:r>
-            <w:proofErr w:type="gramEnd"/>
-            <w:r>
-              <w:rPr>
-                <w:highlight w:val="white"/>
-                <w:lang w:val="en-US"/>
-              </w:rPr>
-              <w:t xml:space="preserve"> a master token for my entity so </w:t>
+              <w:t xml:space="preserve"> admin I want to generator a master token for my entity so </w:t>
             </w:r>
             <w:r>
               <w:rPr>
@@ -1939,7 +1895,6 @@
         </w:rPr>
         <w:t xml:space="preserve"> </w:t>
       </w:r>
-      <w:proofErr w:type="gramStart"/>
       <w:r>
         <w:rPr>
           <w:highlight w:val="white"/>
@@ -1959,7 +1914,6 @@
         </w:rPr>
         <w:t>Master/Session Users</w:t>
       </w:r>
-      <w:proofErr w:type="gramEnd"/>
     </w:p>
     <w:p>
       <w:pPr>
@@ -1987,19 +1941,11 @@
         </w:rPr>
         <w:t xml:space="preserve"> </w:t>
       </w:r>
-      <w:proofErr w:type="gramStart"/>
-      <w:r>
-        <w:rPr>
-          <w:highlight w:val="white"/>
-        </w:rPr>
-        <w:t>to</w:t>
-      </w:r>
-      <w:proofErr w:type="gramEnd"/>
-      <w:r>
-        <w:rPr>
-          <w:highlight w:val="white"/>
-        </w:rPr>
-        <w:t xml:space="preserve"> Many</w:t>
+      <w:r>
+        <w:rPr>
+          <w:highlight w:val="white"/>
+        </w:rPr>
+        <w:t>to Many</w:t>
       </w:r>
     </w:p>
     <w:p>
@@ -2621,39 +2567,23 @@
         <w:rPr>
           <w:lang w:val="en-US"/>
         </w:rPr>
-        <w:t xml:space="preserve">SELECT * FROM ADMIN, </w:t>
-      </w:r>
-      <w:proofErr w:type="gramStart"/>
-      <w:r>
-        <w:rPr>
-          <w:lang w:val="en-US"/>
-        </w:rPr>
-        <w:t>USERS;</w:t>
-      </w:r>
-      <w:proofErr w:type="gramEnd"/>
-    </w:p>
-    <w:p>
-      <w:pPr>
-        <w:ind w:left="0" w:firstLine="0"/>
-        <w:jc w:val="both"/>
-        <w:rPr>
-          <w:lang w:val="en-US"/>
-        </w:rPr>
-      </w:pPr>
-      <w:r>
-        <w:rPr>
-          <w:lang w:val="en-US"/>
-        </w:rPr>
-        <w:t xml:space="preserve">SELECT * FROM ADMIN WHERE ID = </w:t>
-      </w:r>
-      <w:proofErr w:type="gramStart"/>
-      <w:r>
-        <w:rPr>
-          <w:lang w:val="en-US"/>
-        </w:rPr>
-        <w:t>1;</w:t>
-      </w:r>
-      <w:proofErr w:type="gramEnd"/>
+        <w:t>SELECT * FROM ADMIN, USERS;</w:t>
+      </w:r>
+    </w:p>
+    <w:p>
+      <w:pPr>
+        <w:ind w:left="0" w:firstLine="0"/>
+        <w:jc w:val="both"/>
+        <w:rPr>
+          <w:lang w:val="en-US"/>
+        </w:rPr>
+      </w:pPr>
+      <w:r>
+        <w:rPr>
+          <w:lang w:val="en-US"/>
+        </w:rPr>
+        <w:t>SELECT * FROM ADMIN WHERE ID = 1;</w:t>
+      </w:r>
     </w:p>
     <w:p>
       <w:pPr>
@@ -3237,23 +3167,7 @@
                 <w:highlight w:val="green"/>
                 <w:lang w:val="en-US"/>
               </w:rPr>
-              <w:t xml:space="preserve">As an Admin I’d like to be able to extend the time for my </w:t>
-            </w:r>
-            <w:proofErr w:type="gramStart"/>
-            <w:r>
-              <w:rPr>
-                <w:highlight w:val="green"/>
-                <w:lang w:val="en-US"/>
-              </w:rPr>
-              <w:t>moderators</w:t>
-            </w:r>
-            <w:proofErr w:type="gramEnd"/>
-            <w:r>
-              <w:rPr>
-                <w:highlight w:val="green"/>
-                <w:lang w:val="en-US"/>
-              </w:rPr>
-              <w:t xml:space="preserve"> session</w:t>
+              <w:t>As an Admin I’d like to be able to extend the time for my moderators session</w:t>
             </w:r>
           </w:p>
         </w:tc>
@@ -3289,19 +3203,11 @@
         </w:rPr>
         <w:t xml:space="preserve">Include your </w:t>
       </w:r>
-      <w:proofErr w:type="gramStart"/>
       <w:r>
         <w:rPr>
           <w:color w:val="FF00FF"/>
         </w:rPr>
-        <w:t>complete</w:t>
-      </w:r>
-      <w:proofErr w:type="gramEnd"/>
-      <w:r>
-        <w:rPr>
-          <w:color w:val="FF00FF"/>
-        </w:rPr>
-        <w:t xml:space="preserve"> updated conceptual design</w:t>
+        <w:t>complete updated conceptual design</w:t>
       </w:r>
       <w:r>
         <w:rPr>
@@ -4346,17 +4252,8 @@
           <w:color w:val="000000" w:themeColor="text1"/>
           <w:lang w:val="en-US"/>
         </w:rPr>
-        <w:t xml:space="preserve">WHERE CLIENT_ID = 'User1'; AND ADMIN_ID = </w:t>
-      </w:r>
-      <w:proofErr w:type="gramStart"/>
-      <w:r>
-        <w:rPr>
-          <w:color w:val="000000" w:themeColor="text1"/>
-          <w:lang w:val="en-US"/>
-        </w:rPr>
-        <w:t>1;</w:t>
-      </w:r>
-      <w:proofErr w:type="gramEnd"/>
+        <w:t>WHERE CLIENT_ID = 'User1'; AND ADMIN_ID = 1;</w:t>
+      </w:r>
     </w:p>
     <w:p>
       <w:pPr>
@@ -4437,17 +4334,8 @@
           <w:color w:val="000000" w:themeColor="text1"/>
           <w:lang w:val="en-US"/>
         </w:rPr>
-        <w:t xml:space="preserve">  WHERE EXPIRY &lt;= NOW() + INTERVAL 1 </w:t>
-      </w:r>
-      <w:proofErr w:type="gramStart"/>
-      <w:r>
-        <w:rPr>
-          <w:color w:val="000000" w:themeColor="text1"/>
-          <w:lang w:val="en-US"/>
-        </w:rPr>
-        <w:t>DAY;</w:t>
-      </w:r>
-      <w:proofErr w:type="gramEnd"/>
+        <w:t xml:space="preserve">  WHERE EXPIRY &lt;= NOW() + INTERVAL 1 DAY;</w:t>
+      </w:r>
     </w:p>
     <w:p>
       <w:pPr>
@@ -4519,17 +4407,8 @@
           <w:color w:val="000000" w:themeColor="text1"/>
           <w:lang w:val="en-US"/>
         </w:rPr>
-        <w:t>WHERE CLIENT_ID = 'Linus Torvald' AND ROLE = 'MODERATOR</w:t>
-      </w:r>
-      <w:proofErr w:type="gramStart"/>
-      <w:r>
-        <w:rPr>
-          <w:color w:val="000000" w:themeColor="text1"/>
-          <w:lang w:val="en-US"/>
-        </w:rPr>
-        <w:t>';</w:t>
-      </w:r>
-      <w:proofErr w:type="gramEnd"/>
+        <w:t>WHERE CLIENT_ID = 'Linus Torvald' AND ROLE = 'MODERATOR';</w:t>
+      </w:r>
     </w:p>
     <w:p>
       <w:pPr>
@@ -4820,14 +4699,14 @@
               <w:spacing w:line="240" w:lineRule="auto"/>
               <w:ind w:left="0" w:firstLine="0"/>
               <w:rPr>
-                <w:highlight w:val="white"/>
+                <w:highlight w:val="green"/>
               </w:rPr>
             </w:pPr>
             <w:r>
               <w:rPr>
-                <w:highlight w:val="white"/>
-              </w:rPr>
-              <w:t>As a &lt;role&gt;, I want to &lt;need/feature&gt; so that &lt;reason/benefit&gt;</w:t>
+                <w:highlight w:val="green"/>
+              </w:rPr>
+              <w:t>As a system admin, I want a dashboard like view showing all tokens and their statuses so I can manage the system more efficiently.</w:t>
             </w:r>
           </w:p>
         </w:tc>
@@ -4857,7 +4736,7 @@
               <w:rPr>
                 <w:highlight w:val="white"/>
               </w:rPr>
-              <w:t>...</w:t>
+              <w:t>US2</w:t>
             </w:r>
           </w:p>
         </w:tc>
@@ -4878,14 +4757,72 @@
               <w:spacing w:line="240" w:lineRule="auto"/>
               <w:ind w:left="0" w:firstLine="0"/>
               <w:rPr>
-                <w:highlight w:val="white"/>
+                <w:highlight w:val="green"/>
               </w:rPr>
             </w:pPr>
             <w:r>
               <w:rPr>
+                <w:highlight w:val="green"/>
+              </w:rPr>
+              <w:t>As an admin, I want to count how many active tokens are still valid passed a given date.</w:t>
+            </w:r>
+          </w:p>
+        </w:tc>
+      </w:tr>
+      <w:tr>
+        <w:tc>
+          <w:tcPr>
+            <w:tcW w:w="1380" w:type="dxa"/>
+            <w:shd w:val="clear" w:color="auto" w:fill="auto"/>
+            <w:tcMar>
+              <w:top w:w="100" w:type="dxa"/>
+              <w:left w:w="100" w:type="dxa"/>
+              <w:bottom w:w="100" w:type="dxa"/>
+              <w:right w:w="100" w:type="dxa"/>
+            </w:tcMar>
+          </w:tcPr>
+          <w:p>
+            <w:pPr>
+              <w:widowControl w:val="0"/>
+              <w:spacing w:line="240" w:lineRule="auto"/>
+              <w:ind w:left="0" w:firstLine="0"/>
+              <w:rPr>
                 <w:highlight w:val="white"/>
               </w:rPr>
-              <w:t>...</w:t>
+            </w:pPr>
+            <w:r>
+              <w:rPr>
+                <w:highlight w:val="white"/>
+              </w:rPr>
+              <w:t>US3</w:t>
+            </w:r>
+          </w:p>
+        </w:tc>
+        <w:tc>
+          <w:tcPr>
+            <w:tcW w:w="7260" w:type="dxa"/>
+            <w:shd w:val="clear" w:color="auto" w:fill="auto"/>
+            <w:tcMar>
+              <w:top w:w="100" w:type="dxa"/>
+              <w:left w:w="100" w:type="dxa"/>
+              <w:bottom w:w="100" w:type="dxa"/>
+              <w:right w:w="100" w:type="dxa"/>
+            </w:tcMar>
+          </w:tcPr>
+          <w:p>
+            <w:pPr>
+              <w:widowControl w:val="0"/>
+              <w:spacing w:line="240" w:lineRule="auto"/>
+              <w:ind w:left="0" w:firstLine="0"/>
+              <w:rPr>
+                <w:highlight w:val="green"/>
+              </w:rPr>
+            </w:pPr>
+            <w:r>
+              <w:rPr>
+                <w:highlight w:val="green"/>
+              </w:rPr>
+              <w:t xml:space="preserve">As an admin, I want to automate token cleanup of expired sessions, so that my system remains efficient and secure. </w:t>
             </w:r>
           </w:p>
         </w:tc>
@@ -4909,19 +4846,11 @@
       <w:r>
         <w:t xml:space="preserve">Include your </w:t>
       </w:r>
-      <w:proofErr w:type="gramStart"/>
       <w:r>
         <w:rPr>
           <w:color w:val="FF00FF"/>
         </w:rPr>
-        <w:t>complete</w:t>
-      </w:r>
-      <w:proofErr w:type="gramEnd"/>
-      <w:r>
-        <w:rPr>
-          <w:color w:val="FF00FF"/>
-        </w:rPr>
-        <w:t xml:space="preserve"> updated conceptual design</w:t>
+        <w:t>complete updated conceptual design</w:t>
       </w:r>
       <w:r>
         <w:t xml:space="preserve"> here. Use the format shown below.</w:t>
@@ -4952,7 +4881,7 @@
           <w:b/>
           <w:highlight w:val="white"/>
         </w:rPr>
-        <w:t>Entity1</w:t>
+        <w:t>ADMIN</w:t>
       </w:r>
     </w:p>
     <w:p>
@@ -4989,22 +4918,7 @@
         <w:rPr>
           <w:highlight w:val="white"/>
         </w:rPr>
-        <w:t>attr1_a</w:t>
-      </w:r>
-    </w:p>
-    <w:p>
-      <w:pPr>
-        <w:ind w:firstLine="1440"/>
-        <w:jc w:val="both"/>
-        <w:rPr>
-          <w:highlight w:val="white"/>
-        </w:rPr>
-      </w:pPr>
-      <w:r>
-        <w:rPr>
-          <w:highlight w:val="white"/>
-        </w:rPr>
-        <w:t>attr1_b [composite]</w:t>
+        <w:t>ID: simple, primary key</w:t>
       </w:r>
     </w:p>
     <w:p>
@@ -5020,45 +4934,23 @@
           <w:highlight w:val="white"/>
         </w:rPr>
         <w:tab/>
-      </w:r>
-      <w:r>
-        <w:rPr>
-          <w:highlight w:val="white"/>
-        </w:rPr>
-        <w:tab/>
-        <w:t>part_1</w:t>
-      </w:r>
-    </w:p>
-    <w:p>
-      <w:pPr>
-        <w:ind w:firstLine="720"/>
-        <w:jc w:val="both"/>
-        <w:rPr>
-          <w:highlight w:val="white"/>
-        </w:rPr>
-      </w:pPr>
-      <w:r>
-        <w:rPr>
-          <w:highlight w:val="white"/>
-        </w:rPr>
-        <w:tab/>
-      </w:r>
-      <w:r>
-        <w:rPr>
-          <w:highlight w:val="white"/>
-        </w:rPr>
-        <w:tab/>
-        <w:t>part_2</w:t>
-      </w:r>
-    </w:p>
-    <w:p>
-      <w:pPr>
-        <w:ind w:firstLine="720"/>
-        <w:jc w:val="both"/>
-        <w:rPr>
-          <w:highlight w:val="white"/>
-        </w:rPr>
-      </w:pPr>
+        <w:t>ENTITY_ID: unique name for admin</w:t>
+      </w:r>
+    </w:p>
+    <w:p>
+      <w:pPr>
+        <w:ind w:left="1440" w:firstLine="720"/>
+        <w:jc w:val="both"/>
+        <w:rPr>
+          <w:highlight w:val="white"/>
+        </w:rPr>
+      </w:pPr>
+      <w:r>
+        <w:rPr>
+          <w:highlight w:val="white"/>
+        </w:rPr>
+        <w:t>MASTER_TOKEN: unique token</w:t>
+      </w:r>
     </w:p>
     <w:p>
       <w:pPr>
@@ -5080,7 +4972,7 @@
           <w:b/>
           <w:highlight w:val="white"/>
         </w:rPr>
-        <w:t>Entity2</w:t>
+        <w:t>USERS</w:t>
       </w:r>
     </w:p>
     <w:p>
@@ -5117,7 +5009,7 @@
         <w:rPr>
           <w:highlight w:val="white"/>
         </w:rPr>
-        <w:t xml:space="preserve">attr2_a </w:t>
+        <w:t>CLIENT_ID: primary key</w:t>
       </w:r>
     </w:p>
     <w:p>
@@ -5132,7 +5024,7 @@
         <w:rPr>
           <w:highlight w:val="white"/>
         </w:rPr>
-        <w:t>attr2_b [multi-valued]</w:t>
+        <w:t>ACCESS_TOKEN: unique token</w:t>
       </w:r>
     </w:p>
     <w:p>
@@ -5147,7 +5039,7 @@
         <w:rPr>
           <w:highlight w:val="white"/>
         </w:rPr>
-        <w:t>attr2_c [derived]</w:t>
+        <w:t>ROLE: role assigned</w:t>
       </w:r>
     </w:p>
     <w:p>
@@ -5158,127 +5050,177 @@
           <w:highlight w:val="white"/>
         </w:rPr>
       </w:pPr>
-    </w:p>
-    <w:p>
-      <w:pPr>
-        <w:ind w:firstLine="720"/>
-        <w:jc w:val="both"/>
+      <w:r>
+        <w:rPr>
+          <w:highlight w:val="white"/>
+        </w:rPr>
+        <w:t>EXPIRY: timestamp of token expiration</w:t>
+      </w:r>
+    </w:p>
+    <w:p>
+      <w:pPr>
+        <w:ind w:firstLine="1440"/>
+        <w:jc w:val="both"/>
+        <w:rPr>
+          <w:highlight w:val="white"/>
+        </w:rPr>
+      </w:pPr>
+      <w:r>
+        <w:rPr>
+          <w:highlight w:val="white"/>
+        </w:rPr>
+        <w:t>CREATED_AT: timestamp of user creation</w:t>
+      </w:r>
+    </w:p>
+    <w:p>
+      <w:pPr>
+        <w:ind w:firstLine="1440"/>
+        <w:jc w:val="both"/>
+        <w:rPr>
+          <w:highlight w:val="white"/>
+        </w:rPr>
+      </w:pPr>
+      <w:r>
+        <w:rPr>
+          <w:highlight w:val="white"/>
+        </w:rPr>
+        <w:lastRenderedPageBreak/>
+        <w:t>ADMIN_ID: foreign key references to ADMIN.ID</w:t>
+      </w:r>
+    </w:p>
+    <w:p>
+      <w:pPr>
+        <w:ind w:firstLine="1440"/>
+        <w:jc w:val="both"/>
+        <w:rPr>
+          <w:highlight w:val="white"/>
+        </w:rPr>
+      </w:pPr>
+    </w:p>
+    <w:p>
+      <w:pPr>
+        <w:ind w:firstLine="720"/>
+        <w:jc w:val="both"/>
+        <w:rPr>
+          <w:bCs/>
+          <w:highlight w:val="white"/>
+        </w:rPr>
+      </w:pPr>
+      <w:r>
+        <w:rPr>
+          <w:highlight w:val="white"/>
+        </w:rPr>
+        <w:t xml:space="preserve">Relationship: </w:t>
+      </w:r>
+      <w:r>
         <w:rPr>
           <w:b/>
           <w:highlight w:val="white"/>
         </w:rPr>
-      </w:pPr>
-      <w:r>
-        <w:rPr>
-          <w:highlight w:val="white"/>
-        </w:rPr>
-        <w:t xml:space="preserve">Relationship: </w:t>
+        <w:t xml:space="preserve">ADMIN </w:t>
+      </w:r>
+      <w:r>
+        <w:rPr>
+          <w:bCs/>
+          <w:highlight w:val="white"/>
+        </w:rPr>
+        <w:t xml:space="preserve">manages </w:t>
       </w:r>
       <w:r>
         <w:rPr>
           <w:b/>
           <w:highlight w:val="white"/>
         </w:rPr>
-        <w:t>Entity1</w:t>
-      </w:r>
-      <w:r>
-        <w:rPr>
-          <w:highlight w:val="white"/>
-        </w:rPr>
-        <w:t xml:space="preserve"> relationship-phrase </w:t>
+        <w:t>USERS</w:t>
+      </w:r>
+    </w:p>
+    <w:p>
+      <w:pPr>
+        <w:ind w:firstLine="720"/>
+        <w:jc w:val="both"/>
+        <w:rPr>
+          <w:highlight w:val="white"/>
+        </w:rPr>
+      </w:pPr>
+      <w:r>
+        <w:rPr>
+          <w:highlight w:val="white"/>
+        </w:rPr>
+        <w:t xml:space="preserve">Cardinality: </w:t>
+      </w:r>
+      <w:r>
+        <w:rPr>
+          <w:highlight w:val="white"/>
+        </w:rPr>
+        <w:t>One-to-Many (one admin to many users)</w:t>
+      </w:r>
+    </w:p>
+    <w:p>
+      <w:pPr>
+        <w:ind w:firstLine="720"/>
+        <w:jc w:val="both"/>
+        <w:rPr>
+          <w:highlight w:val="white"/>
+        </w:rPr>
+      </w:pPr>
+      <w:r>
+        <w:rPr>
+          <w:highlight w:val="white"/>
+        </w:rPr>
+        <w:t>Participation:</w:t>
+      </w:r>
+    </w:p>
+    <w:p>
+      <w:pPr>
+        <w:ind w:firstLine="720"/>
+        <w:jc w:val="both"/>
+        <w:rPr>
+          <w:highlight w:val="white"/>
+        </w:rPr>
+      </w:pPr>
+      <w:r>
+        <w:rPr>
+          <w:highlight w:val="white"/>
+        </w:rPr>
+        <w:tab/>
       </w:r>
       <w:r>
         <w:rPr>
           <w:b/>
-          <w:highlight w:val="white"/>
-        </w:rPr>
-        <w:t>Entity2</w:t>
-      </w:r>
-    </w:p>
-    <w:p>
-      <w:pPr>
-        <w:ind w:firstLine="720"/>
-        <w:jc w:val="both"/>
-        <w:rPr>
-          <w:highlight w:val="white"/>
-        </w:rPr>
-      </w:pPr>
-      <w:r>
-        <w:rPr>
-          <w:highlight w:val="white"/>
-        </w:rPr>
-        <w:t>Cardinality: &lt;One/Many&gt; to &lt;One/Many&gt;</w:t>
-      </w:r>
-    </w:p>
-    <w:p>
-      <w:pPr>
-        <w:ind w:firstLine="720"/>
-        <w:jc w:val="both"/>
-        <w:rPr>
-          <w:highlight w:val="white"/>
-        </w:rPr>
-      </w:pPr>
-      <w:r>
-        <w:rPr>
-          <w:highlight w:val="white"/>
-        </w:rPr>
-        <w:t>Participation:</w:t>
-      </w:r>
-    </w:p>
-    <w:p>
-      <w:pPr>
-        <w:ind w:firstLine="720"/>
-        <w:jc w:val="both"/>
-        <w:rPr>
-          <w:highlight w:val="white"/>
-        </w:rPr>
-      </w:pPr>
-      <w:r>
-        <w:rPr>
+          <w:bCs/>
+          <w:highlight w:val="white"/>
+        </w:rPr>
+        <w:t>ADMIN</w:t>
+      </w:r>
+      <w:r>
+        <w:rPr>
+          <w:highlight w:val="white"/>
+        </w:rPr>
+        <w:t>: Total</w:t>
+      </w:r>
+    </w:p>
+    <w:p>
+      <w:pPr>
+        <w:ind w:firstLine="720"/>
+        <w:jc w:val="both"/>
+        <w:rPr>
+          <w:highlight w:val="white"/>
+        </w:rPr>
+      </w:pPr>
+      <w:r>
+        <w:rPr>
+          <w:b/>
+          <w:bCs/>
           <w:highlight w:val="white"/>
         </w:rPr>
         <w:tab/>
-      </w:r>
-      <w:proofErr w:type="gramStart"/>
-      <w:r>
-        <w:rPr>
-          <w:highlight w:val="white"/>
-        </w:rPr>
-        <w:t>Entity1</w:t>
-      </w:r>
-      <w:proofErr w:type="gramEnd"/>
-      <w:r>
-        <w:rPr>
-          <w:highlight w:val="white"/>
-        </w:rPr>
-        <w:t xml:space="preserve"> has &lt;partial/total&gt; participation</w:t>
-      </w:r>
-    </w:p>
-    <w:p>
-      <w:pPr>
-        <w:ind w:firstLine="720"/>
-        <w:jc w:val="both"/>
-      </w:pPr>
-      <w:r>
-        <w:rPr>
-          <w:highlight w:val="white"/>
-        </w:rPr>
-        <w:lastRenderedPageBreak/>
-        <w:tab/>
-      </w:r>
-      <w:proofErr w:type="gramStart"/>
-      <w:r>
-        <w:rPr>
-          <w:highlight w:val="white"/>
-        </w:rPr>
-        <w:t>Entity2</w:t>
-      </w:r>
-      <w:proofErr w:type="gramEnd"/>
-      <w:r>
-        <w:rPr>
-          <w:highlight w:val="white"/>
-        </w:rPr>
-        <w:t xml:space="preserve"> has &lt;partial/total&gt; participation</w:t>
+        <w:t>USERS</w:t>
+      </w:r>
+      <w:r>
+        <w:rPr>
+          <w:highlight w:val="white"/>
+        </w:rPr>
+        <w:t>: Partial</w:t>
       </w:r>
     </w:p>
     <w:p>
@@ -5332,7 +5274,7 @@
           <w:b/>
           <w:highlight w:val="white"/>
         </w:rPr>
-        <w:t>Table1</w:t>
+        <w:t>ADMIN</w:t>
       </w:r>
     </w:p>
     <w:p>
@@ -5363,242 +5305,207 @@
         <w:jc w:val="both"/>
         <w:rPr>
           <w:highlight w:val="white"/>
-          <w:u w:val="single"/>
-        </w:rPr>
-      </w:pPr>
-      <w:r>
-        <w:rPr>
-          <w:highlight w:val="white"/>
-          <w:u w:val="single"/>
+        </w:rPr>
+      </w:pPr>
+      <w:r>
+        <w:rPr>
+          <w:highlight w:val="white"/>
         </w:rPr>
         <w:tab/>
-        <w:t>pk_1</w:t>
-      </w:r>
-    </w:p>
-    <w:p>
-      <w:pPr>
-        <w:ind w:firstLine="1440"/>
-        <w:jc w:val="both"/>
-        <w:rPr>
-          <w:highlight w:val="white"/>
-        </w:rPr>
-      </w:pPr>
-      <w:r>
-        <w:rPr>
-          <w:highlight w:val="white"/>
-        </w:rPr>
-        <w:t>column_1a</w:t>
-      </w:r>
-    </w:p>
-    <w:p>
-      <w:pPr>
-        <w:ind w:firstLine="1440"/>
-        <w:jc w:val="both"/>
-        <w:rPr>
-          <w:highlight w:val="white"/>
-        </w:rPr>
-      </w:pPr>
-      <w:r>
-        <w:rPr>
-          <w:highlight w:val="white"/>
-        </w:rPr>
-        <w:t>column_1b</w:t>
-      </w:r>
-    </w:p>
-    <w:p>
-      <w:pPr>
-        <w:ind w:firstLine="720"/>
-        <w:jc w:val="both"/>
-        <w:rPr>
-          <w:highlight w:val="white"/>
-        </w:rPr>
-      </w:pPr>
-    </w:p>
-    <w:p>
-      <w:pPr>
-        <w:ind w:firstLine="720"/>
+        <w:t>ID INT PK, AUTO_INCREMENT, NOT NULL</w:t>
+      </w:r>
+    </w:p>
+    <w:p>
+      <w:pPr>
+        <w:ind w:firstLine="720"/>
+        <w:jc w:val="both"/>
+        <w:rPr>
+          <w:highlight w:val="white"/>
+        </w:rPr>
+      </w:pPr>
+      <w:r>
+        <w:rPr>
+          <w:highlight w:val="white"/>
+        </w:rPr>
+        <w:tab/>
+        <w:t>ENTITY_ID VARCHAR(255) UNIQUE, NOT NULL</w:t>
+      </w:r>
+    </w:p>
+    <w:p>
+      <w:pPr>
+        <w:ind w:firstLine="720"/>
+        <w:jc w:val="both"/>
+        <w:rPr>
+          <w:highlight w:val="white"/>
+        </w:rPr>
+      </w:pPr>
+      <w:r>
+        <w:rPr>
+          <w:highlight w:val="white"/>
+        </w:rPr>
+        <w:tab/>
+        <w:t>MASTER_TOKEN VARCHAR(255) UNIQUE, NOT NULL</w:t>
+      </w:r>
+    </w:p>
+    <w:p>
+      <w:pPr>
+        <w:ind w:left="0" w:firstLine="0"/>
         <w:jc w:val="both"/>
         <w:rPr>
           <w:i/>
           <w:highlight w:val="white"/>
         </w:rPr>
       </w:pPr>
-      <w:r>
+    </w:p>
+    <w:p>
+      <w:pPr>
+        <w:ind w:firstLine="720"/>
+        <w:jc w:val="both"/>
+        <w:rPr>
+          <w:color w:val="0000FF"/>
+        </w:rPr>
+      </w:pPr>
+      <w:r>
+        <w:rPr>
+          <w:color w:val="0000FF"/>
+        </w:rPr>
+        <w:t xml:space="preserve">Highest normalization level: </w:t>
+      </w:r>
+      <w:r>
+        <w:rPr>
+          <w:color w:val="0000FF"/>
+        </w:rPr>
+        <w:t>BCNF</w:t>
+      </w:r>
+    </w:p>
+    <w:p>
+      <w:pPr>
+        <w:ind w:firstLine="720"/>
+        <w:jc w:val="both"/>
+        <w:rPr>
+          <w:color w:val="0000FF"/>
+        </w:rPr>
+      </w:pPr>
+    </w:p>
+    <w:p>
+      <w:pPr>
+        <w:ind w:firstLine="720"/>
+        <w:jc w:val="both"/>
+        <w:rPr>
+          <w:color w:val="FF00FF"/>
+        </w:rPr>
+      </w:pPr>
+      <w:r>
+        <w:rPr>
+          <w:color w:val="FF00FF"/>
+        </w:rPr>
+        <w:t xml:space="preserve">Indexes: </w:t>
+      </w:r>
+    </w:p>
+    <w:p>
+      <w:pPr>
+        <w:ind w:firstLine="720"/>
+        <w:jc w:val="both"/>
+        <w:rPr>
+          <w:color w:val="FF00FF"/>
+        </w:rPr>
+      </w:pPr>
+      <w:r>
+        <w:rPr>
+          <w:color w:val="FF00FF"/>
+        </w:rPr>
+        <w:tab/>
+        <w:t xml:space="preserve">Index #: </w:t>
+      </w:r>
+      <w:r>
+        <w:rPr>
+          <w:color w:val="FF00FF"/>
+        </w:rPr>
+        <w:t>Clustered</w:t>
+      </w:r>
+    </w:p>
+    <w:p>
+      <w:pPr>
+        <w:ind w:firstLine="720"/>
+        <w:jc w:val="both"/>
+        <w:rPr>
+          <w:color w:val="FF00FF"/>
+        </w:rPr>
+      </w:pPr>
+      <w:r>
+        <w:rPr>
+          <w:color w:val="FF00FF"/>
+        </w:rPr>
+        <w:tab/>
+        <w:t xml:space="preserve">Columns: </w:t>
+      </w:r>
+      <w:r>
+        <w:rPr>
+          <w:color w:val="FF00FF"/>
+        </w:rPr>
+        <w:t>ID</w:t>
+      </w:r>
+    </w:p>
+    <w:p>
+      <w:pPr>
+        <w:ind w:left="1440" w:firstLine="0"/>
+        <w:jc w:val="both"/>
         <w:rPr>
           <w:i/>
           <w:highlight w:val="white"/>
         </w:rPr>
-        <w:t>Justification of primary key (if needed)</w:t>
-      </w:r>
-    </w:p>
-    <w:p>
-      <w:pPr>
-        <w:ind w:firstLine="720"/>
-        <w:jc w:val="both"/>
-        <w:rPr>
-          <w:i/>
-          <w:highlight w:val="white"/>
-        </w:rPr>
-      </w:pPr>
-    </w:p>
-    <w:p>
-      <w:pPr>
-        <w:ind w:firstLine="720"/>
-        <w:jc w:val="both"/>
-        <w:rPr>
-          <w:color w:val="0000FF"/>
-        </w:rPr>
-      </w:pPr>
-      <w:r>
-        <w:rPr>
-          <w:color w:val="0000FF"/>
-        </w:rPr>
-        <w:t>Highest normalization level: &lt;1NF/2NF/3NF/</w:t>
-      </w:r>
-      <w:r>
-        <w:rPr>
-          <w:color w:val="0000FF"/>
-        </w:rPr>
-        <w:t>BCNF</w:t>
-      </w:r>
-      <w:r>
-        <w:rPr>
-          <w:color w:val="0000FF"/>
-        </w:rPr>
-        <w:t>&gt;</w:t>
-      </w:r>
-    </w:p>
-    <w:p>
-      <w:pPr>
-        <w:ind w:firstLine="720"/>
-        <w:jc w:val="both"/>
-        <w:rPr>
-          <w:color w:val="0000FF"/>
-        </w:rPr>
-      </w:pPr>
-      <w:r>
-        <w:rPr>
-          <w:color w:val="0000FF"/>
-        </w:rPr>
-        <w:t xml:space="preserve">Justification (if below </w:t>
-      </w:r>
-      <w:r>
-        <w:rPr>
-          <w:color w:val="0000FF"/>
-        </w:rPr>
-        <w:t>BCNF</w:t>
-      </w:r>
-      <w:r>
-        <w:rPr>
-          <w:color w:val="0000FF"/>
-        </w:rPr>
-        <w:t xml:space="preserve">): </w:t>
-      </w:r>
-    </w:p>
-    <w:p>
-      <w:pPr>
-        <w:ind w:firstLine="720"/>
-        <w:jc w:val="both"/>
-        <w:rPr>
-          <w:color w:val="0000FF"/>
-        </w:rPr>
-      </w:pPr>
-    </w:p>
-    <w:p>
-      <w:pPr>
-        <w:ind w:firstLine="720"/>
-        <w:jc w:val="both"/>
+      </w:pPr>
+      <w:r>
         <w:rPr>
           <w:color w:val="FF00FF"/>
         </w:rPr>
-      </w:pPr>
+        <w:tab/>
+        <w:t>Justification:</w:t>
+      </w:r>
       <w:r>
         <w:rPr>
           <w:color w:val="FF00FF"/>
         </w:rPr>
-        <w:t xml:space="preserve">Indexes: </w:t>
-      </w:r>
-    </w:p>
-    <w:p>
-      <w:pPr>
-        <w:ind w:firstLine="720"/>
-        <w:jc w:val="both"/>
+        <w:t xml:space="preserve"> Primary key access for JOINs and foreign key references</w:t>
+      </w:r>
+      <w:r>
         <w:rPr>
           <w:color w:val="FF00FF"/>
         </w:rPr>
-      </w:pPr>
-      <w:r>
-        <w:rPr>
-          <w:color w:val="FF00FF"/>
-        </w:rPr>
+        <w:t xml:space="preserve"> </w:t>
+      </w:r>
+    </w:p>
+    <w:p>
+      <w:pPr>
+        <w:ind w:left="0" w:firstLine="0"/>
+      </w:pPr>
+      <w:r>
         <w:tab/>
-        <w:t>Index #: &lt;type (clustered/non-clustered)&gt;</w:t>
-      </w:r>
-    </w:p>
-    <w:p>
-      <w:pPr>
-        <w:ind w:firstLine="720"/>
-        <w:jc w:val="both"/>
-        <w:rPr>
-          <w:color w:val="FF00FF"/>
-        </w:rPr>
-      </w:pPr>
-      <w:r>
-        <w:rPr>
-          <w:color w:val="FF00FF"/>
-        </w:rPr>
+      </w:r>
+    </w:p>
+    <w:p>
+      <w:pPr>
+        <w:ind w:left="0" w:firstLine="0"/>
+        <w:rPr>
+          <w:b/>
+          <w:highlight w:val="white"/>
+        </w:rPr>
+      </w:pPr>
+      <w:r>
         <w:tab/>
-        <w:t>Columns: &lt;ordered list of columns forming the index&gt;</w:t>
-      </w:r>
-    </w:p>
-    <w:p>
-      <w:pPr>
-        <w:ind w:firstLine="720"/>
-        <w:jc w:val="both"/>
-        <w:rPr>
-          <w:i/>
-          <w:highlight w:val="white"/>
-        </w:rPr>
-      </w:pPr>
-      <w:r>
-        <w:rPr>
-          <w:color w:val="FF00FF"/>
-        </w:rPr>
-        <w:tab/>
-        <w:t xml:space="preserve">Justification: </w:t>
-      </w:r>
-    </w:p>
-    <w:p>
-      <w:pPr>
-        <w:ind w:left="0" w:firstLine="0"/>
-      </w:pPr>
-      <w:r>
-        <w:tab/>
-      </w:r>
-    </w:p>
-    <w:p>
-      <w:pPr>
-        <w:ind w:left="0" w:firstLine="0"/>
+      </w:r>
+      <w:r>
+        <w:rPr>
+          <w:highlight w:val="white"/>
+        </w:rPr>
+        <w:t xml:space="preserve">Table: </w:t>
+      </w:r>
+      <w:r>
         <w:rPr>
           <w:b/>
           <w:highlight w:val="white"/>
         </w:rPr>
-      </w:pPr>
-      <w:r>
-        <w:tab/>
-      </w:r>
-      <w:r>
-        <w:rPr>
-          <w:highlight w:val="white"/>
-        </w:rPr>
-        <w:t xml:space="preserve">Table: </w:t>
-      </w:r>
-      <w:r>
-        <w:rPr>
-          <w:b/>
-          <w:highlight w:val="white"/>
-        </w:rPr>
-        <w:t>Table2</w:t>
+        <w:t>USERS</w:t>
       </w:r>
     </w:p>
     <w:p>
@@ -5629,103 +5536,115 @@
         <w:jc w:val="both"/>
         <w:rPr>
           <w:highlight w:val="white"/>
-          <w:u w:val="single"/>
-        </w:rPr>
-      </w:pPr>
-      <w:r>
-        <w:rPr>
-          <w:highlight w:val="white"/>
-          <w:u w:val="single"/>
+        </w:rPr>
+      </w:pPr>
+      <w:r>
+        <w:rPr>
+          <w:highlight w:val="white"/>
         </w:rPr>
         <w:tab/>
-        <w:t>pk_2</w:t>
-      </w:r>
-    </w:p>
-    <w:p>
-      <w:pPr>
-        <w:ind w:firstLine="1440"/>
-        <w:jc w:val="both"/>
-        <w:rPr>
-          <w:highlight w:val="white"/>
-        </w:rPr>
-      </w:pPr>
-      <w:r>
-        <w:rPr>
-          <w:highlight w:val="white"/>
-        </w:rPr>
-        <w:t>column_2a</w:t>
-      </w:r>
-    </w:p>
-    <w:p>
-      <w:pPr>
-        <w:ind w:firstLine="1440"/>
-        <w:jc w:val="both"/>
-        <w:rPr>
-          <w:highlight w:val="white"/>
-        </w:rPr>
-      </w:pPr>
-      <w:r>
-        <w:rPr>
-          <w:highlight w:val="white"/>
-        </w:rPr>
-        <w:t xml:space="preserve">column_2b [foreign key; references </w:t>
-      </w:r>
-      <w:r>
-        <w:rPr>
-          <w:b/>
-          <w:highlight w:val="white"/>
-        </w:rPr>
-        <w:t>pk_1</w:t>
-      </w:r>
-      <w:r>
-        <w:rPr>
-          <w:highlight w:val="white"/>
-        </w:rPr>
-        <w:t xml:space="preserve"> of </w:t>
-      </w:r>
-      <w:r>
-        <w:rPr>
-          <w:b/>
-          <w:highlight w:val="white"/>
-        </w:rPr>
-        <w:t>Table1</w:t>
-      </w:r>
-      <w:r>
-        <w:rPr>
-          <w:highlight w:val="white"/>
-        </w:rPr>
-        <w:t>]</w:t>
-      </w:r>
-    </w:p>
-    <w:p>
-      <w:pPr>
-        <w:ind w:firstLine="720"/>
-        <w:jc w:val="both"/>
-        <w:rPr>
-          <w:highlight w:val="white"/>
-        </w:rPr>
-      </w:pPr>
-    </w:p>
-    <w:p>
-      <w:pPr>
-        <w:ind w:firstLine="720"/>
-        <w:jc w:val="both"/>
-        <w:rPr>
-          <w:i/>
-          <w:highlight w:val="white"/>
-        </w:rPr>
-      </w:pPr>
-      <w:r>
-        <w:rPr>
-          <w:i/>
-          <w:highlight w:val="white"/>
-        </w:rPr>
-        <w:t>Justification of primary key (if needed)</w:t>
-      </w:r>
-    </w:p>
-    <w:p>
-      <w:pPr>
-        <w:ind w:firstLine="720"/>
+        <w:t>CLIENT_ID VARCHAR(255) PK, NOT NULL</w:t>
+      </w:r>
+    </w:p>
+    <w:p>
+      <w:pPr>
+        <w:ind w:firstLine="720"/>
+        <w:jc w:val="both"/>
+        <w:rPr>
+          <w:highlight w:val="white"/>
+        </w:rPr>
+      </w:pPr>
+      <w:r>
+        <w:rPr>
+          <w:highlight w:val="white"/>
+        </w:rPr>
+        <w:tab/>
+        <w:t xml:space="preserve">ACCESS_TOKEN </w:t>
+      </w:r>
+      <w:r>
+        <w:rPr>
+          <w:highlight w:val="white"/>
+        </w:rPr>
+        <w:t>VARCHAR(255)</w:t>
+      </w:r>
+      <w:r>
+        <w:rPr>
+          <w:highlight w:val="white"/>
+        </w:rPr>
+        <w:t>, NOT NULL</w:t>
+      </w:r>
+    </w:p>
+    <w:p>
+      <w:pPr>
+        <w:ind w:left="1440" w:firstLine="720"/>
+        <w:jc w:val="both"/>
+        <w:rPr>
+          <w:highlight w:val="white"/>
+        </w:rPr>
+      </w:pPr>
+      <w:r>
+        <w:rPr>
+          <w:highlight w:val="white"/>
+        </w:rPr>
+        <w:t>ROLE TEXT, NOT NULL</w:t>
+      </w:r>
+    </w:p>
+    <w:p>
+      <w:pPr>
+        <w:ind w:left="1440" w:firstLine="720"/>
+        <w:jc w:val="both"/>
+        <w:rPr>
+          <w:highlight w:val="white"/>
+        </w:rPr>
+      </w:pPr>
+      <w:r>
+        <w:rPr>
+          <w:highlight w:val="white"/>
+        </w:rPr>
+        <w:t>EXPIRY TIMESTAMP NOT NULL</w:t>
+      </w:r>
+    </w:p>
+    <w:p>
+      <w:pPr>
+        <w:ind w:left="1440" w:firstLine="720"/>
+        <w:jc w:val="both"/>
+        <w:rPr>
+          <w:highlight w:val="white"/>
+        </w:rPr>
+      </w:pPr>
+      <w:r>
+        <w:rPr>
+          <w:highlight w:val="white"/>
+        </w:rPr>
+        <w:t>CREATED_AT TIMESTAMP DEFAULT NOW(), NOT NULL</w:t>
+      </w:r>
+    </w:p>
+    <w:p>
+      <w:pPr>
+        <w:ind w:left="2160" w:firstLine="0"/>
+        <w:jc w:val="both"/>
+        <w:rPr>
+          <w:highlight w:val="white"/>
+        </w:rPr>
+      </w:pPr>
+      <w:r>
+        <w:rPr>
+          <w:highlight w:val="white"/>
+        </w:rPr>
+        <w:t>ADMIN_ID INT FK REFERENCES ADMIN.ID, ON DELETE CASCADE</w:t>
+      </w:r>
+    </w:p>
+    <w:p>
+      <w:pPr>
+        <w:ind w:left="2160" w:firstLine="0"/>
+        <w:jc w:val="both"/>
+        <w:rPr>
+          <w:highlight w:val="white"/>
+        </w:rPr>
+      </w:pPr>
+    </w:p>
+    <w:p>
+      <w:pPr>
         <w:jc w:val="both"/>
         <w:rPr>
           <w:color w:val="0000FF"/>
@@ -5744,7 +5663,7 @@
         <w:rPr>
           <w:color w:val="0000FF"/>
         </w:rPr>
-        <w:t>Highest normalization level: &lt;1NF/2NF/3NF/</w:t>
+        <w:t xml:space="preserve">Highest normalization level: </w:t>
       </w:r>
       <w:r>
         <w:rPr>
@@ -5752,47 +5671,13 @@
         </w:rPr>
         <w:t>BCNF</w:t>
       </w:r>
-      <w:r>
+    </w:p>
+    <w:p>
+      <w:pPr>
+        <w:jc w:val="both"/>
         <w:rPr>
           <w:color w:val="0000FF"/>
         </w:rPr>
-        <w:t>&gt;</w:t>
-      </w:r>
-    </w:p>
-    <w:p>
-      <w:pPr>
-        <w:ind w:firstLine="720"/>
-        <w:jc w:val="both"/>
-        <w:rPr>
-          <w:color w:val="0000FF"/>
-        </w:rPr>
-      </w:pPr>
-      <w:r>
-        <w:rPr>
-          <w:color w:val="0000FF"/>
-        </w:rPr>
-        <w:t xml:space="preserve">Justification (if below </w:t>
-      </w:r>
-      <w:r>
-        <w:rPr>
-          <w:color w:val="0000FF"/>
-        </w:rPr>
-        <w:t>BCNF</w:t>
-      </w:r>
-      <w:r>
-        <w:rPr>
-          <w:color w:val="0000FF"/>
-        </w:rPr>
-        <w:t xml:space="preserve">): </w:t>
-      </w:r>
-    </w:p>
-    <w:p>
-      <w:pPr>
-        <w:ind w:firstLine="720"/>
-        <w:jc w:val="both"/>
-        <w:rPr>
-          <w:color w:val="0000FF"/>
-        </w:rPr>
       </w:pPr>
     </w:p>
     <w:p>
@@ -5807,6 +5692,7 @@
         <w:rPr>
           <w:color w:val="FF00FF"/>
         </w:rPr>
+        <w:lastRenderedPageBreak/>
         <w:t xml:space="preserve">Indexes: </w:t>
       </w:r>
     </w:p>
@@ -5823,28 +5709,52 @@
           <w:color w:val="FF00FF"/>
         </w:rPr>
         <w:tab/>
-        <w:t>Index #: &lt;type (clustered/non-clustered)&gt;</w:t>
-      </w:r>
-    </w:p>
-    <w:p>
-      <w:pPr>
-        <w:ind w:firstLine="720"/>
-        <w:jc w:val="both"/>
+        <w:t>Index #</w:t>
+      </w:r>
+      <w:r>
         <w:rPr>
           <w:color w:val="FF00FF"/>
         </w:rPr>
-      </w:pPr>
+        <w:t>2</w:t>
+      </w:r>
       <w:r>
         <w:rPr>
           <w:color w:val="FF00FF"/>
         </w:rPr>
+        <w:t xml:space="preserve">: </w:t>
+      </w:r>
+      <w:r>
+        <w:rPr>
+          <w:color w:val="FF00FF"/>
+        </w:rPr>
+        <w:t>Non-clustered</w:t>
+      </w:r>
+    </w:p>
+    <w:p>
+      <w:pPr>
+        <w:ind w:firstLine="720"/>
+        <w:jc w:val="both"/>
+        <w:rPr>
+          <w:color w:val="FF00FF"/>
+        </w:rPr>
+      </w:pPr>
+      <w:r>
+        <w:rPr>
+          <w:color w:val="FF00FF"/>
+        </w:rPr>
         <w:tab/>
-        <w:t>Columns: &lt;ordered list of columns forming the index&gt;</w:t>
-      </w:r>
-    </w:p>
-    <w:p>
-      <w:pPr>
-        <w:ind w:firstLine="720"/>
+        <w:t xml:space="preserve">Columns: </w:t>
+      </w:r>
+      <w:r>
+        <w:rPr>
+          <w:color w:val="FF00FF"/>
+        </w:rPr>
+        <w:t>EXPIRY</w:t>
+      </w:r>
+    </w:p>
+    <w:p>
+      <w:pPr>
+        <w:ind w:left="1440" w:firstLine="0"/>
         <w:jc w:val="both"/>
         <w:rPr>
           <w:color w:val="FF00FF"/>
@@ -5857,6 +5767,12 @@
         <w:tab/>
         <w:t>Justification:</w:t>
       </w:r>
+      <w:r>
+        <w:rPr>
+          <w:color w:val="FF00FF"/>
+        </w:rPr>
+        <w:t xml:space="preserve"> Used frequently in time-based queries (finding soon to expire tokens)</w:t>
+      </w:r>
     </w:p>
     <w:p>
       <w:pPr>
@@ -5875,204 +5791,276 @@
       <w:bookmarkStart w:id="16" w:name="_43qywg4mki67" w:colFirst="0" w:colLast="0"/>
       <w:bookmarkEnd w:id="16"/>
       <w:r>
+        <w:t>VIEWS AND STORED PROGRAMS</w:t>
+      </w:r>
+    </w:p>
+    <w:p>
+      <w:pPr>
+        <w:ind w:left="0" w:firstLine="0"/>
+        <w:jc w:val="both"/>
+      </w:pPr>
+      <w:r>
+        <w:t>List the views relevant to your application here. Use the format specified below.</w:t>
+      </w:r>
+    </w:p>
+    <w:p>
+      <w:pPr>
+        <w:ind w:left="0" w:firstLine="0"/>
+        <w:jc w:val="both"/>
+      </w:pPr>
+      <w:r>
+        <w:tab/>
+      </w:r>
+    </w:p>
+    <w:p>
+      <w:pPr>
+        <w:ind w:left="0" w:firstLine="0"/>
+        <w:jc w:val="both"/>
+      </w:pPr>
+      <w:r>
+        <w:tab/>
+      </w:r>
+      <w:r>
+        <w:rPr>
+          <w:b/>
+        </w:rPr>
+        <w:t>View</w:t>
+      </w:r>
+      <w:r>
+        <w:t xml:space="preserve">: </w:t>
+      </w:r>
+      <w:r>
+        <w:t>TOKEN_AUDIT_LOG_VIEW</w:t>
+      </w:r>
+    </w:p>
+    <w:p>
+      <w:pPr>
+        <w:ind w:firstLine="720"/>
+        <w:jc w:val="both"/>
+      </w:pPr>
+      <w:r>
+        <w:rPr>
+          <w:lang w:val="en-US"/>
+        </w:rPr>
+        <w:t>Goal:</w:t>
+      </w:r>
+      <w:r>
+        <w:rPr>
+          <w:lang w:val="en-US"/>
+        </w:rPr>
+        <w:t xml:space="preserve"> Designed to help admins track token-related activity across the system. It joins data from the AUDIT_LOG, USERS, and ADMIN table to give a comprehensive summary of actions taken, who was affected, and which admins are responsible.</w:t>
+      </w:r>
+    </w:p>
+    <w:p>
+      <w:pPr>
+        <w:ind w:left="0" w:firstLine="0"/>
+        <w:jc w:val="both"/>
+      </w:pPr>
+    </w:p>
+    <w:p>
+      <w:pPr>
+        <w:ind w:left="0" w:firstLine="0"/>
+        <w:jc w:val="both"/>
+      </w:pPr>
+      <w:r>
+        <w:rPr>
+          <w:lang w:val="en-US"/>
+        </w:rPr>
+        <w:t xml:space="preserve">List the stored programs relevant to your application thus far here. Use the format specified below for the different kinds of stored programs. </w:t>
+      </w:r>
+      <w:r>
+        <w:rPr>
+          <w:highlight w:val="yellow"/>
+          <w:lang w:val="en-US"/>
+        </w:rPr>
+        <w:t>Note: if you do not have a particular type of stored program in your application, just leave that part out</w:t>
+      </w:r>
+      <w:r>
+        <w:rPr>
+          <w:lang w:val="en-US"/>
+        </w:rPr>
+        <w:t xml:space="preserve">. </w:t>
+      </w:r>
+    </w:p>
+    <w:p>
+      <w:pPr>
+        <w:ind w:left="0" w:firstLine="0"/>
+        <w:jc w:val="both"/>
+      </w:pPr>
+    </w:p>
+    <w:p>
+      <w:pPr>
+        <w:ind w:left="0" w:firstLine="720"/>
+      </w:pPr>
+      <w:r>
+        <w:rPr>
+          <w:b/>
+        </w:rPr>
+        <w:t>Stored procedure</w:t>
+      </w:r>
+      <w:r>
+        <w:t xml:space="preserve">: </w:t>
+      </w:r>
+      <w:proofErr w:type="spellStart"/>
+      <w:r>
+        <w:t>remove_user_token</w:t>
+      </w:r>
+      <w:proofErr w:type="spellEnd"/>
+    </w:p>
+    <w:p>
+      <w:pPr>
+        <w:ind w:left="0" w:firstLine="720"/>
+      </w:pPr>
+      <w:r>
+        <w:t xml:space="preserve">Parameters: </w:t>
+      </w:r>
+      <w:r>
+        <w:t xml:space="preserve">IN </w:t>
+      </w:r>
+      <w:proofErr w:type="spellStart"/>
+      <w:r>
+        <w:t>target_client_id</w:t>
+      </w:r>
+      <w:proofErr w:type="spellEnd"/>
+      <w:r>
+        <w:t xml:space="preserve"> VARCHAR(255)</w:t>
+      </w:r>
+    </w:p>
+    <w:p>
+      <w:pPr>
+        <w:ind w:firstLine="720"/>
+      </w:pPr>
+      <w:r>
+        <w:t xml:space="preserve">Goal: </w:t>
+      </w:r>
+      <w:r>
+        <w:t>This stored procedure safely removes a user token and logs the deletion in the AUDIT_LOG. It first finds the related admin, then deleted the user entry and logs this action with a ‘DELETE’ event.</w:t>
+      </w:r>
+    </w:p>
+    <w:p>
+      <w:pPr>
+        <w:ind w:firstLine="720"/>
+      </w:pPr>
+    </w:p>
+    <w:p>
+      <w:pPr>
+        <w:ind w:left="0" w:firstLine="720"/>
+      </w:pPr>
+      <w:r>
+        <w:rPr>
+          <w:b/>
+        </w:rPr>
+        <w:t>Stored function</w:t>
+      </w:r>
+      <w:r>
+        <w:t xml:space="preserve">: </w:t>
+      </w:r>
+      <w:proofErr w:type="spellStart"/>
+      <w:r>
+        <w:t>is_token_valid</w:t>
+      </w:r>
+      <w:proofErr w:type="spellEnd"/>
+    </w:p>
+    <w:p>
+      <w:pPr>
+        <w:ind w:left="0" w:firstLine="720"/>
+      </w:pPr>
+      <w:r>
+        <w:t xml:space="preserve">Parameters: </w:t>
+      </w:r>
+      <w:proofErr w:type="spellStart"/>
+      <w:r>
+        <w:t>client_id</w:t>
+      </w:r>
+      <w:proofErr w:type="spellEnd"/>
+      <w:r>
+        <w:t xml:space="preserve"> VARCHAR(255)</w:t>
+      </w:r>
+    </w:p>
+    <w:p>
+      <w:pPr>
+        <w:ind w:firstLine="720"/>
+      </w:pPr>
+      <w:r>
+        <w:t xml:space="preserve">Goal: </w:t>
+      </w:r>
+      <w:r>
+        <w:t xml:space="preserve">Checks if </w:t>
+      </w:r>
+      <w:proofErr w:type="spellStart"/>
+      <w:r>
+        <w:t>a users</w:t>
+      </w:r>
+      <w:proofErr w:type="spellEnd"/>
+      <w:r>
+        <w:t xml:space="preserve"> token is still valid (not expired); returns 1 for valid 0 for expired.</w:t>
+      </w:r>
+    </w:p>
+    <w:p>
+      <w:pPr>
+        <w:ind w:firstLine="720"/>
+      </w:pPr>
+    </w:p>
+    <w:p>
+      <w:pPr>
+        <w:ind w:firstLine="720"/>
+      </w:pPr>
+      <w:r>
+        <w:rPr>
+          <w:b/>
+        </w:rPr>
+        <w:t>Trigger</w:t>
+      </w:r>
+      <w:r>
+        <w:t xml:space="preserve">: </w:t>
+      </w:r>
+      <w:r>
+        <w:t xml:space="preserve">After Insert </w:t>
+      </w:r>
+      <w:r>
+        <w:t xml:space="preserve"> on </w:t>
+      </w:r>
+      <w:r>
+        <w:t>USERS</w:t>
+      </w:r>
+    </w:p>
+    <w:p>
+      <w:pPr>
+        <w:ind w:firstLine="720"/>
+      </w:pPr>
+      <w:r>
+        <w:t xml:space="preserve">Goal: </w:t>
+      </w:r>
+      <w:r>
+        <w:t>Automatically log the creation of a new user token to the AUDIT_LOG table. This is helpful for keeping a history of who granted access and when.</w:t>
+      </w:r>
+    </w:p>
+    <w:p>
+      <w:pPr>
+        <w:ind w:firstLine="720"/>
+      </w:pPr>
+    </w:p>
+    <w:p>
+      <w:pPr>
+        <w:ind w:firstLine="720"/>
+      </w:pPr>
+      <w:r>
+        <w:rPr>
+          <w:b/>
+        </w:rPr>
         <w:lastRenderedPageBreak/>
-        <w:t>VIEWS AND STORED PROGRAMS</w:t>
-      </w:r>
-    </w:p>
-    <w:p>
-      <w:pPr>
-        <w:ind w:left="0" w:firstLine="0"/>
-        <w:jc w:val="both"/>
-      </w:pPr>
-      <w:r>
-        <w:t>List the views relevant to your application here. Use the format specified below.</w:t>
-      </w:r>
-    </w:p>
-    <w:p>
-      <w:pPr>
-        <w:ind w:left="0" w:firstLine="0"/>
-        <w:jc w:val="both"/>
-      </w:pPr>
-      <w:r>
-        <w:tab/>
-      </w:r>
-    </w:p>
-    <w:p>
-      <w:pPr>
-        <w:ind w:left="0" w:firstLine="0"/>
-        <w:jc w:val="both"/>
-      </w:pPr>
-      <w:r>
-        <w:tab/>
-      </w:r>
-      <w:r>
-        <w:rPr>
-          <w:b/>
-        </w:rPr>
-        <w:t>View</w:t>
-      </w:r>
-      <w:r>
-        <w:t>: &lt;name of view&gt;</w:t>
-      </w:r>
-    </w:p>
-    <w:p>
-      <w:pPr>
-        <w:ind w:firstLine="720"/>
-        <w:jc w:val="both"/>
-      </w:pPr>
-      <w:r>
-        <w:rPr>
-          <w:lang w:val="en-US"/>
-        </w:rPr>
-        <w:t>Goal: &lt;1-2 sentence description of what the view contains and what its purpose is (e.g., why and what user(s) would use it, etc.)&gt;</w:t>
-      </w:r>
-    </w:p>
-    <w:p>
-      <w:pPr>
-        <w:ind w:left="0" w:firstLine="0"/>
-        <w:jc w:val="both"/>
-      </w:pPr>
-    </w:p>
-    <w:p>
-      <w:pPr>
-        <w:ind w:left="0" w:firstLine="0"/>
-        <w:jc w:val="both"/>
-      </w:pPr>
-      <w:r>
-        <w:rPr>
-          <w:lang w:val="en-US"/>
-        </w:rPr>
-        <w:t xml:space="preserve">List the stored programs relevant to your application thus far here. Use the format specified below for the different kinds of stored programs. </w:t>
-      </w:r>
-      <w:r>
-        <w:rPr>
-          <w:highlight w:val="yellow"/>
-          <w:lang w:val="en-US"/>
-        </w:rPr>
-        <w:t>Note: if you do not have a particular type of stored program in your application, just leave that part out</w:t>
-      </w:r>
-      <w:r>
-        <w:rPr>
-          <w:lang w:val="en-US"/>
-        </w:rPr>
-        <w:t xml:space="preserve">. </w:t>
-      </w:r>
-    </w:p>
-    <w:p>
-      <w:pPr>
-        <w:ind w:left="0" w:firstLine="0"/>
-        <w:jc w:val="both"/>
-      </w:pPr>
-    </w:p>
-    <w:p>
-      <w:pPr>
-        <w:ind w:left="0" w:firstLine="720"/>
-      </w:pPr>
-      <w:r>
-        <w:rPr>
-          <w:b/>
-        </w:rPr>
-        <w:t>Stored procedure</w:t>
-      </w:r>
-      <w:r>
-        <w:t>: &lt;name of procedure&gt;</w:t>
-      </w:r>
-    </w:p>
-    <w:p>
-      <w:pPr>
-        <w:ind w:left="0" w:firstLine="720"/>
-      </w:pPr>
-      <w:r>
-        <w:t>Parameters: &lt;list of parameters, specifying IN/OUT/INOUT for each&gt;</w:t>
-      </w:r>
-    </w:p>
-    <w:p>
-      <w:pPr>
-        <w:ind w:firstLine="720"/>
-      </w:pPr>
-      <w:r>
-        <w:t>Goal: &lt;1-2 sentence description of what the stored procedure does&gt;</w:t>
-      </w:r>
-    </w:p>
-    <w:p>
-      <w:pPr>
-        <w:ind w:firstLine="720"/>
-      </w:pPr>
-    </w:p>
-    <w:p>
-      <w:pPr>
-        <w:ind w:left="0" w:firstLine="720"/>
-      </w:pPr>
-      <w:r>
-        <w:rPr>
-          <w:b/>
-        </w:rPr>
-        <w:t>Stored function</w:t>
-      </w:r>
-      <w:r>
-        <w:t>: &lt;name of function&gt;</w:t>
-      </w:r>
-    </w:p>
-    <w:p>
-      <w:pPr>
-        <w:ind w:left="0" w:firstLine="720"/>
-      </w:pPr>
-      <w:r>
-        <w:t>Parameters: &lt;list of parameters&gt;</w:t>
-      </w:r>
-    </w:p>
-    <w:p>
-      <w:pPr>
-        <w:ind w:firstLine="720"/>
-      </w:pPr>
-      <w:r>
-        <w:t>Goal: &lt;1-2 sentence description of what the stored function does and what it returns&gt;</w:t>
-      </w:r>
-    </w:p>
-    <w:p>
-      <w:pPr>
-        <w:ind w:firstLine="720"/>
-      </w:pPr>
-    </w:p>
-    <w:p>
-      <w:pPr>
-        <w:ind w:firstLine="720"/>
-      </w:pPr>
-      <w:r>
-        <w:rPr>
-          <w:b/>
-        </w:rPr>
-        <w:t>Trigger</w:t>
-      </w:r>
-      <w:r>
-        <w:t>: &lt;type of trigger&gt; on &lt;table name&gt;</w:t>
-      </w:r>
-    </w:p>
-    <w:p>
-      <w:pPr>
-        <w:ind w:firstLine="720"/>
-      </w:pPr>
-      <w:r>
-        <w:t>Goal: &lt;1-2 sentence description of what the trigger does&gt;</w:t>
-      </w:r>
-    </w:p>
-    <w:p>
-      <w:pPr>
-        <w:ind w:firstLine="720"/>
-      </w:pPr>
-    </w:p>
-    <w:p>
-      <w:pPr>
-        <w:ind w:firstLine="720"/>
-      </w:pPr>
-      <w:r>
-        <w:rPr>
-          <w:b/>
-        </w:rPr>
         <w:t>Event</w:t>
       </w:r>
       <w:r>
-        <w:t xml:space="preserve">: &lt;type of event&gt; </w:t>
+        <w:t xml:space="preserve">: </w:t>
+      </w:r>
+      <w:proofErr w:type="spellStart"/>
+      <w:r>
+        <w:t>daily_expired_cleanup</w:t>
+      </w:r>
+      <w:proofErr w:type="spellEnd"/>
+      <w:r>
+        <w:t xml:space="preserve"> </w:t>
       </w:r>
     </w:p>
     <w:p>
@@ -6083,7 +6071,10 @@
         </w:rPr>
       </w:pPr>
       <w:r>
-        <w:t>Goal:  &lt;1-2 sentence description of what the event does&gt;</w:t>
+        <w:t xml:space="preserve">Goal:  </w:t>
+      </w:r>
+      <w:r>
+        <w:t>Removes all expired tokens once per day to maintain system performance and limit unnecessary access.</w:t>
       </w:r>
     </w:p>
     <w:p>

</xml_diff>